<commit_message>
update: Test for CreditService
</commit_message>
<xml_diff>
--- a/doc/软件设计说明书.docx
+++ b/doc/软件设计说明书.docx
@@ -1,6 +1,6 @@
 
 <file path=word/document.xml><?xml version="1.0" encoding="utf-8"?>
-<w:document xmlns:wpc="http://schemas.microsoft.com/office/word/2010/wordprocessingCanvas" xmlns:cx="http://schemas.microsoft.com/office/drawing/2014/chartex" xmlns:cx1="http://schemas.microsoft.com/office/drawing/2015/9/8/chartex" xmlns:cx2="http://schemas.microsoft.com/office/drawing/2015/10/21/chartex" xmlns:cx3="http://schemas.microsoft.com/office/drawing/2016/5/9/chartex" xmlns:cx4="http://schemas.microsoft.com/office/drawing/2016/5/10/chartex" xmlns:cx5="http://schemas.microsoft.com/office/drawing/2016/5/11/chartex" xmlns:cx6="http://schemas.microsoft.com/office/drawing/2016/5/12/chartex" xmlns:cx7="http://schemas.microsoft.com/office/drawing/2016/5/13/chartex" xmlns:cx8="http://schemas.microsoft.com/office/drawing/2016/5/14/chartex" xmlns:mc="http://schemas.openxmlformats.org/markup-compatibility/2006" xmlns:aink="http://schemas.microsoft.com/office/drawing/2016/ink" xmlns:am3d="http://schemas.microsoft.com/office/drawing/2017/model3d" xmlns:o="urn:schemas-microsoft-com:office:office" xmlns:r="http://schemas.openxmlformats.org/officeDocument/2006/relationships" xmlns:m="http://schemas.openxmlformats.org/officeDocument/2006/math" xmlns:v="urn:schemas-microsoft-com:vml" xmlns:wp14="http://schemas.microsoft.com/office/word/2010/wordprocessingDrawing" xmlns:wp="http://schemas.openxmlformats.org/drawingml/2006/wordprocessingDrawing" xmlns:w10="urn:schemas-microsoft-com:office:word" xmlns:w="http://schemas.openxmlformats.org/wordprocessingml/2006/main" xmlns:w14="http://schemas.microsoft.com/office/word/2010/wordml" xmlns:w15="http://schemas.microsoft.com/office/word/2012/wordml" xmlns:w16cid="http://schemas.microsoft.com/office/word/2016/wordml/cid" xmlns:w16se="http://schemas.microsoft.com/office/word/2015/wordml/symex" xmlns:wpg="http://schemas.microsoft.com/office/word/2010/wordprocessingGroup" xmlns:wpi="http://schemas.microsoft.com/office/word/2010/wordprocessingInk" xmlns:wne="http://schemas.microsoft.com/office/word/2006/wordml" xmlns:wps="http://schemas.microsoft.com/office/word/2010/wordprocessingShape" mc:Ignorable="w14 w15 w16se w16cid wp14">
+<w:document xmlns:ve="http://schemas.openxmlformats.org/markup-compatibility/2006" xmlns:o="urn:schemas-microsoft-com:office:office" xmlns:r="http://schemas.openxmlformats.org/officeDocument/2006/relationships" xmlns:m="http://schemas.openxmlformats.org/officeDocument/2006/math" xmlns:v="urn:schemas-microsoft-com:vml" xmlns:wp="http://schemas.openxmlformats.org/drawingml/2006/wordprocessingDrawing" xmlns:w10="urn:schemas-microsoft-com:office:word" xmlns:w="http://schemas.openxmlformats.org/wordprocessingml/2006/main" xmlns:wne="http://schemas.microsoft.com/office/word/2006/wordml">
   <w:body>
     <w:p>
       <w:pPr>
@@ -132,7 +132,7 @@
       <w:sdtContent>
         <w:p>
           <w:pPr>
-            <w:pStyle w:val="TOC10"/>
+            <w:pStyle w:val="TOC1"/>
             <w:rPr>
               <w:rFonts w:ascii="仿宋" w:eastAsia="仿宋" w:hAnsi="仿宋"/>
             </w:rPr>
@@ -147,7 +147,7 @@
         </w:p>
         <w:p>
           <w:pPr>
-            <w:pStyle w:val="TOC1"/>
+            <w:pStyle w:val="10"/>
             <w:tabs>
               <w:tab w:val="left" w:pos="420"/>
               <w:tab w:val="right" w:leader="dot" w:pos="8296"/>
@@ -178,7 +178,7 @@
           <w:hyperlink w:anchor="_Toc11394991" w:history="1">
             <w:r>
               <w:rPr>
-                <w:rStyle w:val="a7"/>
+                <w:rStyle w:val="a5"/>
                 <w:rFonts w:ascii="仿宋" w:eastAsia="仿宋" w:hAnsi="仿宋"/>
                 <w:noProof/>
               </w:rPr>
@@ -193,7 +193,7 @@
             </w:r>
             <w:r>
               <w:rPr>
-                <w:rStyle w:val="a7"/>
+                <w:rStyle w:val="a5"/>
                 <w:rFonts w:ascii="仿宋" w:eastAsia="仿宋" w:hAnsi="仿宋"/>
                 <w:noProof/>
               </w:rPr>
@@ -258,7 +258,7 @@
         </w:p>
         <w:p>
           <w:pPr>
-            <w:pStyle w:val="TOC2"/>
+            <w:pStyle w:val="20"/>
             <w:tabs>
               <w:tab w:val="left" w:pos="1050"/>
               <w:tab w:val="right" w:leader="dot" w:pos="8296"/>
@@ -271,7 +271,7 @@
           <w:hyperlink w:anchor="_Toc11394992" w:history="1">
             <w:r>
               <w:rPr>
-                <w:rStyle w:val="a7"/>
+                <w:rStyle w:val="a5"/>
                 <w:rFonts w:ascii="仿宋" w:eastAsia="仿宋" w:hAnsi="仿宋"/>
                 <w:noProof/>
               </w:rPr>
@@ -286,7 +286,7 @@
             </w:r>
             <w:r>
               <w:rPr>
-                <w:rStyle w:val="a7"/>
+                <w:rStyle w:val="a5"/>
                 <w:rFonts w:ascii="仿宋" w:eastAsia="仿宋" w:hAnsi="仿宋"/>
                 <w:noProof/>
               </w:rPr>
@@ -351,7 +351,7 @@
         </w:p>
         <w:p>
           <w:pPr>
-            <w:pStyle w:val="TOC2"/>
+            <w:pStyle w:val="20"/>
             <w:tabs>
               <w:tab w:val="left" w:pos="1050"/>
               <w:tab w:val="right" w:leader="dot" w:pos="8296"/>
@@ -364,7 +364,7 @@
           <w:hyperlink w:anchor="_Toc11394993" w:history="1">
             <w:r>
               <w:rPr>
-                <w:rStyle w:val="a7"/>
+                <w:rStyle w:val="a5"/>
                 <w:rFonts w:ascii="仿宋" w:eastAsia="仿宋" w:hAnsi="仿宋"/>
                 <w:noProof/>
               </w:rPr>
@@ -379,7 +379,7 @@
             </w:r>
             <w:r>
               <w:rPr>
-                <w:rStyle w:val="a7"/>
+                <w:rStyle w:val="a5"/>
                 <w:rFonts w:ascii="仿宋" w:eastAsia="仿宋" w:hAnsi="仿宋"/>
                 <w:noProof/>
               </w:rPr>
@@ -444,7 +444,7 @@
         </w:p>
         <w:p>
           <w:pPr>
-            <w:pStyle w:val="TOC2"/>
+            <w:pStyle w:val="20"/>
             <w:tabs>
               <w:tab w:val="left" w:pos="1050"/>
               <w:tab w:val="right" w:leader="dot" w:pos="8296"/>
@@ -457,7 +457,7 @@
           <w:hyperlink w:anchor="_Toc11394994" w:history="1">
             <w:r>
               <w:rPr>
-                <w:rStyle w:val="a7"/>
+                <w:rStyle w:val="a5"/>
                 <w:rFonts w:ascii="仿宋" w:eastAsia="仿宋" w:hAnsi="仿宋"/>
                 <w:noProof/>
               </w:rPr>
@@ -472,7 +472,7 @@
             </w:r>
             <w:r>
               <w:rPr>
-                <w:rStyle w:val="a7"/>
+                <w:rStyle w:val="a5"/>
                 <w:rFonts w:ascii="仿宋" w:eastAsia="仿宋" w:hAnsi="仿宋"/>
                 <w:noProof/>
               </w:rPr>
@@ -537,7 +537,7 @@
         </w:p>
         <w:p>
           <w:pPr>
-            <w:pStyle w:val="TOC2"/>
+            <w:pStyle w:val="20"/>
             <w:tabs>
               <w:tab w:val="left" w:pos="1050"/>
               <w:tab w:val="right" w:leader="dot" w:pos="8296"/>
@@ -550,7 +550,7 @@
           <w:hyperlink w:anchor="_Toc11394995" w:history="1">
             <w:r>
               <w:rPr>
-                <w:rStyle w:val="a7"/>
+                <w:rStyle w:val="a5"/>
                 <w:rFonts w:ascii="仿宋" w:eastAsia="仿宋" w:hAnsi="仿宋"/>
                 <w:noProof/>
               </w:rPr>
@@ -565,7 +565,7 @@
             </w:r>
             <w:r>
               <w:rPr>
-                <w:rStyle w:val="a7"/>
+                <w:rStyle w:val="a5"/>
                 <w:rFonts w:ascii="仿宋" w:eastAsia="仿宋" w:hAnsi="仿宋"/>
                 <w:noProof/>
               </w:rPr>
@@ -630,7 +630,7 @@
         </w:p>
         <w:p>
           <w:pPr>
-            <w:pStyle w:val="TOC1"/>
+            <w:pStyle w:val="10"/>
             <w:tabs>
               <w:tab w:val="left" w:pos="420"/>
               <w:tab w:val="right" w:leader="dot" w:pos="8296"/>
@@ -643,7 +643,7 @@
           <w:hyperlink w:anchor="_Toc11394996" w:history="1">
             <w:r>
               <w:rPr>
-                <w:rStyle w:val="a7"/>
+                <w:rStyle w:val="a5"/>
                 <w:rFonts w:ascii="仿宋" w:eastAsia="仿宋" w:hAnsi="仿宋"/>
                 <w:noProof/>
               </w:rPr>
@@ -658,7 +658,7 @@
             </w:r>
             <w:r>
               <w:rPr>
-                <w:rStyle w:val="a7"/>
+                <w:rStyle w:val="a5"/>
                 <w:rFonts w:ascii="仿宋" w:eastAsia="仿宋" w:hAnsi="仿宋"/>
                 <w:noProof/>
               </w:rPr>
@@ -723,7 +723,7 @@
         </w:p>
         <w:p>
           <w:pPr>
-            <w:pStyle w:val="TOC2"/>
+            <w:pStyle w:val="20"/>
             <w:tabs>
               <w:tab w:val="left" w:pos="1050"/>
               <w:tab w:val="right" w:leader="dot" w:pos="8296"/>
@@ -736,7 +736,7 @@
           <w:hyperlink w:anchor="_Toc11394997" w:history="1">
             <w:r>
               <w:rPr>
-                <w:rStyle w:val="a7"/>
+                <w:rStyle w:val="a5"/>
                 <w:rFonts w:ascii="仿宋" w:eastAsia="仿宋" w:hAnsi="仿宋"/>
                 <w:noProof/>
               </w:rPr>
@@ -751,7 +751,7 @@
             </w:r>
             <w:r>
               <w:rPr>
-                <w:rStyle w:val="a7"/>
+                <w:rStyle w:val="a5"/>
                 <w:rFonts w:ascii="仿宋" w:eastAsia="仿宋" w:hAnsi="仿宋"/>
                 <w:noProof/>
               </w:rPr>
@@ -816,7 +816,7 @@
         </w:p>
         <w:p>
           <w:pPr>
-            <w:pStyle w:val="TOC3"/>
+            <w:pStyle w:val="30"/>
             <w:tabs>
               <w:tab w:val="left" w:pos="1680"/>
               <w:tab w:val="right" w:leader="dot" w:pos="8296"/>
@@ -829,7 +829,7 @@
           <w:hyperlink w:anchor="_Toc11394998" w:history="1">
             <w:r>
               <w:rPr>
-                <w:rStyle w:val="a7"/>
+                <w:rStyle w:val="a5"/>
                 <w:rFonts w:ascii="仿宋" w:eastAsia="仿宋" w:hAnsi="仿宋"/>
                 <w:noProof/>
               </w:rPr>
@@ -844,7 +844,7 @@
             </w:r>
             <w:r>
               <w:rPr>
-                <w:rStyle w:val="a7"/>
+                <w:rStyle w:val="a5"/>
                 <w:rFonts w:ascii="仿宋" w:eastAsia="仿宋" w:hAnsi="仿宋"/>
                 <w:noProof/>
               </w:rPr>
@@ -909,7 +909,7 @@
         </w:p>
         <w:p>
           <w:pPr>
-            <w:pStyle w:val="TOC3"/>
+            <w:pStyle w:val="30"/>
             <w:tabs>
               <w:tab w:val="left" w:pos="1680"/>
               <w:tab w:val="right" w:leader="dot" w:pos="8296"/>
@@ -922,7 +922,7 @@
           <w:hyperlink w:anchor="_Toc11394999" w:history="1">
             <w:r>
               <w:rPr>
-                <w:rStyle w:val="a7"/>
+                <w:rStyle w:val="a5"/>
                 <w:rFonts w:ascii="仿宋" w:eastAsia="仿宋" w:hAnsi="仿宋"/>
                 <w:noProof/>
               </w:rPr>
@@ -937,7 +937,7 @@
             </w:r>
             <w:r>
               <w:rPr>
-                <w:rStyle w:val="a7"/>
+                <w:rStyle w:val="a5"/>
                 <w:rFonts w:ascii="仿宋" w:eastAsia="仿宋" w:hAnsi="仿宋"/>
                 <w:noProof/>
               </w:rPr>
@@ -1002,7 +1002,7 @@
         </w:p>
         <w:p>
           <w:pPr>
-            <w:pStyle w:val="TOC3"/>
+            <w:pStyle w:val="30"/>
             <w:tabs>
               <w:tab w:val="left" w:pos="1680"/>
               <w:tab w:val="right" w:leader="dot" w:pos="8296"/>
@@ -1015,7 +1015,7 @@
           <w:hyperlink w:anchor="_Toc11395000" w:history="1">
             <w:r>
               <w:rPr>
-                <w:rStyle w:val="a7"/>
+                <w:rStyle w:val="a5"/>
                 <w:rFonts w:ascii="仿宋" w:eastAsia="仿宋" w:hAnsi="仿宋"/>
                 <w:noProof/>
               </w:rPr>
@@ -1030,7 +1030,7 @@
             </w:r>
             <w:r>
               <w:rPr>
-                <w:rStyle w:val="a7"/>
+                <w:rStyle w:val="a5"/>
                 <w:rFonts w:ascii="仿宋" w:eastAsia="仿宋" w:hAnsi="仿宋"/>
                 <w:noProof/>
               </w:rPr>
@@ -1095,7 +1095,7 @@
         </w:p>
         <w:p>
           <w:pPr>
-            <w:pStyle w:val="TOC2"/>
+            <w:pStyle w:val="20"/>
             <w:tabs>
               <w:tab w:val="left" w:pos="1050"/>
               <w:tab w:val="right" w:leader="dot" w:pos="8296"/>
@@ -1108,7 +1108,7 @@
           <w:hyperlink w:anchor="_Toc11395001" w:history="1">
             <w:r>
               <w:rPr>
-                <w:rStyle w:val="a7"/>
+                <w:rStyle w:val="a5"/>
                 <w:rFonts w:ascii="仿宋" w:eastAsia="仿宋" w:hAnsi="仿宋"/>
                 <w:noProof/>
               </w:rPr>
@@ -1123,7 +1123,7 @@
             </w:r>
             <w:r>
               <w:rPr>
-                <w:rStyle w:val="a7"/>
+                <w:rStyle w:val="a5"/>
                 <w:rFonts w:ascii="仿宋" w:eastAsia="仿宋" w:hAnsi="仿宋"/>
                 <w:noProof/>
               </w:rPr>
@@ -1188,7 +1188,7 @@
         </w:p>
         <w:p>
           <w:pPr>
-            <w:pStyle w:val="TOC2"/>
+            <w:pStyle w:val="20"/>
             <w:tabs>
               <w:tab w:val="left" w:pos="1050"/>
               <w:tab w:val="right" w:leader="dot" w:pos="8296"/>
@@ -1201,7 +1201,7 @@
           <w:hyperlink w:anchor="_Toc11395002" w:history="1">
             <w:r>
               <w:rPr>
-                <w:rStyle w:val="a7"/>
+                <w:rStyle w:val="a5"/>
                 <w:rFonts w:ascii="仿宋" w:eastAsia="仿宋" w:hAnsi="仿宋"/>
                 <w:noProof/>
               </w:rPr>
@@ -1216,7 +1216,7 @@
             </w:r>
             <w:r>
               <w:rPr>
-                <w:rStyle w:val="a7"/>
+                <w:rStyle w:val="a5"/>
                 <w:rFonts w:ascii="仿宋" w:eastAsia="仿宋" w:hAnsi="仿宋"/>
                 <w:noProof/>
               </w:rPr>
@@ -1281,7 +1281,7 @@
         </w:p>
         <w:p>
           <w:pPr>
-            <w:pStyle w:val="TOC3"/>
+            <w:pStyle w:val="30"/>
             <w:tabs>
               <w:tab w:val="left" w:pos="1680"/>
               <w:tab w:val="right" w:leader="dot" w:pos="8296"/>
@@ -1294,7 +1294,7 @@
           <w:hyperlink w:anchor="_Toc11395003" w:history="1">
             <w:r>
               <w:rPr>
-                <w:rStyle w:val="a7"/>
+                <w:rStyle w:val="a5"/>
                 <w:rFonts w:ascii="仿宋" w:eastAsia="仿宋" w:hAnsi="仿宋"/>
                 <w:noProof/>
               </w:rPr>
@@ -1309,7 +1309,7 @@
             </w:r>
             <w:r>
               <w:rPr>
-                <w:rStyle w:val="a7"/>
+                <w:rStyle w:val="a5"/>
                 <w:rFonts w:ascii="仿宋" w:eastAsia="仿宋" w:hAnsi="仿宋"/>
                 <w:noProof/>
               </w:rPr>
@@ -1374,7 +1374,7 @@
         </w:p>
         <w:p>
           <w:pPr>
-            <w:pStyle w:val="TOC2"/>
+            <w:pStyle w:val="20"/>
             <w:tabs>
               <w:tab w:val="left" w:pos="1050"/>
               <w:tab w:val="right" w:leader="dot" w:pos="8296"/>
@@ -1387,7 +1387,7 @@
           <w:hyperlink w:anchor="_Toc11395004" w:history="1">
             <w:r>
               <w:rPr>
-                <w:rStyle w:val="a7"/>
+                <w:rStyle w:val="a5"/>
                 <w:rFonts w:ascii="仿宋" w:eastAsia="仿宋" w:hAnsi="仿宋"/>
                 <w:noProof/>
               </w:rPr>
@@ -1402,7 +1402,7 @@
             </w:r>
             <w:r>
               <w:rPr>
-                <w:rStyle w:val="a7"/>
+                <w:rStyle w:val="a5"/>
                 <w:rFonts w:ascii="仿宋" w:eastAsia="仿宋" w:hAnsi="仿宋"/>
                 <w:noProof/>
               </w:rPr>
@@ -1467,7 +1467,7 @@
         </w:p>
         <w:p>
           <w:pPr>
-            <w:pStyle w:val="TOC2"/>
+            <w:pStyle w:val="20"/>
             <w:tabs>
               <w:tab w:val="left" w:pos="1050"/>
               <w:tab w:val="right" w:leader="dot" w:pos="8296"/>
@@ -1480,7 +1480,7 @@
           <w:hyperlink w:anchor="_Toc11395005" w:history="1">
             <w:r>
               <w:rPr>
-                <w:rStyle w:val="a7"/>
+                <w:rStyle w:val="a5"/>
                 <w:rFonts w:ascii="仿宋" w:eastAsia="仿宋" w:hAnsi="仿宋"/>
                 <w:noProof/>
               </w:rPr>
@@ -1495,7 +1495,7 @@
             </w:r>
             <w:r>
               <w:rPr>
-                <w:rStyle w:val="a7"/>
+                <w:rStyle w:val="a5"/>
                 <w:rFonts w:ascii="仿宋" w:eastAsia="仿宋" w:hAnsi="仿宋"/>
                 <w:noProof/>
               </w:rPr>
@@ -1560,7 +1560,7 @@
         </w:p>
         <w:p>
           <w:pPr>
-            <w:pStyle w:val="TOC2"/>
+            <w:pStyle w:val="20"/>
             <w:tabs>
               <w:tab w:val="left" w:pos="1050"/>
               <w:tab w:val="right" w:leader="dot" w:pos="8296"/>
@@ -1573,7 +1573,7 @@
           <w:hyperlink w:anchor="_Toc11395006" w:history="1">
             <w:r>
               <w:rPr>
-                <w:rStyle w:val="a7"/>
+                <w:rStyle w:val="a5"/>
                 <w:rFonts w:ascii="仿宋" w:eastAsia="仿宋" w:hAnsi="仿宋"/>
                 <w:noProof/>
               </w:rPr>
@@ -1588,7 +1588,7 @@
             </w:r>
             <w:r>
               <w:rPr>
-                <w:rStyle w:val="a7"/>
+                <w:rStyle w:val="a5"/>
                 <w:rFonts w:ascii="仿宋" w:eastAsia="仿宋" w:hAnsi="仿宋"/>
                 <w:noProof/>
               </w:rPr>
@@ -1653,7 +1653,7 @@
         </w:p>
         <w:p>
           <w:pPr>
-            <w:pStyle w:val="TOC3"/>
+            <w:pStyle w:val="30"/>
             <w:tabs>
               <w:tab w:val="left" w:pos="1680"/>
               <w:tab w:val="right" w:leader="dot" w:pos="8296"/>
@@ -1666,7 +1666,7 @@
           <w:hyperlink w:anchor="_Toc11395007" w:history="1">
             <w:r>
               <w:rPr>
-                <w:rStyle w:val="a7"/>
+                <w:rStyle w:val="a5"/>
                 <w:rFonts w:ascii="仿宋" w:eastAsia="仿宋" w:hAnsi="仿宋"/>
                 <w:noProof/>
               </w:rPr>
@@ -1681,7 +1681,7 @@
             </w:r>
             <w:r>
               <w:rPr>
-                <w:rStyle w:val="a7"/>
+                <w:rStyle w:val="a5"/>
                 <w:rFonts w:ascii="仿宋" w:eastAsia="仿宋" w:hAnsi="仿宋"/>
                 <w:noProof/>
               </w:rPr>
@@ -1746,7 +1746,7 @@
         </w:p>
         <w:p>
           <w:pPr>
-            <w:pStyle w:val="TOC3"/>
+            <w:pStyle w:val="30"/>
             <w:tabs>
               <w:tab w:val="left" w:pos="1680"/>
               <w:tab w:val="right" w:leader="dot" w:pos="8296"/>
@@ -1759,7 +1759,7 @@
           <w:hyperlink w:anchor="_Toc11395008" w:history="1">
             <w:r>
               <w:rPr>
-                <w:rStyle w:val="a7"/>
+                <w:rStyle w:val="a5"/>
                 <w:rFonts w:ascii="仿宋" w:eastAsia="仿宋" w:hAnsi="仿宋"/>
                 <w:noProof/>
               </w:rPr>
@@ -1774,7 +1774,7 @@
             </w:r>
             <w:r>
               <w:rPr>
-                <w:rStyle w:val="a7"/>
+                <w:rStyle w:val="a5"/>
                 <w:rFonts w:ascii="仿宋" w:eastAsia="仿宋" w:hAnsi="仿宋"/>
                 <w:noProof/>
               </w:rPr>
@@ -1839,7 +1839,7 @@
         </w:p>
         <w:p>
           <w:pPr>
-            <w:pStyle w:val="TOC1"/>
+            <w:pStyle w:val="10"/>
             <w:tabs>
               <w:tab w:val="left" w:pos="420"/>
               <w:tab w:val="right" w:leader="dot" w:pos="8296"/>
@@ -1852,7 +1852,7 @@
           <w:hyperlink w:anchor="_Toc11395009" w:history="1">
             <w:r>
               <w:rPr>
-                <w:rStyle w:val="a7"/>
+                <w:rStyle w:val="a5"/>
                 <w:rFonts w:ascii="仿宋" w:eastAsia="仿宋" w:hAnsi="仿宋"/>
                 <w:noProof/>
               </w:rPr>
@@ -1867,7 +1867,7 @@
             </w:r>
             <w:r>
               <w:rPr>
-                <w:rStyle w:val="a7"/>
+                <w:rStyle w:val="a5"/>
                 <w:rFonts w:ascii="仿宋" w:eastAsia="仿宋" w:hAnsi="仿宋"/>
                 <w:noProof/>
               </w:rPr>
@@ -1932,7 +1932,7 @@
         </w:p>
         <w:p>
           <w:pPr>
-            <w:pStyle w:val="TOC2"/>
+            <w:pStyle w:val="20"/>
             <w:tabs>
               <w:tab w:val="left" w:pos="1050"/>
               <w:tab w:val="right" w:leader="dot" w:pos="8296"/>
@@ -1945,7 +1945,7 @@
           <w:hyperlink w:anchor="_Toc11395010" w:history="1">
             <w:r>
               <w:rPr>
-                <w:rStyle w:val="a7"/>
+                <w:rStyle w:val="a5"/>
                 <w:rFonts w:ascii="仿宋" w:eastAsia="仿宋" w:hAnsi="仿宋"/>
                 <w:noProof/>
               </w:rPr>
@@ -1960,7 +1960,7 @@
             </w:r>
             <w:r>
               <w:rPr>
-                <w:rStyle w:val="a7"/>
+                <w:rStyle w:val="a5"/>
                 <w:rFonts w:ascii="仿宋" w:eastAsia="仿宋" w:hAnsi="仿宋"/>
                 <w:noProof/>
               </w:rPr>
@@ -2025,7 +2025,7 @@
         </w:p>
         <w:p>
           <w:pPr>
-            <w:pStyle w:val="TOC3"/>
+            <w:pStyle w:val="30"/>
             <w:tabs>
               <w:tab w:val="left" w:pos="1680"/>
               <w:tab w:val="right" w:leader="dot" w:pos="8296"/>
@@ -2038,7 +2038,7 @@
           <w:hyperlink w:anchor="_Toc11395011" w:history="1">
             <w:r>
               <w:rPr>
-                <w:rStyle w:val="a7"/>
+                <w:rStyle w:val="a5"/>
                 <w:rFonts w:ascii="仿宋" w:eastAsia="仿宋" w:hAnsi="仿宋"/>
                 <w:noProof/>
               </w:rPr>
@@ -2053,7 +2053,7 @@
             </w:r>
             <w:r>
               <w:rPr>
-                <w:rStyle w:val="a7"/>
+                <w:rStyle w:val="a5"/>
                 <w:rFonts w:ascii="仿宋" w:eastAsia="仿宋" w:hAnsi="仿宋"/>
                 <w:noProof/>
               </w:rPr>
@@ -2118,7 +2118,7 @@
         </w:p>
         <w:p>
           <w:pPr>
-            <w:pStyle w:val="TOC3"/>
+            <w:pStyle w:val="30"/>
             <w:tabs>
               <w:tab w:val="left" w:pos="1680"/>
               <w:tab w:val="right" w:leader="dot" w:pos="8296"/>
@@ -2131,7 +2131,7 @@
           <w:hyperlink w:anchor="_Toc11395012" w:history="1">
             <w:r>
               <w:rPr>
-                <w:rStyle w:val="a7"/>
+                <w:rStyle w:val="a5"/>
                 <w:rFonts w:ascii="仿宋" w:eastAsia="仿宋" w:hAnsi="仿宋"/>
                 <w:noProof/>
               </w:rPr>
@@ -2146,7 +2146,7 @@
             </w:r>
             <w:r>
               <w:rPr>
-                <w:rStyle w:val="a7"/>
+                <w:rStyle w:val="a5"/>
                 <w:rFonts w:ascii="仿宋" w:eastAsia="仿宋" w:hAnsi="仿宋"/>
                 <w:noProof/>
               </w:rPr>
@@ -2211,7 +2211,7 @@
         </w:p>
         <w:p>
           <w:pPr>
-            <w:pStyle w:val="TOC3"/>
+            <w:pStyle w:val="30"/>
             <w:tabs>
               <w:tab w:val="left" w:pos="1680"/>
               <w:tab w:val="right" w:leader="dot" w:pos="8296"/>
@@ -2224,7 +2224,7 @@
           <w:hyperlink w:anchor="_Toc11395013" w:history="1">
             <w:r>
               <w:rPr>
-                <w:rStyle w:val="a7"/>
+                <w:rStyle w:val="a5"/>
                 <w:rFonts w:ascii="仿宋" w:eastAsia="仿宋" w:hAnsi="仿宋"/>
                 <w:noProof/>
               </w:rPr>
@@ -2239,7 +2239,7 @@
             </w:r>
             <w:r>
               <w:rPr>
-                <w:rStyle w:val="a7"/>
+                <w:rStyle w:val="a5"/>
                 <w:rFonts w:ascii="仿宋" w:eastAsia="仿宋" w:hAnsi="仿宋"/>
                 <w:noProof/>
               </w:rPr>
@@ -2304,7 +2304,7 @@
         </w:p>
         <w:p>
           <w:pPr>
-            <w:pStyle w:val="TOC3"/>
+            <w:pStyle w:val="30"/>
             <w:tabs>
               <w:tab w:val="left" w:pos="1680"/>
               <w:tab w:val="right" w:leader="dot" w:pos="8296"/>
@@ -2317,7 +2317,7 @@
           <w:hyperlink w:anchor="_Toc11395014" w:history="1">
             <w:r>
               <w:rPr>
-                <w:rStyle w:val="a7"/>
+                <w:rStyle w:val="a5"/>
                 <w:rFonts w:ascii="仿宋" w:eastAsia="仿宋" w:hAnsi="仿宋"/>
                 <w:noProof/>
               </w:rPr>
@@ -2332,7 +2332,7 @@
             </w:r>
             <w:r>
               <w:rPr>
-                <w:rStyle w:val="a7"/>
+                <w:rStyle w:val="a5"/>
                 <w:rFonts w:ascii="仿宋" w:eastAsia="仿宋" w:hAnsi="仿宋"/>
                 <w:noProof/>
               </w:rPr>
@@ -2397,7 +2397,7 @@
         </w:p>
         <w:p>
           <w:pPr>
-            <w:pStyle w:val="TOC2"/>
+            <w:pStyle w:val="20"/>
             <w:tabs>
               <w:tab w:val="left" w:pos="1050"/>
               <w:tab w:val="right" w:leader="dot" w:pos="8296"/>
@@ -2410,7 +2410,7 @@
           <w:hyperlink w:anchor="_Toc11395015" w:history="1">
             <w:r>
               <w:rPr>
-                <w:rStyle w:val="a7"/>
+                <w:rStyle w:val="a5"/>
                 <w:rFonts w:ascii="仿宋" w:eastAsia="仿宋" w:hAnsi="仿宋"/>
                 <w:noProof/>
               </w:rPr>
@@ -2425,7 +2425,7 @@
             </w:r>
             <w:r>
               <w:rPr>
-                <w:rStyle w:val="a7"/>
+                <w:rStyle w:val="a5"/>
                 <w:rFonts w:ascii="仿宋" w:eastAsia="仿宋" w:hAnsi="仿宋"/>
                 <w:noProof/>
               </w:rPr>
@@ -2490,7 +2490,7 @@
         </w:p>
         <w:p>
           <w:pPr>
-            <w:pStyle w:val="TOC3"/>
+            <w:pStyle w:val="30"/>
             <w:tabs>
               <w:tab w:val="left" w:pos="1680"/>
               <w:tab w:val="right" w:leader="dot" w:pos="8296"/>
@@ -2503,7 +2503,7 @@
           <w:hyperlink w:anchor="_Toc11395016" w:history="1">
             <w:r>
               <w:rPr>
-                <w:rStyle w:val="a7"/>
+                <w:rStyle w:val="a5"/>
                 <w:rFonts w:ascii="仿宋" w:eastAsia="仿宋" w:hAnsi="仿宋"/>
                 <w:noProof/>
               </w:rPr>
@@ -2518,7 +2518,7 @@
             </w:r>
             <w:r>
               <w:rPr>
-                <w:rStyle w:val="a7"/>
+                <w:rStyle w:val="a5"/>
                 <w:rFonts w:ascii="仿宋" w:eastAsia="仿宋" w:hAnsi="仿宋"/>
                 <w:noProof/>
               </w:rPr>
@@ -2583,7 +2583,7 @@
         </w:p>
         <w:p>
           <w:pPr>
-            <w:pStyle w:val="TOC3"/>
+            <w:pStyle w:val="30"/>
             <w:tabs>
               <w:tab w:val="left" w:pos="1680"/>
               <w:tab w:val="right" w:leader="dot" w:pos="8296"/>
@@ -2596,7 +2596,7 @@
           <w:hyperlink w:anchor="_Toc11395017" w:history="1">
             <w:r>
               <w:rPr>
-                <w:rStyle w:val="a7"/>
+                <w:rStyle w:val="a5"/>
                 <w:rFonts w:ascii="仿宋" w:eastAsia="仿宋" w:hAnsi="仿宋"/>
                 <w:noProof/>
               </w:rPr>
@@ -2611,7 +2611,7 @@
             </w:r>
             <w:r>
               <w:rPr>
-                <w:rStyle w:val="a7"/>
+                <w:rStyle w:val="a5"/>
                 <w:rFonts w:ascii="仿宋" w:eastAsia="仿宋" w:hAnsi="仿宋"/>
                 <w:noProof/>
               </w:rPr>
@@ -2676,7 +2676,7 @@
         </w:p>
         <w:p>
           <w:pPr>
-            <w:pStyle w:val="TOC3"/>
+            <w:pStyle w:val="30"/>
             <w:tabs>
               <w:tab w:val="left" w:pos="1680"/>
               <w:tab w:val="right" w:leader="dot" w:pos="8296"/>
@@ -2689,7 +2689,7 @@
           <w:hyperlink w:anchor="_Toc11395018" w:history="1">
             <w:r>
               <w:rPr>
-                <w:rStyle w:val="a7"/>
+                <w:rStyle w:val="a5"/>
                 <w:rFonts w:ascii="仿宋" w:eastAsia="仿宋" w:hAnsi="仿宋"/>
                 <w:noProof/>
               </w:rPr>
@@ -2704,7 +2704,7 @@
             </w:r>
             <w:r>
               <w:rPr>
-                <w:rStyle w:val="a7"/>
+                <w:rStyle w:val="a5"/>
                 <w:rFonts w:ascii="仿宋" w:eastAsia="仿宋" w:hAnsi="仿宋"/>
                 <w:noProof/>
               </w:rPr>
@@ -2769,7 +2769,7 @@
         </w:p>
         <w:p>
           <w:pPr>
-            <w:pStyle w:val="TOC3"/>
+            <w:pStyle w:val="30"/>
             <w:tabs>
               <w:tab w:val="left" w:pos="1680"/>
               <w:tab w:val="right" w:leader="dot" w:pos="8296"/>
@@ -2782,7 +2782,7 @@
           <w:hyperlink w:anchor="_Toc11395019" w:history="1">
             <w:r>
               <w:rPr>
-                <w:rStyle w:val="a7"/>
+                <w:rStyle w:val="a5"/>
                 <w:rFonts w:ascii="仿宋" w:eastAsia="仿宋" w:hAnsi="仿宋"/>
                 <w:noProof/>
               </w:rPr>
@@ -2797,7 +2797,7 @@
             </w:r>
             <w:r>
               <w:rPr>
-                <w:rStyle w:val="a7"/>
+                <w:rStyle w:val="a5"/>
                 <w:rFonts w:ascii="仿宋" w:eastAsia="仿宋" w:hAnsi="仿宋"/>
                 <w:noProof/>
               </w:rPr>
@@ -2862,7 +2862,7 @@
         </w:p>
         <w:p>
           <w:pPr>
-            <w:pStyle w:val="TOC2"/>
+            <w:pStyle w:val="20"/>
             <w:tabs>
               <w:tab w:val="left" w:pos="1050"/>
               <w:tab w:val="right" w:leader="dot" w:pos="8296"/>
@@ -2875,7 +2875,7 @@
           <w:hyperlink w:anchor="_Toc11395020" w:history="1">
             <w:r>
               <w:rPr>
-                <w:rStyle w:val="a7"/>
+                <w:rStyle w:val="a5"/>
                 <w:rFonts w:ascii="仿宋" w:eastAsia="仿宋" w:hAnsi="仿宋"/>
                 <w:noProof/>
               </w:rPr>
@@ -2890,7 +2890,7 @@
             </w:r>
             <w:r>
               <w:rPr>
-                <w:rStyle w:val="a7"/>
+                <w:rStyle w:val="a5"/>
                 <w:rFonts w:ascii="仿宋" w:eastAsia="仿宋" w:hAnsi="仿宋"/>
                 <w:noProof/>
               </w:rPr>
@@ -2955,7 +2955,7 @@
         </w:p>
         <w:p>
           <w:pPr>
-            <w:pStyle w:val="TOC3"/>
+            <w:pStyle w:val="30"/>
             <w:tabs>
               <w:tab w:val="left" w:pos="1680"/>
               <w:tab w:val="right" w:leader="dot" w:pos="8296"/>
@@ -2968,7 +2968,7 @@
           <w:hyperlink w:anchor="_Toc11395021" w:history="1">
             <w:r>
               <w:rPr>
-                <w:rStyle w:val="a7"/>
+                <w:rStyle w:val="a5"/>
                 <w:rFonts w:ascii="仿宋" w:eastAsia="仿宋" w:hAnsi="仿宋"/>
                 <w:noProof/>
               </w:rPr>
@@ -2983,7 +2983,7 @@
             </w:r>
             <w:r>
               <w:rPr>
-                <w:rStyle w:val="a7"/>
+                <w:rStyle w:val="a5"/>
                 <w:rFonts w:ascii="仿宋" w:eastAsia="仿宋" w:hAnsi="仿宋"/>
                 <w:noProof/>
               </w:rPr>
@@ -3048,7 +3048,7 @@
         </w:p>
         <w:p>
           <w:pPr>
-            <w:pStyle w:val="TOC3"/>
+            <w:pStyle w:val="30"/>
             <w:tabs>
               <w:tab w:val="left" w:pos="1680"/>
               <w:tab w:val="right" w:leader="dot" w:pos="8296"/>
@@ -3061,7 +3061,7 @@
           <w:hyperlink w:anchor="_Toc11395022" w:history="1">
             <w:r>
               <w:rPr>
-                <w:rStyle w:val="a7"/>
+                <w:rStyle w:val="a5"/>
                 <w:rFonts w:ascii="仿宋" w:eastAsia="仿宋" w:hAnsi="仿宋"/>
                 <w:noProof/>
               </w:rPr>
@@ -3076,7 +3076,7 @@
             </w:r>
             <w:r>
               <w:rPr>
-                <w:rStyle w:val="a7"/>
+                <w:rStyle w:val="a5"/>
                 <w:rFonts w:ascii="仿宋" w:eastAsia="仿宋" w:hAnsi="仿宋"/>
                 <w:noProof/>
               </w:rPr>
@@ -3141,7 +3141,7 @@
         </w:p>
         <w:p>
           <w:pPr>
-            <w:pStyle w:val="TOC3"/>
+            <w:pStyle w:val="30"/>
             <w:tabs>
               <w:tab w:val="left" w:pos="1680"/>
               <w:tab w:val="right" w:leader="dot" w:pos="8296"/>
@@ -3154,7 +3154,7 @@
           <w:hyperlink w:anchor="_Toc11395023" w:history="1">
             <w:r>
               <w:rPr>
-                <w:rStyle w:val="a7"/>
+                <w:rStyle w:val="a5"/>
                 <w:rFonts w:ascii="仿宋" w:eastAsia="仿宋" w:hAnsi="仿宋"/>
                 <w:noProof/>
               </w:rPr>
@@ -3169,7 +3169,7 @@
             </w:r>
             <w:r>
               <w:rPr>
-                <w:rStyle w:val="a7"/>
+                <w:rStyle w:val="a5"/>
                 <w:rFonts w:ascii="仿宋" w:eastAsia="仿宋" w:hAnsi="仿宋"/>
                 <w:noProof/>
               </w:rPr>
@@ -3234,7 +3234,7 @@
         </w:p>
         <w:p>
           <w:pPr>
-            <w:pStyle w:val="TOC3"/>
+            <w:pStyle w:val="30"/>
             <w:tabs>
               <w:tab w:val="left" w:pos="1680"/>
               <w:tab w:val="right" w:leader="dot" w:pos="8296"/>
@@ -3247,7 +3247,7 @@
           <w:hyperlink w:anchor="_Toc11395024" w:history="1">
             <w:r>
               <w:rPr>
-                <w:rStyle w:val="a7"/>
+                <w:rStyle w:val="a5"/>
                 <w:rFonts w:ascii="仿宋" w:eastAsia="仿宋" w:hAnsi="仿宋"/>
                 <w:noProof/>
               </w:rPr>
@@ -3262,7 +3262,7 @@
             </w:r>
             <w:r>
               <w:rPr>
-                <w:rStyle w:val="a7"/>
+                <w:rStyle w:val="a5"/>
                 <w:rFonts w:ascii="仿宋" w:eastAsia="仿宋" w:hAnsi="仿宋"/>
                 <w:noProof/>
               </w:rPr>
@@ -3327,7 +3327,7 @@
         </w:p>
         <w:p>
           <w:pPr>
-            <w:pStyle w:val="TOC2"/>
+            <w:pStyle w:val="20"/>
             <w:tabs>
               <w:tab w:val="left" w:pos="1050"/>
               <w:tab w:val="right" w:leader="dot" w:pos="8296"/>
@@ -3340,7 +3340,7 @@
           <w:hyperlink w:anchor="_Toc11395025" w:history="1">
             <w:r>
               <w:rPr>
-                <w:rStyle w:val="a7"/>
+                <w:rStyle w:val="a5"/>
                 <w:rFonts w:ascii="仿宋" w:eastAsia="仿宋" w:hAnsi="仿宋"/>
                 <w:noProof/>
               </w:rPr>
@@ -3355,7 +3355,7 @@
             </w:r>
             <w:r>
               <w:rPr>
-                <w:rStyle w:val="a7"/>
+                <w:rStyle w:val="a5"/>
                 <w:rFonts w:ascii="仿宋" w:eastAsia="仿宋" w:hAnsi="仿宋"/>
                 <w:noProof/>
               </w:rPr>
@@ -3420,7 +3420,7 @@
         </w:p>
         <w:p>
           <w:pPr>
-            <w:pStyle w:val="TOC3"/>
+            <w:pStyle w:val="30"/>
             <w:tabs>
               <w:tab w:val="left" w:pos="1680"/>
               <w:tab w:val="right" w:leader="dot" w:pos="8296"/>
@@ -3433,7 +3433,7 @@
           <w:hyperlink w:anchor="_Toc11395026" w:history="1">
             <w:r>
               <w:rPr>
-                <w:rStyle w:val="a7"/>
+                <w:rStyle w:val="a5"/>
                 <w:rFonts w:ascii="仿宋" w:eastAsia="仿宋" w:hAnsi="仿宋"/>
                 <w:noProof/>
               </w:rPr>
@@ -3448,7 +3448,7 @@
             </w:r>
             <w:r>
               <w:rPr>
-                <w:rStyle w:val="a7"/>
+                <w:rStyle w:val="a5"/>
                 <w:rFonts w:ascii="仿宋" w:eastAsia="仿宋" w:hAnsi="仿宋"/>
                 <w:noProof/>
               </w:rPr>
@@ -3513,7 +3513,7 @@
         </w:p>
         <w:p>
           <w:pPr>
-            <w:pStyle w:val="TOC3"/>
+            <w:pStyle w:val="30"/>
             <w:tabs>
               <w:tab w:val="left" w:pos="1680"/>
               <w:tab w:val="right" w:leader="dot" w:pos="8296"/>
@@ -3526,7 +3526,7 @@
           <w:hyperlink w:anchor="_Toc11395027" w:history="1">
             <w:r>
               <w:rPr>
-                <w:rStyle w:val="a7"/>
+                <w:rStyle w:val="a5"/>
                 <w:rFonts w:ascii="仿宋" w:eastAsia="仿宋" w:hAnsi="仿宋"/>
                 <w:noProof/>
               </w:rPr>
@@ -3541,7 +3541,7 @@
             </w:r>
             <w:r>
               <w:rPr>
-                <w:rStyle w:val="a7"/>
+                <w:rStyle w:val="a5"/>
                 <w:rFonts w:ascii="仿宋" w:eastAsia="仿宋" w:hAnsi="仿宋"/>
                 <w:noProof/>
               </w:rPr>
@@ -3606,7 +3606,7 @@
         </w:p>
         <w:p>
           <w:pPr>
-            <w:pStyle w:val="TOC3"/>
+            <w:pStyle w:val="30"/>
             <w:tabs>
               <w:tab w:val="left" w:pos="1680"/>
               <w:tab w:val="right" w:leader="dot" w:pos="8296"/>
@@ -3619,7 +3619,7 @@
           <w:hyperlink w:anchor="_Toc11395028" w:history="1">
             <w:r>
               <w:rPr>
-                <w:rStyle w:val="a7"/>
+                <w:rStyle w:val="a5"/>
                 <w:rFonts w:ascii="仿宋" w:eastAsia="仿宋" w:hAnsi="仿宋"/>
                 <w:noProof/>
               </w:rPr>
@@ -3634,7 +3634,7 @@
             </w:r>
             <w:r>
               <w:rPr>
-                <w:rStyle w:val="a7"/>
+                <w:rStyle w:val="a5"/>
                 <w:rFonts w:ascii="仿宋" w:eastAsia="仿宋" w:hAnsi="仿宋"/>
                 <w:noProof/>
               </w:rPr>
@@ -3699,7 +3699,7 @@
         </w:p>
         <w:p>
           <w:pPr>
-            <w:pStyle w:val="TOC3"/>
+            <w:pStyle w:val="30"/>
             <w:tabs>
               <w:tab w:val="left" w:pos="1680"/>
               <w:tab w:val="right" w:leader="dot" w:pos="8296"/>
@@ -3712,7 +3712,7 @@
           <w:hyperlink w:anchor="_Toc11395029" w:history="1">
             <w:r>
               <w:rPr>
-                <w:rStyle w:val="a7"/>
+                <w:rStyle w:val="a5"/>
                 <w:rFonts w:ascii="仿宋" w:eastAsia="仿宋" w:hAnsi="仿宋"/>
                 <w:noProof/>
               </w:rPr>
@@ -3727,7 +3727,7 @@
             </w:r>
             <w:r>
               <w:rPr>
-                <w:rStyle w:val="a7"/>
+                <w:rStyle w:val="a5"/>
                 <w:rFonts w:ascii="仿宋" w:eastAsia="仿宋" w:hAnsi="仿宋"/>
                 <w:noProof/>
               </w:rPr>
@@ -3792,7 +3792,7 @@
         </w:p>
         <w:p>
           <w:pPr>
-            <w:pStyle w:val="TOC2"/>
+            <w:pStyle w:val="20"/>
             <w:tabs>
               <w:tab w:val="left" w:pos="1050"/>
               <w:tab w:val="right" w:leader="dot" w:pos="8296"/>
@@ -3805,7 +3805,7 @@
           <w:hyperlink w:anchor="_Toc11395030" w:history="1">
             <w:r>
               <w:rPr>
-                <w:rStyle w:val="a7"/>
+                <w:rStyle w:val="a5"/>
                 <w:rFonts w:ascii="仿宋" w:eastAsia="仿宋" w:hAnsi="仿宋"/>
                 <w:noProof/>
               </w:rPr>
@@ -3820,7 +3820,7 @@
             </w:r>
             <w:r>
               <w:rPr>
-                <w:rStyle w:val="a7"/>
+                <w:rStyle w:val="a5"/>
                 <w:rFonts w:ascii="仿宋" w:eastAsia="仿宋" w:hAnsi="仿宋"/>
                 <w:noProof/>
               </w:rPr>
@@ -3885,7 +3885,7 @@
         </w:p>
         <w:p>
           <w:pPr>
-            <w:pStyle w:val="TOC3"/>
+            <w:pStyle w:val="30"/>
             <w:tabs>
               <w:tab w:val="left" w:pos="1680"/>
               <w:tab w:val="right" w:leader="dot" w:pos="8296"/>
@@ -3898,7 +3898,7 @@
           <w:hyperlink w:anchor="_Toc11395031" w:history="1">
             <w:r>
               <w:rPr>
-                <w:rStyle w:val="a7"/>
+                <w:rStyle w:val="a5"/>
                 <w:rFonts w:ascii="仿宋" w:eastAsia="仿宋" w:hAnsi="仿宋"/>
                 <w:noProof/>
               </w:rPr>
@@ -3913,7 +3913,7 @@
             </w:r>
             <w:r>
               <w:rPr>
-                <w:rStyle w:val="a7"/>
+                <w:rStyle w:val="a5"/>
                 <w:rFonts w:ascii="仿宋" w:eastAsia="仿宋" w:hAnsi="仿宋"/>
                 <w:noProof/>
               </w:rPr>
@@ -3978,7 +3978,7 @@
         </w:p>
         <w:p>
           <w:pPr>
-            <w:pStyle w:val="TOC3"/>
+            <w:pStyle w:val="30"/>
             <w:tabs>
               <w:tab w:val="left" w:pos="1680"/>
               <w:tab w:val="right" w:leader="dot" w:pos="8296"/>
@@ -3991,7 +3991,7 @@
           <w:hyperlink w:anchor="_Toc11395032" w:history="1">
             <w:r>
               <w:rPr>
-                <w:rStyle w:val="a7"/>
+                <w:rStyle w:val="a5"/>
                 <w:rFonts w:ascii="仿宋" w:eastAsia="仿宋" w:hAnsi="仿宋"/>
                 <w:noProof/>
               </w:rPr>
@@ -4006,7 +4006,7 @@
             </w:r>
             <w:r>
               <w:rPr>
-                <w:rStyle w:val="a7"/>
+                <w:rStyle w:val="a5"/>
                 <w:rFonts w:ascii="仿宋" w:eastAsia="仿宋" w:hAnsi="仿宋"/>
                 <w:noProof/>
               </w:rPr>
@@ -4071,7 +4071,7 @@
         </w:p>
         <w:p>
           <w:pPr>
-            <w:pStyle w:val="TOC3"/>
+            <w:pStyle w:val="30"/>
             <w:tabs>
               <w:tab w:val="left" w:pos="1680"/>
               <w:tab w:val="right" w:leader="dot" w:pos="8296"/>
@@ -4084,7 +4084,7 @@
           <w:hyperlink w:anchor="_Toc11395033" w:history="1">
             <w:r>
               <w:rPr>
-                <w:rStyle w:val="a7"/>
+                <w:rStyle w:val="a5"/>
                 <w:rFonts w:ascii="仿宋" w:eastAsia="仿宋" w:hAnsi="仿宋"/>
                 <w:noProof/>
               </w:rPr>
@@ -4099,7 +4099,7 @@
             </w:r>
             <w:r>
               <w:rPr>
-                <w:rStyle w:val="a7"/>
+                <w:rStyle w:val="a5"/>
                 <w:rFonts w:ascii="仿宋" w:eastAsia="仿宋" w:hAnsi="仿宋"/>
                 <w:noProof/>
               </w:rPr>
@@ -4164,7 +4164,7 @@
         </w:p>
         <w:p>
           <w:pPr>
-            <w:pStyle w:val="TOC3"/>
+            <w:pStyle w:val="30"/>
             <w:tabs>
               <w:tab w:val="left" w:pos="1680"/>
               <w:tab w:val="right" w:leader="dot" w:pos="8296"/>
@@ -4177,7 +4177,7 @@
           <w:hyperlink w:anchor="_Toc11395034" w:history="1">
             <w:r>
               <w:rPr>
-                <w:rStyle w:val="a7"/>
+                <w:rStyle w:val="a5"/>
                 <w:rFonts w:ascii="仿宋" w:eastAsia="仿宋" w:hAnsi="仿宋"/>
                 <w:noProof/>
               </w:rPr>
@@ -4192,7 +4192,7 @@
             </w:r>
             <w:r>
               <w:rPr>
-                <w:rStyle w:val="a7"/>
+                <w:rStyle w:val="a5"/>
                 <w:rFonts w:ascii="仿宋" w:eastAsia="仿宋" w:hAnsi="仿宋"/>
                 <w:noProof/>
               </w:rPr>
@@ -4257,7 +4257,7 @@
         </w:p>
         <w:p>
           <w:pPr>
-            <w:pStyle w:val="TOC2"/>
+            <w:pStyle w:val="20"/>
             <w:tabs>
               <w:tab w:val="left" w:pos="1050"/>
               <w:tab w:val="right" w:leader="dot" w:pos="8296"/>
@@ -4270,7 +4270,7 @@
           <w:hyperlink w:anchor="_Toc11395035" w:history="1">
             <w:r>
               <w:rPr>
-                <w:rStyle w:val="a7"/>
+                <w:rStyle w:val="a5"/>
                 <w:rFonts w:ascii="仿宋" w:eastAsia="仿宋" w:hAnsi="仿宋"/>
                 <w:noProof/>
               </w:rPr>
@@ -4285,7 +4285,7 @@
             </w:r>
             <w:r>
               <w:rPr>
-                <w:rStyle w:val="a7"/>
+                <w:rStyle w:val="a5"/>
                 <w:rFonts w:ascii="仿宋" w:eastAsia="仿宋" w:hAnsi="仿宋"/>
                 <w:noProof/>
               </w:rPr>
@@ -4350,7 +4350,7 @@
         </w:p>
         <w:p>
           <w:pPr>
-            <w:pStyle w:val="TOC3"/>
+            <w:pStyle w:val="30"/>
             <w:tabs>
               <w:tab w:val="left" w:pos="1680"/>
               <w:tab w:val="right" w:leader="dot" w:pos="8296"/>
@@ -4363,7 +4363,7 @@
           <w:hyperlink w:anchor="_Toc11395036" w:history="1">
             <w:r>
               <w:rPr>
-                <w:rStyle w:val="a7"/>
+                <w:rStyle w:val="a5"/>
                 <w:rFonts w:ascii="仿宋" w:eastAsia="仿宋" w:hAnsi="仿宋"/>
                 <w:noProof/>
               </w:rPr>
@@ -4378,7 +4378,7 @@
             </w:r>
             <w:r>
               <w:rPr>
-                <w:rStyle w:val="a7"/>
+                <w:rStyle w:val="a5"/>
                 <w:rFonts w:ascii="仿宋" w:eastAsia="仿宋" w:hAnsi="仿宋"/>
                 <w:noProof/>
               </w:rPr>
@@ -4443,7 +4443,7 @@
         </w:p>
         <w:p>
           <w:pPr>
-            <w:pStyle w:val="TOC3"/>
+            <w:pStyle w:val="30"/>
             <w:tabs>
               <w:tab w:val="left" w:pos="1680"/>
               <w:tab w:val="right" w:leader="dot" w:pos="8296"/>
@@ -4456,7 +4456,7 @@
           <w:hyperlink w:anchor="_Toc11395037" w:history="1">
             <w:r>
               <w:rPr>
-                <w:rStyle w:val="a7"/>
+                <w:rStyle w:val="a5"/>
                 <w:rFonts w:ascii="仿宋" w:eastAsia="仿宋" w:hAnsi="仿宋"/>
                 <w:noProof/>
               </w:rPr>
@@ -4471,7 +4471,7 @@
             </w:r>
             <w:r>
               <w:rPr>
-                <w:rStyle w:val="a7"/>
+                <w:rStyle w:val="a5"/>
                 <w:rFonts w:ascii="仿宋" w:eastAsia="仿宋" w:hAnsi="仿宋"/>
                 <w:noProof/>
               </w:rPr>
@@ -4536,7 +4536,7 @@
         </w:p>
         <w:p>
           <w:pPr>
-            <w:pStyle w:val="TOC3"/>
+            <w:pStyle w:val="30"/>
             <w:tabs>
               <w:tab w:val="left" w:pos="1680"/>
               <w:tab w:val="right" w:leader="dot" w:pos="8296"/>
@@ -4549,7 +4549,7 @@
           <w:hyperlink w:anchor="_Toc11395038" w:history="1">
             <w:r>
               <w:rPr>
-                <w:rStyle w:val="a7"/>
+                <w:rStyle w:val="a5"/>
                 <w:rFonts w:ascii="仿宋" w:eastAsia="仿宋" w:hAnsi="仿宋"/>
                 <w:noProof/>
               </w:rPr>
@@ -4564,7 +4564,7 @@
             </w:r>
             <w:r>
               <w:rPr>
-                <w:rStyle w:val="a7"/>
+                <w:rStyle w:val="a5"/>
                 <w:rFonts w:ascii="仿宋" w:eastAsia="仿宋" w:hAnsi="仿宋"/>
                 <w:noProof/>
               </w:rPr>
@@ -4629,7 +4629,7 @@
         </w:p>
         <w:p>
           <w:pPr>
-            <w:pStyle w:val="TOC3"/>
+            <w:pStyle w:val="30"/>
             <w:tabs>
               <w:tab w:val="left" w:pos="1680"/>
               <w:tab w:val="right" w:leader="dot" w:pos="8296"/>
@@ -4642,7 +4642,7 @@
           <w:hyperlink w:anchor="_Toc11395039" w:history="1">
             <w:r>
               <w:rPr>
-                <w:rStyle w:val="a7"/>
+                <w:rStyle w:val="a5"/>
                 <w:rFonts w:ascii="仿宋" w:eastAsia="仿宋" w:hAnsi="仿宋"/>
                 <w:noProof/>
               </w:rPr>
@@ -4657,7 +4657,7 @@
             </w:r>
             <w:r>
               <w:rPr>
-                <w:rStyle w:val="a7"/>
+                <w:rStyle w:val="a5"/>
                 <w:rFonts w:ascii="仿宋" w:eastAsia="仿宋" w:hAnsi="仿宋"/>
                 <w:noProof/>
               </w:rPr>
@@ -4722,7 +4722,7 @@
         </w:p>
         <w:p>
           <w:pPr>
-            <w:pStyle w:val="TOC2"/>
+            <w:pStyle w:val="20"/>
             <w:tabs>
               <w:tab w:val="left" w:pos="1050"/>
               <w:tab w:val="right" w:leader="dot" w:pos="8296"/>
@@ -4735,7 +4735,7 @@
           <w:hyperlink w:anchor="_Toc11395040" w:history="1">
             <w:r>
               <w:rPr>
-                <w:rStyle w:val="a7"/>
+                <w:rStyle w:val="a5"/>
                 <w:rFonts w:ascii="仿宋" w:eastAsia="仿宋" w:hAnsi="仿宋"/>
                 <w:noProof/>
               </w:rPr>
@@ -4750,7 +4750,7 @@
             </w:r>
             <w:r>
               <w:rPr>
-                <w:rStyle w:val="a7"/>
+                <w:rStyle w:val="a5"/>
                 <w:rFonts w:ascii="仿宋" w:eastAsia="仿宋" w:hAnsi="仿宋"/>
                 <w:noProof/>
               </w:rPr>
@@ -4815,7 +4815,7 @@
         </w:p>
         <w:p>
           <w:pPr>
-            <w:pStyle w:val="TOC3"/>
+            <w:pStyle w:val="30"/>
             <w:tabs>
               <w:tab w:val="left" w:pos="1680"/>
               <w:tab w:val="right" w:leader="dot" w:pos="8296"/>
@@ -4828,7 +4828,7 @@
           <w:hyperlink w:anchor="_Toc11395041" w:history="1">
             <w:r>
               <w:rPr>
-                <w:rStyle w:val="a7"/>
+                <w:rStyle w:val="a5"/>
                 <w:rFonts w:ascii="仿宋" w:eastAsia="仿宋" w:hAnsi="仿宋"/>
                 <w:noProof/>
               </w:rPr>
@@ -4843,7 +4843,7 @@
             </w:r>
             <w:r>
               <w:rPr>
-                <w:rStyle w:val="a7"/>
+                <w:rStyle w:val="a5"/>
                 <w:rFonts w:ascii="仿宋" w:eastAsia="仿宋" w:hAnsi="仿宋"/>
                 <w:noProof/>
               </w:rPr>
@@ -4908,7 +4908,7 @@
         </w:p>
         <w:p>
           <w:pPr>
-            <w:pStyle w:val="TOC3"/>
+            <w:pStyle w:val="30"/>
             <w:tabs>
               <w:tab w:val="left" w:pos="1680"/>
               <w:tab w:val="right" w:leader="dot" w:pos="8296"/>
@@ -4921,7 +4921,7 @@
           <w:hyperlink w:anchor="_Toc11395042" w:history="1">
             <w:r>
               <w:rPr>
-                <w:rStyle w:val="a7"/>
+                <w:rStyle w:val="a5"/>
                 <w:rFonts w:ascii="仿宋" w:eastAsia="仿宋" w:hAnsi="仿宋"/>
                 <w:noProof/>
               </w:rPr>
@@ -4936,7 +4936,7 @@
             </w:r>
             <w:r>
               <w:rPr>
-                <w:rStyle w:val="a7"/>
+                <w:rStyle w:val="a5"/>
                 <w:rFonts w:ascii="仿宋" w:eastAsia="仿宋" w:hAnsi="仿宋"/>
                 <w:noProof/>
               </w:rPr>
@@ -5001,7 +5001,7 @@
         </w:p>
         <w:p>
           <w:pPr>
-            <w:pStyle w:val="TOC3"/>
+            <w:pStyle w:val="30"/>
             <w:tabs>
               <w:tab w:val="left" w:pos="1680"/>
               <w:tab w:val="right" w:leader="dot" w:pos="8296"/>
@@ -5014,7 +5014,7 @@
           <w:hyperlink w:anchor="_Toc11395043" w:history="1">
             <w:r>
               <w:rPr>
-                <w:rStyle w:val="a7"/>
+                <w:rStyle w:val="a5"/>
                 <w:rFonts w:ascii="仿宋" w:eastAsia="仿宋" w:hAnsi="仿宋"/>
                 <w:noProof/>
               </w:rPr>
@@ -5029,7 +5029,7 @@
             </w:r>
             <w:r>
               <w:rPr>
-                <w:rStyle w:val="a7"/>
+                <w:rStyle w:val="a5"/>
                 <w:rFonts w:ascii="仿宋" w:eastAsia="仿宋" w:hAnsi="仿宋"/>
                 <w:noProof/>
               </w:rPr>
@@ -5094,7 +5094,7 @@
         </w:p>
         <w:p>
           <w:pPr>
-            <w:pStyle w:val="TOC3"/>
+            <w:pStyle w:val="30"/>
             <w:tabs>
               <w:tab w:val="left" w:pos="1680"/>
               <w:tab w:val="right" w:leader="dot" w:pos="8296"/>
@@ -5107,7 +5107,7 @@
           <w:hyperlink w:anchor="_Toc11395044" w:history="1">
             <w:r>
               <w:rPr>
-                <w:rStyle w:val="a7"/>
+                <w:rStyle w:val="a5"/>
                 <w:rFonts w:ascii="仿宋" w:eastAsia="仿宋" w:hAnsi="仿宋"/>
                 <w:noProof/>
               </w:rPr>
@@ -5122,7 +5122,7 @@
             </w:r>
             <w:r>
               <w:rPr>
-                <w:rStyle w:val="a7"/>
+                <w:rStyle w:val="a5"/>
                 <w:rFonts w:ascii="仿宋" w:eastAsia="仿宋" w:hAnsi="仿宋"/>
                 <w:noProof/>
               </w:rPr>
@@ -5187,7 +5187,7 @@
         </w:p>
         <w:p>
           <w:pPr>
-            <w:pStyle w:val="TOC1"/>
+            <w:pStyle w:val="10"/>
             <w:tabs>
               <w:tab w:val="left" w:pos="420"/>
               <w:tab w:val="right" w:leader="dot" w:pos="8296"/>
@@ -5200,7 +5200,7 @@
           <w:hyperlink w:anchor="_Toc11395045" w:history="1">
             <w:r>
               <w:rPr>
-                <w:rStyle w:val="a7"/>
+                <w:rStyle w:val="a5"/>
                 <w:rFonts w:ascii="仿宋" w:eastAsia="仿宋" w:hAnsi="仿宋"/>
                 <w:noProof/>
               </w:rPr>
@@ -5215,7 +5215,7 @@
             </w:r>
             <w:r>
               <w:rPr>
-                <w:rStyle w:val="a7"/>
+                <w:rStyle w:val="a5"/>
                 <w:rFonts w:ascii="仿宋" w:eastAsia="仿宋" w:hAnsi="仿宋"/>
                 <w:noProof/>
               </w:rPr>
@@ -5280,7 +5280,7 @@
         </w:p>
         <w:p>
           <w:pPr>
-            <w:pStyle w:val="TOC2"/>
+            <w:pStyle w:val="20"/>
             <w:tabs>
               <w:tab w:val="left" w:pos="1050"/>
               <w:tab w:val="right" w:leader="dot" w:pos="8296"/>
@@ -5293,7 +5293,7 @@
           <w:hyperlink w:anchor="_Toc11395046" w:history="1">
             <w:r>
               <w:rPr>
-                <w:rStyle w:val="a7"/>
+                <w:rStyle w:val="a5"/>
                 <w:rFonts w:ascii="仿宋" w:eastAsia="仿宋" w:hAnsi="仿宋"/>
                 <w:noProof/>
               </w:rPr>
@@ -5308,7 +5308,7 @@
             </w:r>
             <w:r>
               <w:rPr>
-                <w:rStyle w:val="a7"/>
+                <w:rStyle w:val="a5"/>
                 <w:rFonts w:ascii="仿宋" w:eastAsia="仿宋" w:hAnsi="仿宋"/>
                 <w:noProof/>
               </w:rPr>
@@ -5373,7 +5373,7 @@
         </w:p>
         <w:p>
           <w:pPr>
-            <w:pStyle w:val="TOC2"/>
+            <w:pStyle w:val="20"/>
             <w:tabs>
               <w:tab w:val="left" w:pos="1050"/>
               <w:tab w:val="right" w:leader="dot" w:pos="8296"/>
@@ -5386,7 +5386,7 @@
           <w:hyperlink w:anchor="_Toc11395047" w:history="1">
             <w:r>
               <w:rPr>
-                <w:rStyle w:val="a7"/>
+                <w:rStyle w:val="a5"/>
                 <w:rFonts w:ascii="仿宋" w:eastAsia="仿宋" w:hAnsi="仿宋"/>
                 <w:noProof/>
               </w:rPr>
@@ -5401,7 +5401,7 @@
             </w:r>
             <w:r>
               <w:rPr>
-                <w:rStyle w:val="a7"/>
+                <w:rStyle w:val="a5"/>
                 <w:rFonts w:ascii="仿宋" w:eastAsia="仿宋" w:hAnsi="仿宋"/>
                 <w:noProof/>
               </w:rPr>
@@ -5466,7 +5466,7 @@
         </w:p>
         <w:p>
           <w:pPr>
-            <w:pStyle w:val="TOC1"/>
+            <w:pStyle w:val="10"/>
             <w:tabs>
               <w:tab w:val="left" w:pos="420"/>
               <w:tab w:val="right" w:leader="dot" w:pos="8296"/>
@@ -5479,7 +5479,7 @@
           <w:hyperlink w:anchor="_Toc11395048" w:history="1">
             <w:r>
               <w:rPr>
-                <w:rStyle w:val="a7"/>
+                <w:rStyle w:val="a5"/>
                 <w:rFonts w:ascii="仿宋" w:eastAsia="仿宋" w:hAnsi="仿宋"/>
                 <w:noProof/>
               </w:rPr>
@@ -5494,7 +5494,7 @@
             </w:r>
             <w:r>
               <w:rPr>
-                <w:rStyle w:val="a7"/>
+                <w:rStyle w:val="a5"/>
                 <w:rFonts w:ascii="仿宋" w:eastAsia="仿宋" w:hAnsi="仿宋"/>
                 <w:noProof/>
               </w:rPr>
@@ -5559,7 +5559,7 @@
         </w:p>
         <w:p>
           <w:pPr>
-            <w:pStyle w:val="TOC1"/>
+            <w:pStyle w:val="10"/>
             <w:tabs>
               <w:tab w:val="left" w:pos="420"/>
               <w:tab w:val="right" w:leader="dot" w:pos="8296"/>
@@ -5572,7 +5572,7 @@
           <w:hyperlink w:anchor="_Toc11395049" w:history="1">
             <w:r>
               <w:rPr>
-                <w:rStyle w:val="a7"/>
+                <w:rStyle w:val="a5"/>
                 <w:rFonts w:ascii="仿宋" w:eastAsia="仿宋" w:hAnsi="仿宋"/>
                 <w:noProof/>
               </w:rPr>
@@ -5587,7 +5587,7 @@
             </w:r>
             <w:r>
               <w:rPr>
-                <w:rStyle w:val="a7"/>
+                <w:rStyle w:val="a5"/>
                 <w:rFonts w:ascii="仿宋" w:eastAsia="仿宋" w:hAnsi="仿宋"/>
                 <w:noProof/>
               </w:rPr>
@@ -5652,7 +5652,7 @@
         </w:p>
         <w:p>
           <w:pPr>
-            <w:pStyle w:val="TOC2"/>
+            <w:pStyle w:val="20"/>
             <w:tabs>
               <w:tab w:val="left" w:pos="1050"/>
               <w:tab w:val="right" w:leader="dot" w:pos="8296"/>
@@ -5665,7 +5665,7 @@
           <w:hyperlink w:anchor="_Toc11395050" w:history="1">
             <w:r>
               <w:rPr>
-                <w:rStyle w:val="a7"/>
+                <w:rStyle w:val="a5"/>
                 <w:rFonts w:ascii="仿宋" w:eastAsia="仿宋" w:hAnsi="仿宋"/>
                 <w:noProof/>
               </w:rPr>
@@ -5680,7 +5680,7 @@
             </w:r>
             <w:r>
               <w:rPr>
-                <w:rStyle w:val="a7"/>
+                <w:rStyle w:val="a5"/>
                 <w:rFonts w:ascii="仿宋" w:eastAsia="仿宋" w:hAnsi="仿宋"/>
                 <w:noProof/>
               </w:rPr>
@@ -5745,7 +5745,7 @@
         </w:p>
         <w:p>
           <w:pPr>
-            <w:pStyle w:val="TOC2"/>
+            <w:pStyle w:val="20"/>
             <w:tabs>
               <w:tab w:val="left" w:pos="1050"/>
               <w:tab w:val="right" w:leader="dot" w:pos="8296"/>
@@ -5758,7 +5758,7 @@
           <w:hyperlink w:anchor="_Toc11395051" w:history="1">
             <w:r>
               <w:rPr>
-                <w:rStyle w:val="a7"/>
+                <w:rStyle w:val="a5"/>
                 <w:rFonts w:ascii="仿宋" w:eastAsia="仿宋" w:hAnsi="仿宋"/>
                 <w:noProof/>
               </w:rPr>
@@ -5773,7 +5773,7 @@
             </w:r>
             <w:r>
               <w:rPr>
-                <w:rStyle w:val="a7"/>
+                <w:rStyle w:val="a5"/>
                 <w:rFonts w:ascii="仿宋" w:eastAsia="仿宋" w:hAnsi="仿宋"/>
                 <w:noProof/>
               </w:rPr>
@@ -5838,7 +5838,7 @@
         </w:p>
         <w:p>
           <w:pPr>
-            <w:pStyle w:val="TOC1"/>
+            <w:pStyle w:val="10"/>
             <w:tabs>
               <w:tab w:val="left" w:pos="420"/>
               <w:tab w:val="right" w:leader="dot" w:pos="8296"/>
@@ -5851,7 +5851,7 @@
           <w:hyperlink w:anchor="_Toc11395052" w:history="1">
             <w:r>
               <w:rPr>
-                <w:rStyle w:val="a7"/>
+                <w:rStyle w:val="a5"/>
                 <w:rFonts w:ascii="仿宋" w:eastAsia="仿宋" w:hAnsi="仿宋"/>
                 <w:noProof/>
               </w:rPr>
@@ -5866,7 +5866,7 @@
             </w:r>
             <w:r>
               <w:rPr>
-                <w:rStyle w:val="a7"/>
+                <w:rStyle w:val="a5"/>
                 <w:rFonts w:ascii="仿宋" w:eastAsia="仿宋" w:hAnsi="仿宋"/>
                 <w:noProof/>
               </w:rPr>
@@ -5931,7 +5931,7 @@
         </w:p>
         <w:p>
           <w:pPr>
-            <w:pStyle w:val="TOC2"/>
+            <w:pStyle w:val="20"/>
             <w:tabs>
               <w:tab w:val="left" w:pos="1050"/>
               <w:tab w:val="right" w:leader="dot" w:pos="8296"/>
@@ -5944,7 +5944,7 @@
           <w:hyperlink w:anchor="_Toc11395053" w:history="1">
             <w:r>
               <w:rPr>
-                <w:rStyle w:val="a7"/>
+                <w:rStyle w:val="a5"/>
                 <w:rFonts w:ascii="仿宋" w:eastAsia="仿宋" w:hAnsi="仿宋"/>
                 <w:noProof/>
               </w:rPr>
@@ -5959,7 +5959,7 @@
             </w:r>
             <w:r>
               <w:rPr>
-                <w:rStyle w:val="a7"/>
+                <w:rStyle w:val="a5"/>
                 <w:rFonts w:ascii="仿宋" w:eastAsia="仿宋" w:hAnsi="仿宋"/>
                 <w:noProof/>
               </w:rPr>
@@ -6024,7 +6024,7 @@
         </w:p>
         <w:p>
           <w:pPr>
-            <w:pStyle w:val="TOC2"/>
+            <w:pStyle w:val="20"/>
             <w:tabs>
               <w:tab w:val="left" w:pos="1050"/>
               <w:tab w:val="right" w:leader="dot" w:pos="8296"/>
@@ -6037,7 +6037,7 @@
           <w:hyperlink w:anchor="_Toc11395054" w:history="1">
             <w:r>
               <w:rPr>
-                <w:rStyle w:val="a7"/>
+                <w:rStyle w:val="a5"/>
                 <w:rFonts w:ascii="仿宋" w:eastAsia="仿宋" w:hAnsi="仿宋"/>
                 <w:noProof/>
               </w:rPr>
@@ -6052,7 +6052,7 @@
             </w:r>
             <w:r>
               <w:rPr>
-                <w:rStyle w:val="a7"/>
+                <w:rStyle w:val="a5"/>
                 <w:rFonts w:ascii="仿宋" w:eastAsia="仿宋" w:hAnsi="仿宋"/>
                 <w:noProof/>
               </w:rPr>
@@ -6117,7 +6117,7 @@
         </w:p>
         <w:p>
           <w:pPr>
-            <w:pStyle w:val="TOC1"/>
+            <w:pStyle w:val="10"/>
             <w:tabs>
               <w:tab w:val="left" w:pos="420"/>
               <w:tab w:val="right" w:leader="dot" w:pos="8296"/>
@@ -6130,7 +6130,7 @@
           <w:hyperlink w:anchor="_Toc11395055" w:history="1">
             <w:r>
               <w:rPr>
-                <w:rStyle w:val="a7"/>
+                <w:rStyle w:val="a5"/>
                 <w:rFonts w:ascii="仿宋" w:eastAsia="仿宋" w:hAnsi="仿宋"/>
                 <w:noProof/>
               </w:rPr>
@@ -6145,7 +6145,7 @@
             </w:r>
             <w:r>
               <w:rPr>
-                <w:rStyle w:val="a7"/>
+                <w:rStyle w:val="a5"/>
                 <w:rFonts w:ascii="仿宋" w:eastAsia="仿宋" w:hAnsi="仿宋"/>
                 <w:noProof/>
               </w:rPr>
@@ -6210,7 +6210,7 @@
         </w:p>
         <w:p>
           <w:pPr>
-            <w:pStyle w:val="TOC1"/>
+            <w:pStyle w:val="10"/>
             <w:tabs>
               <w:tab w:val="left" w:pos="420"/>
               <w:tab w:val="right" w:leader="dot" w:pos="8296"/>
@@ -6223,7 +6223,7 @@
           <w:hyperlink w:anchor="_Toc11395056" w:history="1">
             <w:r>
               <w:rPr>
-                <w:rStyle w:val="a7"/>
+                <w:rStyle w:val="a5"/>
                 <w:rFonts w:ascii="仿宋" w:eastAsia="仿宋" w:hAnsi="仿宋"/>
                 <w:noProof/>
               </w:rPr>
@@ -6238,7 +6238,7 @@
             </w:r>
             <w:r>
               <w:rPr>
-                <w:rStyle w:val="a7"/>
+                <w:rStyle w:val="a5"/>
                 <w:rFonts w:ascii="仿宋" w:eastAsia="仿宋" w:hAnsi="仿宋"/>
                 <w:noProof/>
               </w:rPr>
@@ -6303,7 +6303,7 @@
         </w:p>
         <w:p>
           <w:pPr>
-            <w:pStyle w:val="TOC1"/>
+            <w:pStyle w:val="10"/>
             <w:tabs>
               <w:tab w:val="left" w:pos="840"/>
               <w:tab w:val="right" w:leader="dot" w:pos="8296"/>
@@ -6316,7 +6316,7 @@
           <w:hyperlink w:anchor="_Toc11395057" w:history="1">
             <w:r>
               <w:rPr>
-                <w:rStyle w:val="a7"/>
+                <w:rStyle w:val="a5"/>
                 <w:rFonts w:ascii="仿宋" w:eastAsia="仿宋" w:hAnsi="仿宋"/>
                 <w:noProof/>
               </w:rPr>
@@ -6331,7 +6331,7 @@
             </w:r>
             <w:r>
               <w:rPr>
-                <w:rStyle w:val="a7"/>
+                <w:rStyle w:val="a5"/>
                 <w:rFonts w:ascii="仿宋" w:eastAsia="仿宋" w:hAnsi="仿宋"/>
                 <w:noProof/>
               </w:rPr>
@@ -6887,16 +6887,26 @@
         </w:rPr>
         <w:t>运营，并且比传统的金融机构更便宜地提供服务。因此，即使P2P借贷公司已经收取了提供匹配</w:t>
       </w:r>
-      <w:hyperlink r:id="rId10" w:tooltip="计算平台" w:history="1">
-        <w:r>
-          <w:rPr>
-            <w:rFonts w:ascii="仿宋" w:eastAsia="仿宋" w:hAnsi="仿宋"/>
-            <w:sz w:val="24"/>
-            <w:szCs w:val="24"/>
-          </w:rPr>
-          <w:t>平台</w:t>
-        </w:r>
-      </w:hyperlink>
+      <w:r>
+        <w:fldChar w:fldCharType="begin"/>
+      </w:r>
+      <w:r>
+        <w:instrText>HYPERLINK "https://en.wikipedia.org/wiki/Computing_platform" \o "计算平台"</w:instrText>
+      </w:r>
+      <w:r>
+        <w:fldChar w:fldCharType="separate"/>
+      </w:r>
+      <w:r>
+        <w:rPr>
+          <w:rFonts w:ascii="仿宋" w:eastAsia="仿宋" w:hAnsi="仿宋"/>
+          <w:sz w:val="24"/>
+          <w:szCs w:val="24"/>
+        </w:rPr>
+        <w:t>平台</w:t>
+      </w:r>
+      <w:r>
+        <w:fldChar w:fldCharType="end"/>
+      </w:r>
       <w:r>
         <w:rPr>
           <w:rFonts w:ascii="仿宋" w:eastAsia="仿宋" w:hAnsi="仿宋"/>
@@ -6905,7 +6915,7 @@
         </w:rPr>
         <w:t>和</w:t>
       </w:r>
-      <w:hyperlink r:id="rId11" w:tooltip="信用检查" w:history="1">
+      <w:hyperlink r:id="rId10" w:tooltip="信用检查" w:history="1">
         <w:r>
           <w:rPr>
             <w:rFonts w:ascii="仿宋" w:eastAsia="仿宋" w:hAnsi="仿宋"/>
@@ -6939,7 +6949,7 @@
         </w:rPr>
         <w:t>与银行提供的</w:t>
       </w:r>
-      <w:hyperlink r:id="rId12" w:tooltip="保存" w:history="1">
+      <w:hyperlink r:id="rId11" w:tooltip="保存" w:history="1">
         <w:r>
           <w:rPr>
             <w:rFonts w:ascii="仿宋" w:eastAsia="仿宋" w:hAnsi="仿宋"/>
@@ -6957,7 +6967,7 @@
         </w:rPr>
         <w:t>和</w:t>
       </w:r>
-      <w:hyperlink r:id="rId13" w:tooltip="投资" w:history="1">
+      <w:hyperlink r:id="rId12" w:tooltip="投资" w:history="1">
         <w:r>
           <w:rPr>
             <w:rFonts w:ascii="仿宋" w:eastAsia="仿宋" w:hAnsi="仿宋"/>
@@ -7035,19 +7045,18 @@
         <w:rPr>
           <w:rFonts w:ascii="仿宋" w:eastAsia="仿宋" w:hAnsi="仿宋" w:hint="eastAsia"/>
         </w:rPr>
-        <w:lastRenderedPageBreak/>
         <w:t>术语和定义</w:t>
       </w:r>
       <w:bookmarkEnd w:id="3"/>
     </w:p>
     <w:p>
       <w:pPr>
-        <w:pStyle w:val="a9"/>
+        <w:pStyle w:val="a7"/>
         <w:numPr>
           <w:ilvl w:val="0"/>
           <w:numId w:val="2"/>
         </w:numPr>
-        <w:spacing w:beforeLines="50" w:before="156" w:afterLines="50" w:after="156" w:line="400" w:lineRule="exact"/>
+        <w:spacing w:beforeLines="50" w:afterLines="50" w:line="400" w:lineRule="exact"/>
         <w:ind w:firstLineChars="0"/>
         <w:rPr>
           <w:rFonts w:ascii="仿宋" w:eastAsia="仿宋" w:hAnsi="仿宋"/>
@@ -7061,12 +7070,13 @@
           <w:sz w:val="24"/>
           <w:szCs w:val="24"/>
         </w:rPr>
+        <w:lastRenderedPageBreak/>
         <w:t>角色定义</w:t>
       </w:r>
     </w:p>
     <w:p>
       <w:pPr>
-        <w:spacing w:beforeLines="50" w:before="156" w:afterLines="50" w:after="156" w:line="400" w:lineRule="exact"/>
+        <w:spacing w:beforeLines="50" w:afterLines="50" w:line="400" w:lineRule="exact"/>
         <w:rPr>
           <w:rFonts w:ascii="仿宋" w:eastAsia="仿宋" w:hAnsi="仿宋"/>
           <w:sz w:val="24"/>
@@ -7182,7 +7192,7 @@
     </w:p>
     <w:p>
       <w:pPr>
-        <w:spacing w:beforeLines="50" w:before="156" w:afterLines="50" w:after="156" w:line="400" w:lineRule="exact"/>
+        <w:spacing w:beforeLines="50" w:afterLines="50" w:line="400" w:lineRule="exact"/>
         <w:rPr>
           <w:rFonts w:ascii="仿宋" w:eastAsia="仿宋" w:hAnsi="仿宋"/>
           <w:sz w:val="24"/>
@@ -7207,19 +7217,29 @@
         </w:rPr>
         <w:t xml:space="preserve"> 借款人是指在信贷活动中以自身的信用或财产作保证，或者以第三者作为担保而从</w:t>
       </w:r>
-      <w:hyperlink r:id="rId14" w:tgtFrame="_blank" w:history="1">
-        <w:r>
-          <w:rPr>
-            <w:rStyle w:val="a7"/>
-            <w:rFonts w:ascii="仿宋" w:eastAsia="仿宋" w:hAnsi="仿宋" w:cs="Arial"/>
-            <w:color w:val="136EC2"/>
-            <w:sz w:val="24"/>
-            <w:szCs w:val="24"/>
-            <w:shd w:val="clear" w:color="auto" w:fill="FFFFFF"/>
-          </w:rPr>
-          <w:t>贷款人</w:t>
-        </w:r>
-      </w:hyperlink>
+      <w:r>
+        <w:fldChar w:fldCharType="begin"/>
+      </w:r>
+      <w:r>
+        <w:instrText>HYPERLINK "https://baike.baidu.com/item/%E8%B4%B7%E6%AC%BE%E4%BA%BA" \t "_blank"</w:instrText>
+      </w:r>
+      <w:r>
+        <w:fldChar w:fldCharType="separate"/>
+      </w:r>
+      <w:r>
+        <w:rPr>
+          <w:rStyle w:val="a5"/>
+          <w:rFonts w:ascii="仿宋" w:eastAsia="仿宋" w:hAnsi="仿宋" w:cs="Arial"/>
+          <w:color w:val="136EC2"/>
+          <w:sz w:val="24"/>
+          <w:szCs w:val="24"/>
+          <w:shd w:val="clear" w:color="auto" w:fill="FFFFFF"/>
+        </w:rPr>
+        <w:t>贷款人</w:t>
+      </w:r>
+      <w:r>
+        <w:fldChar w:fldCharType="end"/>
+      </w:r>
       <w:r>
         <w:rPr>
           <w:rFonts w:ascii="仿宋" w:eastAsia="仿宋" w:hAnsi="仿宋" w:cs="Arial"/>
@@ -7233,7 +7253,7 @@
     </w:p>
     <w:p>
       <w:pPr>
-        <w:spacing w:beforeLines="50" w:before="156" w:afterLines="50" w:after="156" w:line="400" w:lineRule="exact"/>
+        <w:spacing w:beforeLines="50" w:afterLines="50" w:line="400" w:lineRule="exact"/>
         <w:rPr>
           <w:rFonts w:ascii="仿宋" w:eastAsia="仿宋" w:hAnsi="仿宋"/>
           <w:sz w:val="24"/>
@@ -7327,12 +7347,12 @@
     </w:p>
     <w:p>
       <w:pPr>
-        <w:pStyle w:val="a9"/>
+        <w:pStyle w:val="a7"/>
         <w:numPr>
           <w:ilvl w:val="0"/>
           <w:numId w:val="2"/>
         </w:numPr>
-        <w:spacing w:beforeLines="50" w:before="156" w:afterLines="50" w:after="156" w:line="400" w:lineRule="exact"/>
+        <w:spacing w:beforeLines="50" w:afterLines="50" w:line="400" w:lineRule="exact"/>
         <w:ind w:firstLineChars="0"/>
         <w:rPr>
           <w:rFonts w:ascii="仿宋" w:eastAsia="仿宋" w:hAnsi="仿宋"/>
@@ -7351,7 +7371,7 @@
     </w:p>
     <w:p>
       <w:pPr>
-        <w:spacing w:beforeLines="50" w:before="156" w:afterLines="50" w:after="156" w:line="400" w:lineRule="exact"/>
+        <w:spacing w:beforeLines="50" w:afterLines="50" w:line="400" w:lineRule="exact"/>
         <w:rPr>
           <w:rFonts w:ascii="仿宋" w:eastAsia="仿宋" w:hAnsi="仿宋"/>
           <w:sz w:val="24"/>
@@ -7379,7 +7399,7 @@
     </w:p>
     <w:p>
       <w:pPr>
-        <w:spacing w:beforeLines="50" w:before="156" w:afterLines="50" w:after="156" w:line="400" w:lineRule="exact"/>
+        <w:spacing w:beforeLines="50" w:afterLines="50" w:line="400" w:lineRule="exact"/>
         <w:rPr>
           <w:rFonts w:ascii="仿宋" w:eastAsia="仿宋" w:hAnsi="仿宋"/>
           <w:sz w:val="24"/>
@@ -7434,6 +7454,7 @@
           <w:rFonts w:ascii="仿宋" w:eastAsia="仿宋" w:hAnsi="仿宋"/>
         </w:rPr>
       </w:pPr>
+      <w:proofErr w:type="spellStart"/>
       <w:r>
         <w:rPr>
           <w:rFonts w:ascii="仿宋" w:eastAsia="仿宋" w:hAnsi="仿宋"/>
@@ -7450,12 +7471,19 @@
         <w:rPr>
           <w:rFonts w:ascii="仿宋" w:eastAsia="仿宋" w:hAnsi="仿宋"/>
         </w:rPr>
-        <w:t xml:space="preserve">aidu </w:t>
-      </w:r>
-      <w:hyperlink r:id="rId15" w:history="1">
+        <w:t>aidu</w:t>
+      </w:r>
+      <w:proofErr w:type="spellEnd"/>
+      <w:r>
+        <w:rPr>
+          <w:rFonts w:ascii="仿宋" w:eastAsia="仿宋" w:hAnsi="仿宋"/>
+        </w:rPr>
+        <w:t xml:space="preserve"> </w:t>
+      </w:r>
+      <w:hyperlink r:id="rId13" w:history="1">
         <w:r>
           <w:rPr>
-            <w:rStyle w:val="a7"/>
+            <w:rStyle w:val="a5"/>
             <w:rFonts w:ascii="仿宋" w:eastAsia="仿宋" w:hAnsi="仿宋"/>
           </w:rPr>
           <w:t>https://baike.baidu.com/item/P2P%E7%BD%91%E7%BB%9C%E5%80%9F%E8%B4%B7%E5%B9%B3%E5%8F%B0</w:t>
@@ -7468,6 +7496,7 @@
           <w:rFonts w:ascii="仿宋" w:eastAsia="仿宋" w:hAnsi="仿宋"/>
         </w:rPr>
       </w:pPr>
+      <w:proofErr w:type="spellStart"/>
       <w:r>
         <w:rPr>
           <w:rFonts w:ascii="仿宋" w:eastAsia="仿宋" w:hAnsi="仿宋" w:hint="eastAsia"/>
@@ -7478,12 +7507,19 @@
         <w:rPr>
           <w:rFonts w:ascii="仿宋" w:eastAsia="仿宋" w:hAnsi="仿宋"/>
         </w:rPr>
-        <w:t xml:space="preserve">ikipedia </w:t>
-      </w:r>
-      <w:hyperlink r:id="rId16" w:anchor="China" w:history="1">
+        <w:t>ikipedia</w:t>
+      </w:r>
+      <w:proofErr w:type="spellEnd"/>
+      <w:r>
+        <w:rPr>
+          <w:rFonts w:ascii="仿宋" w:eastAsia="仿宋" w:hAnsi="仿宋"/>
+        </w:rPr>
+        <w:t xml:space="preserve"> </w:t>
+      </w:r>
+      <w:hyperlink r:id="rId14" w:anchor="China" w:history="1">
         <w:r>
           <w:rPr>
-            <w:rStyle w:val="a7"/>
+            <w:rStyle w:val="a5"/>
             <w:rFonts w:ascii="仿宋" w:eastAsia="仿宋" w:hAnsi="仿宋"/>
           </w:rPr>
           <w:t>https://en.wikipedia.org/wiki/Peer-to-peer_lending#China</w:t>
@@ -7541,7 +7577,6 @@
         <w:rPr>
           <w:rFonts w:ascii="仿宋" w:eastAsia="仿宋" w:hAnsi="仿宋" w:hint="eastAsia"/>
         </w:rPr>
-        <w:lastRenderedPageBreak/>
         <w:t>功能描述</w:t>
       </w:r>
       <w:bookmarkEnd w:id="7"/>
@@ -7563,6 +7598,7 @@
           <w:sz w:val="24"/>
           <w:szCs w:val="24"/>
         </w:rPr>
+        <w:lastRenderedPageBreak/>
         <w:t>P2P小额贷平台将定位在中大型企业内，面向企业员工提供小额信贷撮合的信息中介服务，采用文件的线上无抵押无担保的模式，主要解决员工投资和借款的需求，平台以服务员工共为第一目标，不收取服务费用，费用直接在借款人和投资人之间发生。平台为企业员工借款人提供了用户身份验证以及征信授信功能，准确评估借款人的信用额度，公平公正；为企业员工投资人提供了产品信息查询，快速产品匹配撮合等功能，便捷投资；为借贷双方提供了自动还款，逾期处理，公司担保等功能，控制投资风险。</w:t>
       </w:r>
     </w:p>
@@ -7717,12 +7753,12 @@
     </w:p>
     <w:p>
       <w:pPr>
-        <w:pStyle w:val="a9"/>
+        <w:pStyle w:val="a7"/>
         <w:numPr>
           <w:ilvl w:val="0"/>
           <w:numId w:val="2"/>
         </w:numPr>
-        <w:spacing w:beforeLines="50" w:before="156" w:afterLines="50" w:after="156" w:line="400" w:lineRule="exact"/>
+        <w:spacing w:beforeLines="50" w:afterLines="50" w:line="400" w:lineRule="exact"/>
         <w:ind w:firstLineChars="0"/>
         <w:rPr>
           <w:rFonts w:ascii="仿宋" w:eastAsia="仿宋" w:hAnsi="仿宋"/>
@@ -7741,7 +7777,7 @@
     </w:p>
     <w:p>
       <w:pPr>
-        <w:spacing w:beforeLines="50" w:before="156" w:afterLines="50" w:after="156" w:line="400" w:lineRule="exact"/>
+        <w:spacing w:beforeLines="50" w:afterLines="50" w:line="400" w:lineRule="exact"/>
         <w:rPr>
           <w:rFonts w:ascii="仿宋" w:eastAsia="仿宋" w:hAnsi="仿宋"/>
           <w:sz w:val="24"/>
@@ -7807,7 +7843,7 @@
     </w:p>
     <w:p>
       <w:pPr>
-        <w:spacing w:beforeLines="50" w:before="156" w:afterLines="50" w:after="156" w:line="400" w:lineRule="exact"/>
+        <w:spacing w:beforeLines="50" w:afterLines="50" w:line="400" w:lineRule="exact"/>
         <w:rPr>
           <w:rFonts w:ascii="仿宋" w:eastAsia="仿宋" w:hAnsi="仿宋"/>
           <w:sz w:val="24"/>
@@ -7825,7 +7861,7 @@
     </w:p>
     <w:p>
       <w:pPr>
-        <w:spacing w:beforeLines="50" w:before="156" w:afterLines="50" w:after="156" w:line="400" w:lineRule="exact"/>
+        <w:spacing w:beforeLines="50" w:afterLines="50" w:line="400" w:lineRule="exact"/>
         <w:rPr>
           <w:rFonts w:ascii="仿宋" w:eastAsia="仿宋" w:hAnsi="仿宋"/>
           <w:sz w:val="24"/>
@@ -7843,12 +7879,12 @@
     </w:p>
     <w:p>
       <w:pPr>
-        <w:pStyle w:val="a9"/>
+        <w:pStyle w:val="a7"/>
         <w:numPr>
           <w:ilvl w:val="0"/>
           <w:numId w:val="2"/>
         </w:numPr>
-        <w:spacing w:beforeLines="50" w:before="156" w:afterLines="50" w:after="156" w:line="400" w:lineRule="exact"/>
+        <w:spacing w:beforeLines="50" w:afterLines="50" w:line="400" w:lineRule="exact"/>
         <w:ind w:firstLineChars="0"/>
         <w:rPr>
           <w:rFonts w:ascii="仿宋" w:eastAsia="仿宋" w:hAnsi="仿宋"/>
@@ -7867,7 +7903,7 @@
     </w:p>
     <w:p>
       <w:pPr>
-        <w:spacing w:beforeLines="50" w:before="156" w:afterLines="50" w:after="156" w:line="400" w:lineRule="exact"/>
+        <w:spacing w:beforeLines="50" w:afterLines="50" w:line="400" w:lineRule="exact"/>
         <w:rPr>
           <w:rFonts w:ascii="仿宋" w:eastAsia="仿宋" w:hAnsi="仿宋"/>
           <w:sz w:val="24"/>
@@ -7885,7 +7921,7 @@
     </w:p>
     <w:p>
       <w:pPr>
-        <w:spacing w:beforeLines="50" w:before="156" w:afterLines="50" w:after="156" w:line="400" w:lineRule="exact"/>
+        <w:spacing w:beforeLines="50" w:afterLines="50" w:line="400" w:lineRule="exact"/>
         <w:rPr>
           <w:rFonts w:ascii="仿宋" w:eastAsia="仿宋" w:hAnsi="仿宋"/>
           <w:sz w:val="24"/>
@@ -7903,7 +7939,7 @@
     </w:p>
     <w:p>
       <w:pPr>
-        <w:spacing w:beforeLines="50" w:before="156" w:afterLines="50" w:after="156" w:line="400" w:lineRule="exact"/>
+        <w:spacing w:beforeLines="50" w:afterLines="50" w:line="400" w:lineRule="exact"/>
         <w:rPr>
           <w:rFonts w:ascii="仿宋" w:eastAsia="仿宋" w:hAnsi="仿宋"/>
           <w:sz w:val="24"/>
@@ -7946,12 +7982,12 @@
     </w:p>
     <w:p>
       <w:pPr>
-        <w:pStyle w:val="a9"/>
+        <w:pStyle w:val="a7"/>
         <w:numPr>
           <w:ilvl w:val="0"/>
           <w:numId w:val="2"/>
         </w:numPr>
-        <w:spacing w:beforeLines="50" w:before="156" w:afterLines="50" w:after="156" w:line="400" w:lineRule="exact"/>
+        <w:spacing w:beforeLines="50" w:afterLines="50" w:line="400" w:lineRule="exact"/>
         <w:ind w:firstLineChars="0"/>
         <w:rPr>
           <w:rFonts w:ascii="仿宋" w:eastAsia="仿宋" w:hAnsi="仿宋"/>
@@ -7965,54 +8001,54 @@
           <w:sz w:val="24"/>
           <w:szCs w:val="24"/>
         </w:rPr>
+        <w:t>客户端</w:t>
+      </w:r>
+    </w:p>
+    <w:p>
+      <w:pPr>
+        <w:spacing w:beforeLines="50" w:afterLines="50" w:line="400" w:lineRule="exact"/>
+        <w:rPr>
+          <w:rFonts w:ascii="仿宋" w:eastAsia="仿宋" w:hAnsi="仿宋"/>
+          <w:sz w:val="24"/>
+          <w:szCs w:val="24"/>
+        </w:rPr>
+      </w:pPr>
+      <w:r>
+        <w:rPr>
+          <w:rFonts w:ascii="仿宋" w:eastAsia="仿宋" w:hAnsi="仿宋" w:hint="eastAsia"/>
+          <w:sz w:val="24"/>
+          <w:szCs w:val="24"/>
+        </w:rPr>
+        <w:t>系统：Windows / Linux</w:t>
+      </w:r>
+    </w:p>
+    <w:p>
+      <w:pPr>
+        <w:spacing w:beforeLines="50" w:afterLines="50" w:line="400" w:lineRule="exact"/>
+        <w:rPr>
+          <w:rFonts w:ascii="仿宋" w:eastAsia="仿宋" w:hAnsi="仿宋"/>
+          <w:sz w:val="24"/>
+          <w:szCs w:val="24"/>
+        </w:rPr>
+      </w:pPr>
+      <w:r>
+        <w:rPr>
+          <w:rFonts w:ascii="仿宋" w:eastAsia="仿宋" w:hAnsi="仿宋" w:hint="eastAsia"/>
+          <w:sz w:val="24"/>
+          <w:szCs w:val="24"/>
+        </w:rPr>
         <w:lastRenderedPageBreak/>
-        <w:t>客户端</w:t>
-      </w:r>
-    </w:p>
-    <w:p>
-      <w:pPr>
-        <w:spacing w:beforeLines="50" w:before="156" w:afterLines="50" w:after="156" w:line="400" w:lineRule="exact"/>
-        <w:rPr>
-          <w:rFonts w:ascii="仿宋" w:eastAsia="仿宋" w:hAnsi="仿宋"/>
-          <w:sz w:val="24"/>
-          <w:szCs w:val="24"/>
-        </w:rPr>
-      </w:pPr>
-      <w:r>
-        <w:rPr>
-          <w:rFonts w:ascii="仿宋" w:eastAsia="仿宋" w:hAnsi="仿宋" w:hint="eastAsia"/>
-          <w:sz w:val="24"/>
-          <w:szCs w:val="24"/>
-        </w:rPr>
-        <w:t>系统：Windows / Linux</w:t>
-      </w:r>
-    </w:p>
-    <w:p>
-      <w:pPr>
-        <w:spacing w:beforeLines="50" w:before="156" w:afterLines="50" w:after="156" w:line="400" w:lineRule="exact"/>
-        <w:rPr>
-          <w:rFonts w:ascii="仿宋" w:eastAsia="仿宋" w:hAnsi="仿宋"/>
-          <w:sz w:val="24"/>
-          <w:szCs w:val="24"/>
-        </w:rPr>
-      </w:pPr>
-      <w:r>
-        <w:rPr>
-          <w:rFonts w:ascii="仿宋" w:eastAsia="仿宋" w:hAnsi="仿宋" w:hint="eastAsia"/>
-          <w:sz w:val="24"/>
-          <w:szCs w:val="24"/>
-        </w:rPr>
         <w:t>浏览器：Firefox / Chrome</w:t>
       </w:r>
     </w:p>
     <w:p>
       <w:pPr>
-        <w:pStyle w:val="a9"/>
+        <w:pStyle w:val="a7"/>
         <w:numPr>
           <w:ilvl w:val="0"/>
           <w:numId w:val="2"/>
         </w:numPr>
-        <w:spacing w:beforeLines="50" w:before="156" w:afterLines="50" w:after="156" w:line="400" w:lineRule="exact"/>
+        <w:spacing w:beforeLines="50" w:afterLines="50" w:line="400" w:lineRule="exact"/>
         <w:ind w:firstLineChars="0"/>
         <w:rPr>
           <w:rFonts w:ascii="仿宋" w:eastAsia="仿宋" w:hAnsi="仿宋"/>
@@ -8031,7 +8067,7 @@
     </w:p>
     <w:p>
       <w:pPr>
-        <w:spacing w:beforeLines="50" w:before="156" w:afterLines="50" w:after="156" w:line="400" w:lineRule="exact"/>
+        <w:spacing w:beforeLines="50" w:afterLines="50" w:line="400" w:lineRule="exact"/>
         <w:rPr>
           <w:rFonts w:ascii="仿宋" w:eastAsia="仿宋" w:hAnsi="仿宋"/>
           <w:sz w:val="24"/>
@@ -8089,16 +8125,44 @@
           <w:sz w:val="24"/>
           <w:szCs w:val="24"/>
         </w:rPr>
-        <w:t>IDE: IntelliJ IDEA</w:t>
-      </w:r>
-      <w:r>
-        <w:rPr>
-          <w:rFonts w:ascii="仿宋" w:eastAsia="仿宋" w:hAnsi="仿宋" w:hint="eastAsia"/>
-          <w:sz w:val="24"/>
-          <w:szCs w:val="24"/>
-        </w:rPr>
-        <w:t>，webstorm</w:t>
-      </w:r>
+        <w:t xml:space="preserve">IDE: </w:t>
+      </w:r>
+      <w:proofErr w:type="spellStart"/>
+      <w:r>
+        <w:rPr>
+          <w:rFonts w:ascii="仿宋" w:eastAsia="仿宋" w:hAnsi="仿宋" w:hint="eastAsia"/>
+          <w:sz w:val="24"/>
+          <w:szCs w:val="24"/>
+        </w:rPr>
+        <w:t>IntelliJ</w:t>
+      </w:r>
+      <w:proofErr w:type="spellEnd"/>
+      <w:r>
+        <w:rPr>
+          <w:rFonts w:ascii="仿宋" w:eastAsia="仿宋" w:hAnsi="仿宋" w:hint="eastAsia"/>
+          <w:sz w:val="24"/>
+          <w:szCs w:val="24"/>
+        </w:rPr>
+        <w:t xml:space="preserve"> IDEA</w:t>
+      </w:r>
+      <w:r>
+        <w:rPr>
+          <w:rFonts w:ascii="仿宋" w:eastAsia="仿宋" w:hAnsi="仿宋" w:hint="eastAsia"/>
+          <w:sz w:val="24"/>
+          <w:szCs w:val="24"/>
+        </w:rPr>
+        <w:t>，</w:t>
+      </w:r>
+      <w:proofErr w:type="spellStart"/>
+      <w:r>
+        <w:rPr>
+          <w:rFonts w:ascii="仿宋" w:eastAsia="仿宋" w:hAnsi="仿宋" w:hint="eastAsia"/>
+          <w:sz w:val="24"/>
+          <w:szCs w:val="24"/>
+        </w:rPr>
+        <w:t>webstorm</w:t>
+      </w:r>
+      <w:proofErr w:type="spellEnd"/>
     </w:p>
     <w:p>
       <w:pPr>
@@ -8119,8 +8183,18 @@
           <w:sz w:val="24"/>
           <w:szCs w:val="24"/>
         </w:rPr>
-        <w:t>后端 Spring boot, mybatis</w:t>
-      </w:r>
+        <w:t xml:space="preserve">后端 Spring boot, </w:t>
+      </w:r>
+      <w:proofErr w:type="spellStart"/>
+      <w:r>
+        <w:rPr>
+          <w:rFonts w:ascii="仿宋" w:eastAsia="仿宋" w:hAnsi="仿宋" w:hint="eastAsia"/>
+          <w:sz w:val="24"/>
+          <w:szCs w:val="24"/>
+        </w:rPr>
+        <w:t>mybatis</w:t>
+      </w:r>
+      <w:proofErr w:type="spellEnd"/>
     </w:p>
     <w:p>
       <w:pPr>
@@ -8141,8 +8215,72 @@
           <w:sz w:val="24"/>
           <w:szCs w:val="24"/>
         </w:rPr>
-        <w:t>前端 vue vuex element-ui axios</w:t>
-      </w:r>
+        <w:t xml:space="preserve">前端 </w:t>
+      </w:r>
+      <w:proofErr w:type="spellStart"/>
+      <w:r>
+        <w:rPr>
+          <w:rFonts w:ascii="仿宋" w:eastAsia="仿宋" w:hAnsi="仿宋" w:hint="eastAsia"/>
+          <w:sz w:val="24"/>
+          <w:szCs w:val="24"/>
+        </w:rPr>
+        <w:t>vue</w:t>
+      </w:r>
+      <w:proofErr w:type="spellEnd"/>
+      <w:r>
+        <w:rPr>
+          <w:rFonts w:ascii="仿宋" w:eastAsia="仿宋" w:hAnsi="仿宋" w:hint="eastAsia"/>
+          <w:sz w:val="24"/>
+          <w:szCs w:val="24"/>
+        </w:rPr>
+        <w:t xml:space="preserve"> </w:t>
+      </w:r>
+      <w:proofErr w:type="spellStart"/>
+      <w:r>
+        <w:rPr>
+          <w:rFonts w:ascii="仿宋" w:eastAsia="仿宋" w:hAnsi="仿宋" w:hint="eastAsia"/>
+          <w:sz w:val="24"/>
+          <w:szCs w:val="24"/>
+        </w:rPr>
+        <w:t>vuex</w:t>
+      </w:r>
+      <w:proofErr w:type="spellEnd"/>
+      <w:r>
+        <w:rPr>
+          <w:rFonts w:ascii="仿宋" w:eastAsia="仿宋" w:hAnsi="仿宋" w:hint="eastAsia"/>
+          <w:sz w:val="24"/>
+          <w:szCs w:val="24"/>
+        </w:rPr>
+        <w:t xml:space="preserve"> element-</w:t>
+      </w:r>
+      <w:proofErr w:type="spellStart"/>
+      <w:r>
+        <w:rPr>
+          <w:rFonts w:ascii="仿宋" w:eastAsia="仿宋" w:hAnsi="仿宋" w:hint="eastAsia"/>
+          <w:sz w:val="24"/>
+          <w:szCs w:val="24"/>
+        </w:rPr>
+        <w:t>ui</w:t>
+      </w:r>
+      <w:proofErr w:type="spellEnd"/>
+      <w:r>
+        <w:rPr>
+          <w:rFonts w:ascii="仿宋" w:eastAsia="仿宋" w:hAnsi="仿宋" w:hint="eastAsia"/>
+          <w:sz w:val="24"/>
+          <w:szCs w:val="24"/>
+        </w:rPr>
+        <w:t xml:space="preserve"> </w:t>
+      </w:r>
+      <w:proofErr w:type="spellStart"/>
+      <w:r>
+        <w:rPr>
+          <w:rFonts w:ascii="仿宋" w:eastAsia="仿宋" w:hAnsi="仿宋" w:hint="eastAsia"/>
+          <w:sz w:val="24"/>
+          <w:szCs w:val="24"/>
+        </w:rPr>
+        <w:t>axios</w:t>
+      </w:r>
+      <w:proofErr w:type="spellEnd"/>
     </w:p>
     <w:p>
       <w:pPr>
@@ -8296,10 +8434,10 @@
                     </pic:cNvPicPr>
                   </pic:nvPicPr>
                   <pic:blipFill>
-                    <a:blip r:embed="rId17" cstate="print">
+                    <a:blip r:embed="rId15" cstate="print">
                       <a:extLst>
                         <a:ext uri="{28A0092B-C50C-407E-A947-70E740481C1C}">
-                          <a14:useLocalDpi xmlns:a14="http://schemas.microsoft.com/office/drawing/2010/main" val="0"/>
+                          <a14:useLocalDpi xmlns:a14="http://schemas.microsoft.com/office/drawing/2010/main" xmlns:wps="http://schemas.microsoft.com/office/word/2010/wordprocessingShape" xmlns:wpi="http://schemas.microsoft.com/office/word/2010/wordprocessingInk" xmlns:wpg="http://schemas.microsoft.com/office/word/2010/wordprocessingGroup" xmlns:w16se="http://schemas.microsoft.com/office/word/2015/wordml/symex" xmlns:w16cid="http://schemas.microsoft.com/office/word/2016/wordml/cid" xmlns:w15="http://schemas.microsoft.com/office/word/2012/wordml" xmlns:w14="http://schemas.microsoft.com/office/word/2010/wordml" xmlns:w="http://schemas.openxmlformats.org/wordprocessingml/2006/main" xmlns:w10="urn:schemas-microsoft-com:office:word" xmlns:wp14="http://schemas.microsoft.com/office/word/2010/wordprocessingDrawing" xmlns:v="urn:schemas-microsoft-com:vml" xmlns:o="urn:schemas-microsoft-com:office:office" xmlns:am3d="http://schemas.microsoft.com/office/drawing/2017/model3d" xmlns:aink="http://schemas.microsoft.com/office/drawing/2016/ink" xmlns:mc="http://schemas.openxmlformats.org/markup-compatibility/2006" xmlns:cx8="http://schemas.microsoft.com/office/drawing/2016/5/14/chartex" xmlns:cx7="http://schemas.microsoft.com/office/drawing/2016/5/13/chartex" xmlns:cx6="http://schemas.microsoft.com/office/drawing/2016/5/12/chartex" xmlns:cx5="http://schemas.microsoft.com/office/drawing/2016/5/11/chartex" xmlns:cx4="http://schemas.microsoft.com/office/drawing/2016/5/10/chartex" xmlns:cx3="http://schemas.microsoft.com/office/drawing/2016/5/9/chartex" xmlns:cx2="http://schemas.microsoft.com/office/drawing/2015/10/21/chartex" xmlns:cx1="http://schemas.microsoft.com/office/drawing/2015/9/8/chartex" xmlns:cx="http://schemas.microsoft.com/office/drawing/2014/chartex" xmlns:wpc="http://schemas.microsoft.com/office/word/2010/wordprocessingCanvas" xmlns="" val="0"/>
                         </a:ext>
                       </a:extLst>
                     </a:blip>
@@ -8373,10 +8511,10 @@
                     </pic:cNvPicPr>
                   </pic:nvPicPr>
                   <pic:blipFill>
-                    <a:blip r:embed="rId18">
+                    <a:blip r:embed="rId16" cstate="print">
                       <a:extLst>
                         <a:ext uri="{28A0092B-C50C-407E-A947-70E740481C1C}">
-                          <a14:useLocalDpi xmlns:a14="http://schemas.microsoft.com/office/drawing/2010/main" val="0"/>
+                          <a14:useLocalDpi xmlns:a14="http://schemas.microsoft.com/office/drawing/2010/main" xmlns:wps="http://schemas.microsoft.com/office/word/2010/wordprocessingShape" xmlns:wpi="http://schemas.microsoft.com/office/word/2010/wordprocessingInk" xmlns:wpg="http://schemas.microsoft.com/office/word/2010/wordprocessingGroup" xmlns:w16se="http://schemas.microsoft.com/office/word/2015/wordml/symex" xmlns:w16cid="http://schemas.microsoft.com/office/word/2016/wordml/cid" xmlns:w15="http://schemas.microsoft.com/office/word/2012/wordml" xmlns:w14="http://schemas.microsoft.com/office/word/2010/wordml" xmlns:w="http://schemas.openxmlformats.org/wordprocessingml/2006/main" xmlns:w10="urn:schemas-microsoft-com:office:word" xmlns:wp14="http://schemas.microsoft.com/office/word/2010/wordprocessingDrawing" xmlns:v="urn:schemas-microsoft-com:vml" xmlns:o="urn:schemas-microsoft-com:office:office" xmlns:am3d="http://schemas.microsoft.com/office/drawing/2017/model3d" xmlns:aink="http://schemas.microsoft.com/office/drawing/2016/ink" xmlns:mc="http://schemas.openxmlformats.org/markup-compatibility/2006" xmlns:cx8="http://schemas.microsoft.com/office/drawing/2016/5/14/chartex" xmlns:cx7="http://schemas.microsoft.com/office/drawing/2016/5/13/chartex" xmlns:cx6="http://schemas.microsoft.com/office/drawing/2016/5/12/chartex" xmlns:cx5="http://schemas.microsoft.com/office/drawing/2016/5/11/chartex" xmlns:cx4="http://schemas.microsoft.com/office/drawing/2016/5/10/chartex" xmlns:cx3="http://schemas.microsoft.com/office/drawing/2016/5/9/chartex" xmlns:cx2="http://schemas.microsoft.com/office/drawing/2015/10/21/chartex" xmlns:cx1="http://schemas.microsoft.com/office/drawing/2015/9/8/chartex" xmlns:cx="http://schemas.microsoft.com/office/drawing/2014/chartex" xmlns:wpc="http://schemas.microsoft.com/office/word/2010/wordprocessingCanvas" xmlns="" val="0"/>
                         </a:ext>
                       </a:extLst>
                     </a:blip>
@@ -8462,7 +8600,7 @@
     </w:p>
     <w:p>
       <w:pPr>
-        <w:pStyle w:val="a9"/>
+        <w:pStyle w:val="a7"/>
         <w:numPr>
           <w:ilvl w:val="0"/>
           <w:numId w:val="6"/>
@@ -8481,7 +8619,7 @@
     </w:p>
     <w:p>
       <w:pPr>
-        <w:pStyle w:val="a9"/>
+        <w:pStyle w:val="a7"/>
         <w:numPr>
           <w:ilvl w:val="0"/>
           <w:numId w:val="6"/>
@@ -8500,7 +8638,7 @@
     </w:p>
     <w:p>
       <w:pPr>
-        <w:pStyle w:val="a9"/>
+        <w:pStyle w:val="a7"/>
         <w:numPr>
           <w:ilvl w:val="0"/>
           <w:numId w:val="6"/>
@@ -8568,10 +8706,10 @@
                     </pic:cNvPicPr>
                   </pic:nvPicPr>
                   <pic:blipFill rotWithShape="1">
-                    <a:blip r:embed="rId19">
+                    <a:blip r:embed="rId17" cstate="print">
                       <a:extLst>
                         <a:ext uri="{28A0092B-C50C-407E-A947-70E740481C1C}">
-                          <a14:useLocalDpi xmlns:a14="http://schemas.microsoft.com/office/drawing/2010/main" val="0"/>
+                          <a14:useLocalDpi xmlns:a14="http://schemas.microsoft.com/office/drawing/2010/main" xmlns:wps="http://schemas.microsoft.com/office/word/2010/wordprocessingShape" xmlns:wpi="http://schemas.microsoft.com/office/word/2010/wordprocessingInk" xmlns:wpg="http://schemas.microsoft.com/office/word/2010/wordprocessingGroup" xmlns:w16se="http://schemas.microsoft.com/office/word/2015/wordml/symex" xmlns:w16cid="http://schemas.microsoft.com/office/word/2016/wordml/cid" xmlns:w15="http://schemas.microsoft.com/office/word/2012/wordml" xmlns:w14="http://schemas.microsoft.com/office/word/2010/wordml" xmlns:w="http://schemas.openxmlformats.org/wordprocessingml/2006/main" xmlns:w10="urn:schemas-microsoft-com:office:word" xmlns:wp14="http://schemas.microsoft.com/office/word/2010/wordprocessingDrawing" xmlns:v="urn:schemas-microsoft-com:vml" xmlns:o="urn:schemas-microsoft-com:office:office" xmlns:am3d="http://schemas.microsoft.com/office/drawing/2017/model3d" xmlns:aink="http://schemas.microsoft.com/office/drawing/2016/ink" xmlns:mc="http://schemas.openxmlformats.org/markup-compatibility/2006" xmlns:cx8="http://schemas.microsoft.com/office/drawing/2016/5/14/chartex" xmlns:cx7="http://schemas.microsoft.com/office/drawing/2016/5/13/chartex" xmlns:cx6="http://schemas.microsoft.com/office/drawing/2016/5/12/chartex" xmlns:cx5="http://schemas.microsoft.com/office/drawing/2016/5/11/chartex" xmlns:cx4="http://schemas.microsoft.com/office/drawing/2016/5/10/chartex" xmlns:cx3="http://schemas.microsoft.com/office/drawing/2016/5/9/chartex" xmlns:cx2="http://schemas.microsoft.com/office/drawing/2015/10/21/chartex" xmlns:cx1="http://schemas.microsoft.com/office/drawing/2015/9/8/chartex" xmlns:cx="http://schemas.microsoft.com/office/drawing/2014/chartex" xmlns:wpc="http://schemas.microsoft.com/office/word/2010/wordprocessingCanvas" xmlns="" val="0"/>
                         </a:ext>
                       </a:extLst>
                     </a:blip>
@@ -8592,7 +8730,7 @@
                     </a:ln>
                     <a:extLst>
                       <a:ext uri="{53640926-AAD7-44D8-BBD7-CCE9431645EC}">
-                        <a14:shadowObscured xmlns:a14="http://schemas.microsoft.com/office/drawing/2010/main"/>
+                        <a14:shadowObscured xmlns:a14="http://schemas.microsoft.com/office/drawing/2010/main" xmlns:wps="http://schemas.microsoft.com/office/word/2010/wordprocessingShape" xmlns:wpi="http://schemas.microsoft.com/office/word/2010/wordprocessingInk" xmlns:wpg="http://schemas.microsoft.com/office/word/2010/wordprocessingGroup" xmlns:w16se="http://schemas.microsoft.com/office/word/2015/wordml/symex" xmlns:w16cid="http://schemas.microsoft.com/office/word/2016/wordml/cid" xmlns:w15="http://schemas.microsoft.com/office/word/2012/wordml" xmlns:w14="http://schemas.microsoft.com/office/word/2010/wordml" xmlns:w="http://schemas.openxmlformats.org/wordprocessingml/2006/main" xmlns:w10="urn:schemas-microsoft-com:office:word" xmlns:wp14="http://schemas.microsoft.com/office/word/2010/wordprocessingDrawing" xmlns:v="urn:schemas-microsoft-com:vml" xmlns:o="urn:schemas-microsoft-com:office:office" xmlns:am3d="http://schemas.microsoft.com/office/drawing/2017/model3d" xmlns:aink="http://schemas.microsoft.com/office/drawing/2016/ink" xmlns:mc="http://schemas.openxmlformats.org/markup-compatibility/2006" xmlns:cx8="http://schemas.microsoft.com/office/drawing/2016/5/14/chartex" xmlns:cx7="http://schemas.microsoft.com/office/drawing/2016/5/13/chartex" xmlns:cx6="http://schemas.microsoft.com/office/drawing/2016/5/12/chartex" xmlns:cx5="http://schemas.microsoft.com/office/drawing/2016/5/11/chartex" xmlns:cx4="http://schemas.microsoft.com/office/drawing/2016/5/10/chartex" xmlns:cx3="http://schemas.microsoft.com/office/drawing/2016/5/9/chartex" xmlns:cx2="http://schemas.microsoft.com/office/drawing/2015/10/21/chartex" xmlns:cx1="http://schemas.microsoft.com/office/drawing/2015/9/8/chartex" xmlns:cx="http://schemas.microsoft.com/office/drawing/2014/chartex" xmlns:wpc="http://schemas.microsoft.com/office/word/2010/wordprocessingCanvas" xmlns=""/>
                       </a:ext>
                     </a:extLst>
                   </pic:spPr>
@@ -8638,10 +8776,10 @@
                     </pic:cNvPicPr>
                   </pic:nvPicPr>
                   <pic:blipFill rotWithShape="1">
-                    <a:blip r:embed="rId20">
+                    <a:blip r:embed="rId18" cstate="print">
                       <a:extLst>
                         <a:ext uri="{28A0092B-C50C-407E-A947-70E740481C1C}">
-                          <a14:useLocalDpi xmlns:a14="http://schemas.microsoft.com/office/drawing/2010/main" val="0"/>
+                          <a14:useLocalDpi xmlns:a14="http://schemas.microsoft.com/office/drawing/2010/main" xmlns:wps="http://schemas.microsoft.com/office/word/2010/wordprocessingShape" xmlns:wpi="http://schemas.microsoft.com/office/word/2010/wordprocessingInk" xmlns:wpg="http://schemas.microsoft.com/office/word/2010/wordprocessingGroup" xmlns:w16se="http://schemas.microsoft.com/office/word/2015/wordml/symex" xmlns:w16cid="http://schemas.microsoft.com/office/word/2016/wordml/cid" xmlns:w15="http://schemas.microsoft.com/office/word/2012/wordml" xmlns:w14="http://schemas.microsoft.com/office/word/2010/wordml" xmlns:w="http://schemas.openxmlformats.org/wordprocessingml/2006/main" xmlns:w10="urn:schemas-microsoft-com:office:word" xmlns:wp14="http://schemas.microsoft.com/office/word/2010/wordprocessingDrawing" xmlns:v="urn:schemas-microsoft-com:vml" xmlns:o="urn:schemas-microsoft-com:office:office" xmlns:am3d="http://schemas.microsoft.com/office/drawing/2017/model3d" xmlns:aink="http://schemas.microsoft.com/office/drawing/2016/ink" xmlns:mc="http://schemas.openxmlformats.org/markup-compatibility/2006" xmlns:cx8="http://schemas.microsoft.com/office/drawing/2016/5/14/chartex" xmlns:cx7="http://schemas.microsoft.com/office/drawing/2016/5/13/chartex" xmlns:cx6="http://schemas.microsoft.com/office/drawing/2016/5/12/chartex" xmlns:cx5="http://schemas.microsoft.com/office/drawing/2016/5/11/chartex" xmlns:cx4="http://schemas.microsoft.com/office/drawing/2016/5/10/chartex" xmlns:cx3="http://schemas.microsoft.com/office/drawing/2016/5/9/chartex" xmlns:cx2="http://schemas.microsoft.com/office/drawing/2015/10/21/chartex" xmlns:cx1="http://schemas.microsoft.com/office/drawing/2015/9/8/chartex" xmlns:cx="http://schemas.microsoft.com/office/drawing/2014/chartex" xmlns:wpc="http://schemas.microsoft.com/office/word/2010/wordprocessingCanvas" xmlns="" val="0"/>
                         </a:ext>
                       </a:extLst>
                     </a:blip>
@@ -8662,7 +8800,7 @@
                     </a:ln>
                     <a:extLst>
                       <a:ext uri="{53640926-AAD7-44D8-BBD7-CCE9431645EC}">
-                        <a14:shadowObscured xmlns:a14="http://schemas.microsoft.com/office/drawing/2010/main"/>
+                        <a14:shadowObscured xmlns:a14="http://schemas.microsoft.com/office/drawing/2010/main" xmlns:wps="http://schemas.microsoft.com/office/word/2010/wordprocessingShape" xmlns:wpi="http://schemas.microsoft.com/office/word/2010/wordprocessingInk" xmlns:wpg="http://schemas.microsoft.com/office/word/2010/wordprocessingGroup" xmlns:w16se="http://schemas.microsoft.com/office/word/2015/wordml/symex" xmlns:w16cid="http://schemas.microsoft.com/office/word/2016/wordml/cid" xmlns:w15="http://schemas.microsoft.com/office/word/2012/wordml" xmlns:w14="http://schemas.microsoft.com/office/word/2010/wordml" xmlns:w="http://schemas.openxmlformats.org/wordprocessingml/2006/main" xmlns:w10="urn:schemas-microsoft-com:office:word" xmlns:wp14="http://schemas.microsoft.com/office/word/2010/wordprocessingDrawing" xmlns:v="urn:schemas-microsoft-com:vml" xmlns:o="urn:schemas-microsoft-com:office:office" xmlns:am3d="http://schemas.microsoft.com/office/drawing/2017/model3d" xmlns:aink="http://schemas.microsoft.com/office/drawing/2016/ink" xmlns:mc="http://schemas.openxmlformats.org/markup-compatibility/2006" xmlns:cx8="http://schemas.microsoft.com/office/drawing/2016/5/14/chartex" xmlns:cx7="http://schemas.microsoft.com/office/drawing/2016/5/13/chartex" xmlns:cx6="http://schemas.microsoft.com/office/drawing/2016/5/12/chartex" xmlns:cx5="http://schemas.microsoft.com/office/drawing/2016/5/11/chartex" xmlns:cx4="http://schemas.microsoft.com/office/drawing/2016/5/10/chartex" xmlns:cx3="http://schemas.microsoft.com/office/drawing/2016/5/9/chartex" xmlns:cx2="http://schemas.microsoft.com/office/drawing/2015/10/21/chartex" xmlns:cx1="http://schemas.microsoft.com/office/drawing/2015/9/8/chartex" xmlns:cx="http://schemas.microsoft.com/office/drawing/2014/chartex" xmlns:wpc="http://schemas.microsoft.com/office/word/2010/wordprocessingCanvas" xmlns=""/>
                       </a:ext>
                     </a:extLst>
                   </pic:spPr>
@@ -8709,10 +8847,10 @@
                     </pic:cNvPicPr>
                   </pic:nvPicPr>
                   <pic:blipFill rotWithShape="1">
-                    <a:blip r:embed="rId21">
+                    <a:blip r:embed="rId19" cstate="print">
                       <a:extLst>
                         <a:ext uri="{28A0092B-C50C-407E-A947-70E740481C1C}">
-                          <a14:useLocalDpi xmlns:a14="http://schemas.microsoft.com/office/drawing/2010/main" val="0"/>
+                          <a14:useLocalDpi xmlns:a14="http://schemas.microsoft.com/office/drawing/2010/main" xmlns:wps="http://schemas.microsoft.com/office/word/2010/wordprocessingShape" xmlns:wpi="http://schemas.microsoft.com/office/word/2010/wordprocessingInk" xmlns:wpg="http://schemas.microsoft.com/office/word/2010/wordprocessingGroup" xmlns:w16se="http://schemas.microsoft.com/office/word/2015/wordml/symex" xmlns:w16cid="http://schemas.microsoft.com/office/word/2016/wordml/cid" xmlns:w15="http://schemas.microsoft.com/office/word/2012/wordml" xmlns:w14="http://schemas.microsoft.com/office/word/2010/wordml" xmlns:w="http://schemas.openxmlformats.org/wordprocessingml/2006/main" xmlns:w10="urn:schemas-microsoft-com:office:word" xmlns:wp14="http://schemas.microsoft.com/office/word/2010/wordprocessingDrawing" xmlns:v="urn:schemas-microsoft-com:vml" xmlns:o="urn:schemas-microsoft-com:office:office" xmlns:am3d="http://schemas.microsoft.com/office/drawing/2017/model3d" xmlns:aink="http://schemas.microsoft.com/office/drawing/2016/ink" xmlns:mc="http://schemas.openxmlformats.org/markup-compatibility/2006" xmlns:cx8="http://schemas.microsoft.com/office/drawing/2016/5/14/chartex" xmlns:cx7="http://schemas.microsoft.com/office/drawing/2016/5/13/chartex" xmlns:cx6="http://schemas.microsoft.com/office/drawing/2016/5/12/chartex" xmlns:cx5="http://schemas.microsoft.com/office/drawing/2016/5/11/chartex" xmlns:cx4="http://schemas.microsoft.com/office/drawing/2016/5/10/chartex" xmlns:cx3="http://schemas.microsoft.com/office/drawing/2016/5/9/chartex" xmlns:cx2="http://schemas.microsoft.com/office/drawing/2015/10/21/chartex" xmlns:cx1="http://schemas.microsoft.com/office/drawing/2015/9/8/chartex" xmlns:cx="http://schemas.microsoft.com/office/drawing/2014/chartex" xmlns:wpc="http://schemas.microsoft.com/office/word/2010/wordprocessingCanvas" xmlns="" val="0"/>
                         </a:ext>
                       </a:extLst>
                     </a:blip>
@@ -8733,7 +8871,7 @@
                     </a:ln>
                     <a:extLst>
                       <a:ext uri="{53640926-AAD7-44D8-BBD7-CCE9431645EC}">
-                        <a14:shadowObscured xmlns:a14="http://schemas.microsoft.com/office/drawing/2010/main"/>
+                        <a14:shadowObscured xmlns:a14="http://schemas.microsoft.com/office/drawing/2010/main" xmlns:wps="http://schemas.microsoft.com/office/word/2010/wordprocessingShape" xmlns:wpi="http://schemas.microsoft.com/office/word/2010/wordprocessingInk" xmlns:wpg="http://schemas.microsoft.com/office/word/2010/wordprocessingGroup" xmlns:w16se="http://schemas.microsoft.com/office/word/2015/wordml/symex" xmlns:w16cid="http://schemas.microsoft.com/office/word/2016/wordml/cid" xmlns:w15="http://schemas.microsoft.com/office/word/2012/wordml" xmlns:w14="http://schemas.microsoft.com/office/word/2010/wordml" xmlns:w="http://schemas.openxmlformats.org/wordprocessingml/2006/main" xmlns:w10="urn:schemas-microsoft-com:office:word" xmlns:wp14="http://schemas.microsoft.com/office/word/2010/wordprocessingDrawing" xmlns:v="urn:schemas-microsoft-com:vml" xmlns:o="urn:schemas-microsoft-com:office:office" xmlns:am3d="http://schemas.microsoft.com/office/drawing/2017/model3d" xmlns:aink="http://schemas.microsoft.com/office/drawing/2016/ink" xmlns:mc="http://schemas.openxmlformats.org/markup-compatibility/2006" xmlns:cx8="http://schemas.microsoft.com/office/drawing/2016/5/14/chartex" xmlns:cx7="http://schemas.microsoft.com/office/drawing/2016/5/13/chartex" xmlns:cx6="http://schemas.microsoft.com/office/drawing/2016/5/12/chartex" xmlns:cx5="http://schemas.microsoft.com/office/drawing/2016/5/11/chartex" xmlns:cx4="http://schemas.microsoft.com/office/drawing/2016/5/10/chartex" xmlns:cx3="http://schemas.microsoft.com/office/drawing/2016/5/9/chartex" xmlns:cx2="http://schemas.microsoft.com/office/drawing/2015/10/21/chartex" xmlns:cx1="http://schemas.microsoft.com/office/drawing/2015/9/8/chartex" xmlns:cx="http://schemas.microsoft.com/office/drawing/2014/chartex" xmlns:wpc="http://schemas.microsoft.com/office/word/2010/wordprocessingCanvas" xmlns=""/>
                       </a:ext>
                     </a:extLst>
                   </pic:spPr>
@@ -8840,7 +8978,7 @@
           <w:noProof/>
         </w:rPr>
         <w:drawing>
-          <wp:inline distT="0" distB="0" distL="0" distR="0" wp14:anchorId="1CAF9041" wp14:editId="163DD58C">
+          <wp:inline distT="0" distB="0" distL="0" distR="0">
             <wp:extent cx="4090451" cy="3500650"/>
             <wp:effectExtent l="0" t="0" r="5715" b="5080"/>
             <wp:docPr id="8" name="图片 8"/>
@@ -8857,10 +8995,10 @@
                     </pic:cNvPicPr>
                   </pic:nvPicPr>
                   <pic:blipFill rotWithShape="1">
-                    <a:blip r:embed="rId22">
+                    <a:blip r:embed="rId20" cstate="print">
                       <a:extLst>
                         <a:ext uri="{28A0092B-C50C-407E-A947-70E740481C1C}">
-                          <a14:useLocalDpi xmlns:a14="http://schemas.microsoft.com/office/drawing/2010/main" val="0"/>
+                          <a14:useLocalDpi xmlns:a14="http://schemas.microsoft.com/office/drawing/2010/main" xmlns:wps="http://schemas.microsoft.com/office/word/2010/wordprocessingShape" xmlns:wpi="http://schemas.microsoft.com/office/word/2010/wordprocessingInk" xmlns:wpg="http://schemas.microsoft.com/office/word/2010/wordprocessingGroup" xmlns:w16se="http://schemas.microsoft.com/office/word/2015/wordml/symex" xmlns:w16cid="http://schemas.microsoft.com/office/word/2016/wordml/cid" xmlns:w15="http://schemas.microsoft.com/office/word/2012/wordml" xmlns:w14="http://schemas.microsoft.com/office/word/2010/wordml" xmlns:w="http://schemas.openxmlformats.org/wordprocessingml/2006/main" xmlns:w10="urn:schemas-microsoft-com:office:word" xmlns:wp14="http://schemas.microsoft.com/office/word/2010/wordprocessingDrawing" xmlns:v="urn:schemas-microsoft-com:vml" xmlns:o="urn:schemas-microsoft-com:office:office" xmlns:am3d="http://schemas.microsoft.com/office/drawing/2017/model3d" xmlns:aink="http://schemas.microsoft.com/office/drawing/2016/ink" xmlns:mc="http://schemas.openxmlformats.org/markup-compatibility/2006" xmlns:cx8="http://schemas.microsoft.com/office/drawing/2016/5/14/chartex" xmlns:cx7="http://schemas.microsoft.com/office/drawing/2016/5/13/chartex" xmlns:cx6="http://schemas.microsoft.com/office/drawing/2016/5/12/chartex" xmlns:cx5="http://schemas.microsoft.com/office/drawing/2016/5/11/chartex" xmlns:cx4="http://schemas.microsoft.com/office/drawing/2016/5/10/chartex" xmlns:cx3="http://schemas.microsoft.com/office/drawing/2016/5/9/chartex" xmlns:cx2="http://schemas.microsoft.com/office/drawing/2015/10/21/chartex" xmlns:cx1="http://schemas.microsoft.com/office/drawing/2015/9/8/chartex" xmlns:cx="http://schemas.microsoft.com/office/drawing/2014/chartex" xmlns:wpc="http://schemas.microsoft.com/office/word/2010/wordprocessingCanvas" xmlns="" val="0"/>
                         </a:ext>
                       </a:extLst>
                     </a:blip>
@@ -8881,7 +9019,7 @@
                     </a:ln>
                     <a:extLst>
                       <a:ext uri="{53640926-AAD7-44D8-BBD7-CCE9431645EC}">
-                        <a14:shadowObscured xmlns:a14="http://schemas.microsoft.com/office/drawing/2010/main"/>
+                        <a14:shadowObscured xmlns:a14="http://schemas.microsoft.com/office/drawing/2010/main" xmlns:wps="http://schemas.microsoft.com/office/word/2010/wordprocessingShape" xmlns:wpi="http://schemas.microsoft.com/office/word/2010/wordprocessingInk" xmlns:wpg="http://schemas.microsoft.com/office/word/2010/wordprocessingGroup" xmlns:w16se="http://schemas.microsoft.com/office/word/2015/wordml/symex" xmlns:w16cid="http://schemas.microsoft.com/office/word/2016/wordml/cid" xmlns:w15="http://schemas.microsoft.com/office/word/2012/wordml" xmlns:w14="http://schemas.microsoft.com/office/word/2010/wordml" xmlns:w="http://schemas.openxmlformats.org/wordprocessingml/2006/main" xmlns:w10="urn:schemas-microsoft-com:office:word" xmlns:wp14="http://schemas.microsoft.com/office/word/2010/wordprocessingDrawing" xmlns:v="urn:schemas-microsoft-com:vml" xmlns:o="urn:schemas-microsoft-com:office:office" xmlns:am3d="http://schemas.microsoft.com/office/drawing/2017/model3d" xmlns:aink="http://schemas.microsoft.com/office/drawing/2016/ink" xmlns:mc="http://schemas.openxmlformats.org/markup-compatibility/2006" xmlns:cx8="http://schemas.microsoft.com/office/drawing/2016/5/14/chartex" xmlns:cx7="http://schemas.microsoft.com/office/drawing/2016/5/13/chartex" xmlns:cx6="http://schemas.microsoft.com/office/drawing/2016/5/12/chartex" xmlns:cx5="http://schemas.microsoft.com/office/drawing/2016/5/11/chartex" xmlns:cx4="http://schemas.microsoft.com/office/drawing/2016/5/10/chartex" xmlns:cx3="http://schemas.microsoft.com/office/drawing/2016/5/9/chartex" xmlns:cx2="http://schemas.microsoft.com/office/drawing/2015/10/21/chartex" xmlns:cx1="http://schemas.microsoft.com/office/drawing/2015/9/8/chartex" xmlns:cx="http://schemas.microsoft.com/office/drawing/2014/chartex" xmlns:wpc="http://schemas.microsoft.com/office/word/2010/wordprocessingCanvas" xmlns=""/>
                       </a:ext>
                     </a:extLst>
                   </pic:spPr>
@@ -8906,7 +9044,7 @@
         </w:rPr>
         <w:lastRenderedPageBreak/>
         <w:drawing>
-          <wp:inline distT="0" distB="0" distL="0" distR="0" wp14:anchorId="5D361DB8" wp14:editId="001F0F16">
+          <wp:inline distT="0" distB="0" distL="0" distR="0">
             <wp:extent cx="1500505" cy="934872"/>
             <wp:effectExtent l="0" t="0" r="4445" b="0"/>
             <wp:docPr id="9" name="图片 9"/>
@@ -8923,10 +9061,10 @@
                     </pic:cNvPicPr>
                   </pic:nvPicPr>
                   <pic:blipFill rotWithShape="1">
-                    <a:blip r:embed="rId22" cstate="print">
+                    <a:blip r:embed="rId20" cstate="print">
                       <a:extLst>
                         <a:ext uri="{28A0092B-C50C-407E-A947-70E740481C1C}">
-                          <a14:useLocalDpi xmlns:a14="http://schemas.microsoft.com/office/drawing/2010/main" val="0"/>
+                          <a14:useLocalDpi xmlns:a14="http://schemas.microsoft.com/office/drawing/2010/main" xmlns:wps="http://schemas.microsoft.com/office/word/2010/wordprocessingShape" xmlns:wpi="http://schemas.microsoft.com/office/word/2010/wordprocessingInk" xmlns:wpg="http://schemas.microsoft.com/office/word/2010/wordprocessingGroup" xmlns:w16se="http://schemas.microsoft.com/office/word/2015/wordml/symex" xmlns:w16cid="http://schemas.microsoft.com/office/word/2016/wordml/cid" xmlns:w15="http://schemas.microsoft.com/office/word/2012/wordml" xmlns:w14="http://schemas.microsoft.com/office/word/2010/wordml" xmlns:w="http://schemas.openxmlformats.org/wordprocessingml/2006/main" xmlns:w10="urn:schemas-microsoft-com:office:word" xmlns:wp14="http://schemas.microsoft.com/office/word/2010/wordprocessingDrawing" xmlns:v="urn:schemas-microsoft-com:vml" xmlns:o="urn:schemas-microsoft-com:office:office" xmlns:am3d="http://schemas.microsoft.com/office/drawing/2017/model3d" xmlns:aink="http://schemas.microsoft.com/office/drawing/2016/ink" xmlns:mc="http://schemas.openxmlformats.org/markup-compatibility/2006" xmlns:cx8="http://schemas.microsoft.com/office/drawing/2016/5/14/chartex" xmlns:cx7="http://schemas.microsoft.com/office/drawing/2016/5/13/chartex" xmlns:cx6="http://schemas.microsoft.com/office/drawing/2016/5/12/chartex" xmlns:cx5="http://schemas.microsoft.com/office/drawing/2016/5/11/chartex" xmlns:cx4="http://schemas.microsoft.com/office/drawing/2016/5/10/chartex" xmlns:cx3="http://schemas.microsoft.com/office/drawing/2016/5/9/chartex" xmlns:cx2="http://schemas.microsoft.com/office/drawing/2015/10/21/chartex" xmlns:cx1="http://schemas.microsoft.com/office/drawing/2015/9/8/chartex" xmlns:cx="http://schemas.microsoft.com/office/drawing/2014/chartex" xmlns:wpc="http://schemas.microsoft.com/office/word/2010/wordprocessingCanvas" xmlns="" val="0"/>
                         </a:ext>
                       </a:extLst>
                     </a:blip>
@@ -8947,7 +9085,7 @@
                     </a:ln>
                     <a:extLst>
                       <a:ext uri="{53640926-AAD7-44D8-BBD7-CCE9431645EC}">
-                        <a14:shadowObscured xmlns:a14="http://schemas.microsoft.com/office/drawing/2010/main"/>
+                        <a14:shadowObscured xmlns:a14="http://schemas.microsoft.com/office/drawing/2010/main" xmlns:wps="http://schemas.microsoft.com/office/word/2010/wordprocessingShape" xmlns:wpi="http://schemas.microsoft.com/office/word/2010/wordprocessingInk" xmlns:wpg="http://schemas.microsoft.com/office/word/2010/wordprocessingGroup" xmlns:w16se="http://schemas.microsoft.com/office/word/2015/wordml/symex" xmlns:w16cid="http://schemas.microsoft.com/office/word/2016/wordml/cid" xmlns:w15="http://schemas.microsoft.com/office/word/2012/wordml" xmlns:w14="http://schemas.microsoft.com/office/word/2010/wordml" xmlns:w="http://schemas.openxmlformats.org/wordprocessingml/2006/main" xmlns:w10="urn:schemas-microsoft-com:office:word" xmlns:wp14="http://schemas.microsoft.com/office/word/2010/wordprocessingDrawing" xmlns:v="urn:schemas-microsoft-com:vml" xmlns:o="urn:schemas-microsoft-com:office:office" xmlns:am3d="http://schemas.microsoft.com/office/drawing/2017/model3d" xmlns:aink="http://schemas.microsoft.com/office/drawing/2016/ink" xmlns:mc="http://schemas.openxmlformats.org/markup-compatibility/2006" xmlns:cx8="http://schemas.microsoft.com/office/drawing/2016/5/14/chartex" xmlns:cx7="http://schemas.microsoft.com/office/drawing/2016/5/13/chartex" xmlns:cx6="http://schemas.microsoft.com/office/drawing/2016/5/12/chartex" xmlns:cx5="http://schemas.microsoft.com/office/drawing/2016/5/11/chartex" xmlns:cx4="http://schemas.microsoft.com/office/drawing/2016/5/10/chartex" xmlns:cx3="http://schemas.microsoft.com/office/drawing/2016/5/9/chartex" xmlns:cx2="http://schemas.microsoft.com/office/drawing/2015/10/21/chartex" xmlns:cx1="http://schemas.microsoft.com/office/drawing/2015/9/8/chartex" xmlns:cx="http://schemas.microsoft.com/office/drawing/2014/chartex" xmlns:wpc="http://schemas.microsoft.com/office/word/2010/wordprocessingCanvas" xmlns=""/>
                       </a:ext>
                     </a:extLst>
                   </pic:spPr>
@@ -8975,7 +9113,7 @@
           <w:noProof/>
         </w:rPr>
         <w:drawing>
-          <wp:inline distT="0" distB="0" distL="0" distR="0" wp14:anchorId="42928068" wp14:editId="0954DF37">
+          <wp:inline distT="0" distB="0" distL="0" distR="0">
             <wp:extent cx="1500505" cy="893079"/>
             <wp:effectExtent l="0" t="0" r="4445" b="2540"/>
             <wp:docPr id="5" name="图片 5"/>
@@ -8992,10 +9130,10 @@
                     </pic:cNvPicPr>
                   </pic:nvPicPr>
                   <pic:blipFill rotWithShape="1">
-                    <a:blip r:embed="rId22" cstate="print">
+                    <a:blip r:embed="rId20" cstate="print">
                       <a:extLst>
                         <a:ext uri="{28A0092B-C50C-407E-A947-70E740481C1C}">
-                          <a14:useLocalDpi xmlns:a14="http://schemas.microsoft.com/office/drawing/2010/main" val="0"/>
+                          <a14:useLocalDpi xmlns:a14="http://schemas.microsoft.com/office/drawing/2010/main" xmlns:wps="http://schemas.microsoft.com/office/word/2010/wordprocessingShape" xmlns:wpi="http://schemas.microsoft.com/office/word/2010/wordprocessingInk" xmlns:wpg="http://schemas.microsoft.com/office/word/2010/wordprocessingGroup" xmlns:w16se="http://schemas.microsoft.com/office/word/2015/wordml/symex" xmlns:w16cid="http://schemas.microsoft.com/office/word/2016/wordml/cid" xmlns:w15="http://schemas.microsoft.com/office/word/2012/wordml" xmlns:w14="http://schemas.microsoft.com/office/word/2010/wordml" xmlns:w="http://schemas.openxmlformats.org/wordprocessingml/2006/main" xmlns:w10="urn:schemas-microsoft-com:office:word" xmlns:wp14="http://schemas.microsoft.com/office/word/2010/wordprocessingDrawing" xmlns:v="urn:schemas-microsoft-com:vml" xmlns:o="urn:schemas-microsoft-com:office:office" xmlns:am3d="http://schemas.microsoft.com/office/drawing/2017/model3d" xmlns:aink="http://schemas.microsoft.com/office/drawing/2016/ink" xmlns:mc="http://schemas.openxmlformats.org/markup-compatibility/2006" xmlns:cx8="http://schemas.microsoft.com/office/drawing/2016/5/14/chartex" xmlns:cx7="http://schemas.microsoft.com/office/drawing/2016/5/13/chartex" xmlns:cx6="http://schemas.microsoft.com/office/drawing/2016/5/12/chartex" xmlns:cx5="http://schemas.microsoft.com/office/drawing/2016/5/11/chartex" xmlns:cx4="http://schemas.microsoft.com/office/drawing/2016/5/10/chartex" xmlns:cx3="http://schemas.microsoft.com/office/drawing/2016/5/9/chartex" xmlns:cx2="http://schemas.microsoft.com/office/drawing/2015/10/21/chartex" xmlns:cx1="http://schemas.microsoft.com/office/drawing/2015/9/8/chartex" xmlns:cx="http://schemas.microsoft.com/office/drawing/2014/chartex" xmlns:wpc="http://schemas.microsoft.com/office/word/2010/wordprocessingCanvas" xmlns="" val="0"/>
                         </a:ext>
                       </a:extLst>
                     </a:blip>
@@ -9016,7 +9154,7 @@
                     </a:ln>
                     <a:extLst>
                       <a:ext uri="{53640926-AAD7-44D8-BBD7-CCE9431645EC}">
-                        <a14:shadowObscured xmlns:a14="http://schemas.microsoft.com/office/drawing/2010/main"/>
+                        <a14:shadowObscured xmlns:a14="http://schemas.microsoft.com/office/drawing/2010/main" xmlns:wps="http://schemas.microsoft.com/office/word/2010/wordprocessingShape" xmlns:wpi="http://schemas.microsoft.com/office/word/2010/wordprocessingInk" xmlns:wpg="http://schemas.microsoft.com/office/word/2010/wordprocessingGroup" xmlns:w16se="http://schemas.microsoft.com/office/word/2015/wordml/symex" xmlns:w16cid="http://schemas.microsoft.com/office/word/2016/wordml/cid" xmlns:w15="http://schemas.microsoft.com/office/word/2012/wordml" xmlns:w14="http://schemas.microsoft.com/office/word/2010/wordml" xmlns:w="http://schemas.openxmlformats.org/wordprocessingml/2006/main" xmlns:w10="urn:schemas-microsoft-com:office:word" xmlns:wp14="http://schemas.microsoft.com/office/word/2010/wordprocessingDrawing" xmlns:v="urn:schemas-microsoft-com:vml" xmlns:o="urn:schemas-microsoft-com:office:office" xmlns:am3d="http://schemas.microsoft.com/office/drawing/2017/model3d" xmlns:aink="http://schemas.microsoft.com/office/drawing/2016/ink" xmlns:mc="http://schemas.openxmlformats.org/markup-compatibility/2006" xmlns:cx8="http://schemas.microsoft.com/office/drawing/2016/5/14/chartex" xmlns:cx7="http://schemas.microsoft.com/office/drawing/2016/5/13/chartex" xmlns:cx6="http://schemas.microsoft.com/office/drawing/2016/5/12/chartex" xmlns:cx5="http://schemas.microsoft.com/office/drawing/2016/5/11/chartex" xmlns:cx4="http://schemas.microsoft.com/office/drawing/2016/5/10/chartex" xmlns:cx3="http://schemas.microsoft.com/office/drawing/2016/5/9/chartex" xmlns:cx2="http://schemas.microsoft.com/office/drawing/2015/10/21/chartex" xmlns:cx1="http://schemas.microsoft.com/office/drawing/2015/9/8/chartex" xmlns:cx="http://schemas.microsoft.com/office/drawing/2014/chartex" xmlns:wpc="http://schemas.microsoft.com/office/word/2010/wordprocessingCanvas" xmlns=""/>
                       </a:ext>
                     </a:extLst>
                   </pic:spPr>
@@ -9040,7 +9178,7 @@
           <w:noProof/>
         </w:rPr>
         <w:drawing>
-          <wp:inline distT="0" distB="0" distL="0" distR="0" wp14:anchorId="18040325" wp14:editId="6CF964D3">
+          <wp:inline distT="0" distB="0" distL="0" distR="0">
             <wp:extent cx="4101601" cy="3438686"/>
             <wp:effectExtent l="0" t="0" r="0" b="9525"/>
             <wp:docPr id="10" name="图片 10"/>
@@ -9057,10 +9195,10 @@
                     </pic:cNvPicPr>
                   </pic:nvPicPr>
                   <pic:blipFill rotWithShape="1">
-                    <a:blip r:embed="rId23">
+                    <a:blip r:embed="rId21" cstate="print">
                       <a:extLst>
                         <a:ext uri="{28A0092B-C50C-407E-A947-70E740481C1C}">
-                          <a14:useLocalDpi xmlns:a14="http://schemas.microsoft.com/office/drawing/2010/main" val="0"/>
+                          <a14:useLocalDpi xmlns:a14="http://schemas.microsoft.com/office/drawing/2010/main" xmlns:wps="http://schemas.microsoft.com/office/word/2010/wordprocessingShape" xmlns:wpi="http://schemas.microsoft.com/office/word/2010/wordprocessingInk" xmlns:wpg="http://schemas.microsoft.com/office/word/2010/wordprocessingGroup" xmlns:w16se="http://schemas.microsoft.com/office/word/2015/wordml/symex" xmlns:w16cid="http://schemas.microsoft.com/office/word/2016/wordml/cid" xmlns:w15="http://schemas.microsoft.com/office/word/2012/wordml" xmlns:w14="http://schemas.microsoft.com/office/word/2010/wordml" xmlns:w="http://schemas.openxmlformats.org/wordprocessingml/2006/main" xmlns:w10="urn:schemas-microsoft-com:office:word" xmlns:wp14="http://schemas.microsoft.com/office/word/2010/wordprocessingDrawing" xmlns:v="urn:schemas-microsoft-com:vml" xmlns:o="urn:schemas-microsoft-com:office:office" xmlns:am3d="http://schemas.microsoft.com/office/drawing/2017/model3d" xmlns:aink="http://schemas.microsoft.com/office/drawing/2016/ink" xmlns:mc="http://schemas.openxmlformats.org/markup-compatibility/2006" xmlns:cx8="http://schemas.microsoft.com/office/drawing/2016/5/14/chartex" xmlns:cx7="http://schemas.microsoft.com/office/drawing/2016/5/13/chartex" xmlns:cx6="http://schemas.microsoft.com/office/drawing/2016/5/12/chartex" xmlns:cx5="http://schemas.microsoft.com/office/drawing/2016/5/11/chartex" xmlns:cx4="http://schemas.microsoft.com/office/drawing/2016/5/10/chartex" xmlns:cx3="http://schemas.microsoft.com/office/drawing/2016/5/9/chartex" xmlns:cx2="http://schemas.microsoft.com/office/drawing/2015/10/21/chartex" xmlns:cx1="http://schemas.microsoft.com/office/drawing/2015/9/8/chartex" xmlns:cx="http://schemas.microsoft.com/office/drawing/2014/chartex" xmlns:wpc="http://schemas.microsoft.com/office/word/2010/wordprocessingCanvas" xmlns="" val="0"/>
                         </a:ext>
                       </a:extLst>
                     </a:blip>
@@ -9081,7 +9219,7 @@
                     </a:ln>
                     <a:extLst>
                       <a:ext uri="{53640926-AAD7-44D8-BBD7-CCE9431645EC}">
-                        <a14:shadowObscured xmlns:a14="http://schemas.microsoft.com/office/drawing/2010/main"/>
+                        <a14:shadowObscured xmlns:a14="http://schemas.microsoft.com/office/drawing/2010/main" xmlns:wps="http://schemas.microsoft.com/office/word/2010/wordprocessingShape" xmlns:wpi="http://schemas.microsoft.com/office/word/2010/wordprocessingInk" xmlns:wpg="http://schemas.microsoft.com/office/word/2010/wordprocessingGroup" xmlns:w16se="http://schemas.microsoft.com/office/word/2015/wordml/symex" xmlns:w16cid="http://schemas.microsoft.com/office/word/2016/wordml/cid" xmlns:w15="http://schemas.microsoft.com/office/word/2012/wordml" xmlns:w14="http://schemas.microsoft.com/office/word/2010/wordml" xmlns:w="http://schemas.openxmlformats.org/wordprocessingml/2006/main" xmlns:w10="urn:schemas-microsoft-com:office:word" xmlns:wp14="http://schemas.microsoft.com/office/word/2010/wordprocessingDrawing" xmlns:v="urn:schemas-microsoft-com:vml" xmlns:o="urn:schemas-microsoft-com:office:office" xmlns:am3d="http://schemas.microsoft.com/office/drawing/2017/model3d" xmlns:aink="http://schemas.microsoft.com/office/drawing/2016/ink" xmlns:mc="http://schemas.openxmlformats.org/markup-compatibility/2006" xmlns:cx8="http://schemas.microsoft.com/office/drawing/2016/5/14/chartex" xmlns:cx7="http://schemas.microsoft.com/office/drawing/2016/5/13/chartex" xmlns:cx6="http://schemas.microsoft.com/office/drawing/2016/5/12/chartex" xmlns:cx5="http://schemas.microsoft.com/office/drawing/2016/5/11/chartex" xmlns:cx4="http://schemas.microsoft.com/office/drawing/2016/5/10/chartex" xmlns:cx3="http://schemas.microsoft.com/office/drawing/2016/5/9/chartex" xmlns:cx2="http://schemas.microsoft.com/office/drawing/2015/10/21/chartex" xmlns:cx1="http://schemas.microsoft.com/office/drawing/2015/9/8/chartex" xmlns:cx="http://schemas.microsoft.com/office/drawing/2014/chartex" xmlns:wpc="http://schemas.microsoft.com/office/word/2010/wordprocessingCanvas" xmlns=""/>
                       </a:ext>
                     </a:extLst>
                   </pic:spPr>
@@ -9128,7 +9266,7 @@
       <w:pPr>
         <w:pStyle w:val="3"/>
         <w:rPr>
-          <w:rFonts w:ascii="仿宋" w:eastAsia="仿宋" w:hAnsi="仿宋"/>
+          <w:rFonts w:ascii="仿宋" w:eastAsia="仿宋" w:hAnsi="仿宋" w:hint="eastAsia"/>
         </w:rPr>
       </w:pPr>
       <w:bookmarkStart w:id="27" w:name="_Toc11395016"/>
@@ -9142,9 +9280,115 @@
     </w:p>
     <w:p>
       <w:pPr>
+        <w:pStyle w:val="a7"/>
+        <w:numPr>
+          <w:ilvl w:val="0"/>
+          <w:numId w:val="14"/>
+        </w:numPr>
+        <w:ind w:firstLineChars="0"/>
+        <w:rPr>
+          <w:rFonts w:ascii="仿宋" w:eastAsia="仿宋" w:hAnsi="仿宋"/>
+        </w:rPr>
+      </w:pPr>
+      <w:r>
+        <w:rPr>
+          <w:rFonts w:ascii="仿宋" w:eastAsia="仿宋" w:hAnsi="仿宋" w:hint="eastAsia"/>
+          <w:b/>
+          <w:bCs/>
+        </w:rPr>
+        <w:t>征信</w:t>
+      </w:r>
+      <w:r>
+        <w:rPr>
+          <w:rFonts w:ascii="仿宋" w:eastAsia="仿宋" w:hAnsi="仿宋" w:hint="eastAsia"/>
+          <w:b/>
+          <w:bCs/>
+        </w:rPr>
+        <w:t>功能</w:t>
+      </w:r>
+      <w:r>
+        <w:rPr>
+          <w:rFonts w:ascii="仿宋" w:eastAsia="仿宋" w:hAnsi="仿宋" w:hint="eastAsia"/>
+        </w:rPr>
+        <w:t>：</w:t>
+      </w:r>
+    </w:p>
+    <w:p>
+      <w:pPr>
+        <w:pStyle w:val="a7"/>
+        <w:ind w:left="1778" w:firstLineChars="0" w:firstLine="0"/>
+        <w:rPr>
+          <w:rFonts w:ascii="仿宋" w:eastAsia="仿宋" w:hAnsi="仿宋"/>
+        </w:rPr>
+      </w:pPr>
+      <w:r>
+        <w:rPr>
+          <w:rFonts w:ascii="仿宋" w:eastAsia="仿宋" w:hAnsi="仿宋" w:hint="eastAsia"/>
+          <w:b/>
+          <w:bCs/>
+        </w:rPr>
+        <w:t>借款方:</w:t>
+      </w:r>
+      <w:r>
+        <w:rPr>
+          <w:rFonts w:ascii="仿宋" w:eastAsia="仿宋" w:hAnsi="仿宋" w:hint="eastAsia"/>
+        </w:rPr>
+        <w:t>借款方可以通过用户界面</w:t>
+      </w:r>
+      <w:r>
+        <w:rPr>
+          <w:rFonts w:ascii="仿宋" w:eastAsia="仿宋" w:hAnsi="仿宋" w:hint="eastAsia"/>
+        </w:rPr>
+        <w:t>填写用户征信信息，获取到个人信用额度；</w:t>
+      </w:r>
+    </w:p>
+    <w:p>
+      <w:pPr>
+        <w:pStyle w:val="a7"/>
+        <w:numPr>
+          <w:ilvl w:val="0"/>
+          <w:numId w:val="14"/>
+        </w:numPr>
+        <w:ind w:firstLineChars="0"/>
+        <w:rPr>
+          <w:rFonts w:ascii="仿宋" w:eastAsia="仿宋" w:hAnsi="仿宋"/>
+        </w:rPr>
+      </w:pPr>
+      <w:r>
+        <w:rPr>
+          <w:rFonts w:ascii="仿宋" w:eastAsia="仿宋" w:hAnsi="仿宋" w:hint="eastAsia"/>
+          <w:b/>
+          <w:bCs/>
+        </w:rPr>
+        <w:t>授信</w:t>
+      </w:r>
+      <w:r>
+        <w:rPr>
+          <w:rFonts w:ascii="仿宋" w:eastAsia="仿宋" w:hAnsi="仿宋" w:hint="eastAsia"/>
+          <w:b/>
+          <w:bCs/>
+        </w:rPr>
+        <w:t>功能</w:t>
+      </w:r>
+      <w:r>
+        <w:rPr>
+          <w:rFonts w:ascii="仿宋" w:eastAsia="仿宋" w:hAnsi="仿宋" w:hint="eastAsia"/>
+        </w:rPr>
+        <w:t>：</w:t>
+      </w:r>
+      <w:r>
+        <w:rPr>
+          <w:rFonts w:ascii="仿宋" w:eastAsia="仿宋" w:hAnsi="仿宋" w:hint="eastAsia"/>
+        </w:rPr>
+        <w:t>平台通过征信获得用户个人的信用额度，通过特定计算过程得到用户的实际最大借款额度，并且对用户进行授信，授信有效日期持续一段时间，期间不需要再次征信；</w:t>
+      </w:r>
+    </w:p>
+    <w:p/>
+    <w:p>
+      <w:pPr>
         <w:pStyle w:val="3"/>
         <w:rPr>
-          <w:rFonts w:ascii="仿宋" w:eastAsia="仿宋" w:hAnsi="仿宋"/>
+          <w:rFonts w:ascii="仿宋" w:eastAsia="仿宋" w:hAnsi="仿宋" w:hint="eastAsia"/>
         </w:rPr>
       </w:pPr>
       <w:bookmarkStart w:id="28" w:name="_Toc11395017"/>
@@ -9156,6 +9400,7 @@
       </w:r>
       <w:bookmarkEnd w:id="28"/>
     </w:p>
+    <w:p/>
     <w:p>
       <w:r>
         <w:rPr>
@@ -9180,10 +9425,10 @@
                     </pic:cNvPicPr>
                   </pic:nvPicPr>
                   <pic:blipFill>
-                    <a:blip r:embed="rId24">
+                    <a:blip r:embed="rId22" cstate="print">
                       <a:extLst>
                         <a:ext uri="{28A0092B-C50C-407E-A947-70E740481C1C}">
-                          <a14:useLocalDpi xmlns:a14="http://schemas.microsoft.com/office/drawing/2010/main" val="0"/>
+                          <a14:useLocalDpi xmlns:a14="http://schemas.microsoft.com/office/drawing/2010/main" xmlns:wps="http://schemas.microsoft.com/office/word/2010/wordprocessingShape" xmlns:wpi="http://schemas.microsoft.com/office/word/2010/wordprocessingInk" xmlns:wpg="http://schemas.microsoft.com/office/word/2010/wordprocessingGroup" xmlns:w16se="http://schemas.microsoft.com/office/word/2015/wordml/symex" xmlns:w16cid="http://schemas.microsoft.com/office/word/2016/wordml/cid" xmlns:w15="http://schemas.microsoft.com/office/word/2012/wordml" xmlns:w14="http://schemas.microsoft.com/office/word/2010/wordml" xmlns:w="http://schemas.openxmlformats.org/wordprocessingml/2006/main" xmlns:w10="urn:schemas-microsoft-com:office:word" xmlns:wp14="http://schemas.microsoft.com/office/word/2010/wordprocessingDrawing" xmlns:v="urn:schemas-microsoft-com:vml" xmlns:o="urn:schemas-microsoft-com:office:office" xmlns:am3d="http://schemas.microsoft.com/office/drawing/2017/model3d" xmlns:aink="http://schemas.microsoft.com/office/drawing/2016/ink" xmlns:mc="http://schemas.openxmlformats.org/markup-compatibility/2006" xmlns:cx8="http://schemas.microsoft.com/office/drawing/2016/5/14/chartex" xmlns:cx7="http://schemas.microsoft.com/office/drawing/2016/5/13/chartex" xmlns:cx6="http://schemas.microsoft.com/office/drawing/2016/5/12/chartex" xmlns:cx5="http://schemas.microsoft.com/office/drawing/2016/5/11/chartex" xmlns:cx4="http://schemas.microsoft.com/office/drawing/2016/5/10/chartex" xmlns:cx3="http://schemas.microsoft.com/office/drawing/2016/5/9/chartex" xmlns:cx2="http://schemas.microsoft.com/office/drawing/2015/10/21/chartex" xmlns:cx1="http://schemas.microsoft.com/office/drawing/2015/9/8/chartex" xmlns:cx="http://schemas.microsoft.com/office/drawing/2014/chartex" xmlns:wpc="http://schemas.microsoft.com/office/word/2010/wordprocessingCanvas" xmlns="" val="0"/>
                         </a:ext>
                       </a:extLst>
                     </a:blip>
@@ -9234,61 +9479,6 @@
           <w:rFonts w:ascii="仿宋" w:eastAsia="仿宋" w:hAnsi="仿宋"/>
         </w:rPr>
       </w:pPr>
-      <w:r>
-        <w:rPr>
-          <w:rFonts w:ascii="仿宋" w:eastAsia="仿宋" w:hAnsi="仿宋"/>
-          <w:noProof/>
-        </w:rPr>
-        <w:lastRenderedPageBreak/>
-        <w:drawing>
-          <wp:inline distT="0" distB="0" distL="0" distR="0" wp14:anchorId="79E78345" wp14:editId="41A3EAD2">
-            <wp:extent cx="5274310" cy="3651885"/>
-            <wp:effectExtent l="0" t="0" r="2540" b="5715"/>
-            <wp:docPr id="7" name="图片 7" descr="C:\Users\FatCat\AppData\Local\Temp\WeChat Files\8c8c5e59b02f38f9e6edd6b3432417e.png"/>
-            <wp:cNvGraphicFramePr>
-              <a:graphicFrameLocks xmlns:a="http://schemas.openxmlformats.org/drawingml/2006/main" noChangeAspect="1"/>
-            </wp:cNvGraphicFramePr>
-            <a:graphic xmlns:a="http://schemas.openxmlformats.org/drawingml/2006/main">
-              <a:graphicData uri="http://schemas.openxmlformats.org/drawingml/2006/picture">
-                <pic:pic xmlns:pic="http://schemas.openxmlformats.org/drawingml/2006/picture">
-                  <pic:nvPicPr>
-                    <pic:cNvPr id="0" name="Picture 7" descr="C:\Users\FatCat\AppData\Local\Temp\WeChat Files\8c8c5e59b02f38f9e6edd6b3432417e.png"/>
-                    <pic:cNvPicPr>
-                      <a:picLocks noChangeAspect="1" noChangeArrowheads="1"/>
-                    </pic:cNvPicPr>
-                  </pic:nvPicPr>
-                  <pic:blipFill>
-                    <a:blip r:embed="rId25">
-                      <a:extLst>
-                        <a:ext uri="{28A0092B-C50C-407E-A947-70E740481C1C}">
-                          <a14:useLocalDpi xmlns:a14="http://schemas.microsoft.com/office/drawing/2010/main" val="0"/>
-                        </a:ext>
-                      </a:extLst>
-                    </a:blip>
-                    <a:srcRect/>
-                    <a:stretch>
-                      <a:fillRect/>
-                    </a:stretch>
-                  </pic:blipFill>
-                  <pic:spPr bwMode="auto">
-                    <a:xfrm>
-                      <a:off x="0" y="0"/>
-                      <a:ext cx="5274310" cy="3651885"/>
-                    </a:xfrm>
-                    <a:prstGeom prst="rect">
-                      <a:avLst/>
-                    </a:prstGeom>
-                    <a:noFill/>
-                    <a:ln>
-                      <a:noFill/>
-                    </a:ln>
-                  </pic:spPr>
-                </pic:pic>
-              </a:graphicData>
-            </a:graphic>
-          </wp:inline>
-        </w:drawing>
-      </w:r>
     </w:p>
     <w:p>
       <w:pPr>
@@ -9340,7 +9530,7 @@
     </w:p>
     <w:p>
       <w:pPr>
-        <w:pStyle w:val="a9"/>
+        <w:pStyle w:val="a7"/>
         <w:numPr>
           <w:ilvl w:val="0"/>
           <w:numId w:val="14"/>
@@ -9379,7 +9569,7 @@
     </w:p>
     <w:p>
       <w:pPr>
-        <w:pStyle w:val="a9"/>
+        <w:pStyle w:val="a7"/>
         <w:numPr>
           <w:ilvl w:val="0"/>
           <w:numId w:val="14"/>
@@ -9395,6 +9585,7 @@
           <w:b/>
           <w:bCs/>
         </w:rPr>
+        <w:lastRenderedPageBreak/>
         <w:t>产品展示功能</w:t>
       </w:r>
       <w:r>
@@ -9406,7 +9597,7 @@
     </w:p>
     <w:p>
       <w:pPr>
-        <w:pStyle w:val="a9"/>
+        <w:pStyle w:val="a7"/>
         <w:ind w:left="1778" w:firstLineChars="0" w:firstLine="0"/>
         <w:rPr>
           <w:rFonts w:ascii="仿宋" w:eastAsia="仿宋" w:hAnsi="仿宋"/>
@@ -9447,7 +9638,7 @@
     </w:p>
     <w:p>
       <w:pPr>
-        <w:pStyle w:val="a9"/>
+        <w:pStyle w:val="a7"/>
         <w:ind w:left="1778" w:firstLineChars="0" w:firstLine="0"/>
         <w:rPr>
           <w:rFonts w:ascii="仿宋" w:eastAsia="仿宋" w:hAnsi="仿宋"/>
@@ -9470,7 +9661,7 @@
     </w:p>
     <w:p>
       <w:pPr>
-        <w:pStyle w:val="a9"/>
+        <w:pStyle w:val="a7"/>
         <w:numPr>
           <w:ilvl w:val="0"/>
           <w:numId w:val="14"/>
@@ -9531,9 +9722,8 @@
         <w:rPr>
           <w:noProof/>
         </w:rPr>
-        <w:lastRenderedPageBreak/>
         <w:drawing>
-          <wp:inline distT="0" distB="0" distL="0" distR="0" wp14:anchorId="0ACE5B3D" wp14:editId="5BA00225">
+          <wp:inline distT="0" distB="0" distL="0" distR="0">
             <wp:extent cx="5274310" cy="4415790"/>
             <wp:effectExtent l="0" t="0" r="2540" b="3810"/>
             <wp:docPr id="19" name="图片 19"/>
@@ -9548,7 +9738,7 @@
                     <pic:cNvPicPr/>
                   </pic:nvPicPr>
                   <pic:blipFill>
-                    <a:blip r:embed="rId26"/>
+                    <a:blip r:embed="rId23" cstate="print"/>
                     <a:stretch>
                       <a:fillRect/>
                     </a:stretch>
@@ -9612,6 +9802,7 @@
         <w:rPr>
           <w:noProof/>
         </w:rPr>
+        <w:lastRenderedPageBreak/>
         <w:drawing>
           <wp:inline distT="0" distB="0" distL="0" distR="0">
             <wp:extent cx="4223036" cy="1793240"/>
@@ -9630,10 +9821,10 @@
                     </pic:cNvPicPr>
                   </pic:nvPicPr>
                   <pic:blipFill>
-                    <a:blip r:embed="rId27" cstate="print">
+                    <a:blip r:embed="rId24" cstate="print">
                       <a:extLst>
                         <a:ext uri="{28A0092B-C50C-407E-A947-70E740481C1C}">
-                          <a14:useLocalDpi xmlns:a14="http://schemas.microsoft.com/office/drawing/2010/main" val="0"/>
+                          <a14:useLocalDpi xmlns:a14="http://schemas.microsoft.com/office/drawing/2010/main" xmlns:wps="http://schemas.microsoft.com/office/word/2010/wordprocessingShape" xmlns:wpi="http://schemas.microsoft.com/office/word/2010/wordprocessingInk" xmlns:wpg="http://schemas.microsoft.com/office/word/2010/wordprocessingGroup" xmlns:w16se="http://schemas.microsoft.com/office/word/2015/wordml/symex" xmlns:w16cid="http://schemas.microsoft.com/office/word/2016/wordml/cid" xmlns:w15="http://schemas.microsoft.com/office/word/2012/wordml" xmlns:w14="http://schemas.microsoft.com/office/word/2010/wordml" xmlns:w="http://schemas.openxmlformats.org/wordprocessingml/2006/main" xmlns:w10="urn:schemas-microsoft-com:office:word" xmlns:wp14="http://schemas.microsoft.com/office/word/2010/wordprocessingDrawing" xmlns:v="urn:schemas-microsoft-com:vml" xmlns:o="urn:schemas-microsoft-com:office:office" xmlns:am3d="http://schemas.microsoft.com/office/drawing/2017/model3d" xmlns:aink="http://schemas.microsoft.com/office/drawing/2016/ink" xmlns:mc="http://schemas.openxmlformats.org/markup-compatibility/2006" xmlns:cx8="http://schemas.microsoft.com/office/drawing/2016/5/14/chartex" xmlns:cx7="http://schemas.microsoft.com/office/drawing/2016/5/13/chartex" xmlns:cx6="http://schemas.microsoft.com/office/drawing/2016/5/12/chartex" xmlns:cx5="http://schemas.microsoft.com/office/drawing/2016/5/11/chartex" xmlns:cx4="http://schemas.microsoft.com/office/drawing/2016/5/10/chartex" xmlns:cx3="http://schemas.microsoft.com/office/drawing/2016/5/9/chartex" xmlns:cx2="http://schemas.microsoft.com/office/drawing/2015/10/21/chartex" xmlns:cx1="http://schemas.microsoft.com/office/drawing/2015/9/8/chartex" xmlns:cx="http://schemas.microsoft.com/office/drawing/2014/chartex" xmlns:wpc="http://schemas.microsoft.com/office/word/2010/wordprocessingCanvas" xmlns="" val="0"/>
                         </a:ext>
                       </a:extLst>
                     </a:blip>
@@ -9665,7 +9856,6 @@
         <w:rPr>
           <w:noProof/>
         </w:rPr>
-        <w:lastRenderedPageBreak/>
         <w:drawing>
           <wp:inline distT="0" distB="0" distL="0" distR="0">
             <wp:extent cx="4204242" cy="3312368"/>
@@ -9684,10 +9874,10 @@
                     </pic:cNvPicPr>
                   </pic:nvPicPr>
                   <pic:blipFill>
-                    <a:blip r:embed="rId28" cstate="print">
+                    <a:blip r:embed="rId25" cstate="print">
                       <a:extLst>
                         <a:ext uri="{28A0092B-C50C-407E-A947-70E740481C1C}">
-                          <a14:useLocalDpi xmlns:a14="http://schemas.microsoft.com/office/drawing/2010/main" val="0"/>
+                          <a14:useLocalDpi xmlns:a14="http://schemas.microsoft.com/office/drawing/2010/main" xmlns:wps="http://schemas.microsoft.com/office/word/2010/wordprocessingShape" xmlns:wpi="http://schemas.microsoft.com/office/word/2010/wordprocessingInk" xmlns:wpg="http://schemas.microsoft.com/office/word/2010/wordprocessingGroup" xmlns:w16se="http://schemas.microsoft.com/office/word/2015/wordml/symex" xmlns:w16cid="http://schemas.microsoft.com/office/word/2016/wordml/cid" xmlns:w15="http://schemas.microsoft.com/office/word/2012/wordml" xmlns:w14="http://schemas.microsoft.com/office/word/2010/wordml" xmlns:w="http://schemas.openxmlformats.org/wordprocessingml/2006/main" xmlns:w10="urn:schemas-microsoft-com:office:word" xmlns:wp14="http://schemas.microsoft.com/office/word/2010/wordprocessingDrawing" xmlns:v="urn:schemas-microsoft-com:vml" xmlns:o="urn:schemas-microsoft-com:office:office" xmlns:am3d="http://schemas.microsoft.com/office/drawing/2017/model3d" xmlns:aink="http://schemas.microsoft.com/office/drawing/2016/ink" xmlns:mc="http://schemas.openxmlformats.org/markup-compatibility/2006" xmlns:cx8="http://schemas.microsoft.com/office/drawing/2016/5/14/chartex" xmlns:cx7="http://schemas.microsoft.com/office/drawing/2016/5/13/chartex" xmlns:cx6="http://schemas.microsoft.com/office/drawing/2016/5/12/chartex" xmlns:cx5="http://schemas.microsoft.com/office/drawing/2016/5/11/chartex" xmlns:cx4="http://schemas.microsoft.com/office/drawing/2016/5/10/chartex" xmlns:cx3="http://schemas.microsoft.com/office/drawing/2016/5/9/chartex" xmlns:cx2="http://schemas.microsoft.com/office/drawing/2015/10/21/chartex" xmlns:cx1="http://schemas.microsoft.com/office/drawing/2015/9/8/chartex" xmlns:cx="http://schemas.microsoft.com/office/drawing/2014/chartex" xmlns:wpc="http://schemas.microsoft.com/office/word/2010/wordprocessingCanvas" xmlns="" val="0"/>
                         </a:ext>
                       </a:extLst>
                     </a:blip>
@@ -9742,10 +9932,10 @@
                     </pic:cNvPicPr>
                   </pic:nvPicPr>
                   <pic:blipFill>
-                    <a:blip r:embed="rId29" cstate="print">
+                    <a:blip r:embed="rId26" cstate="print">
                       <a:extLst>
                         <a:ext uri="{28A0092B-C50C-407E-A947-70E740481C1C}">
-                          <a14:useLocalDpi xmlns:a14="http://schemas.microsoft.com/office/drawing/2010/main" val="0"/>
+                          <a14:useLocalDpi xmlns:a14="http://schemas.microsoft.com/office/drawing/2010/main" xmlns:wps="http://schemas.microsoft.com/office/word/2010/wordprocessingShape" xmlns:wpi="http://schemas.microsoft.com/office/word/2010/wordprocessingInk" xmlns:wpg="http://schemas.microsoft.com/office/word/2010/wordprocessingGroup" xmlns:w16se="http://schemas.microsoft.com/office/word/2015/wordml/symex" xmlns:w16cid="http://schemas.microsoft.com/office/word/2016/wordml/cid" xmlns:w15="http://schemas.microsoft.com/office/word/2012/wordml" xmlns:w14="http://schemas.microsoft.com/office/word/2010/wordml" xmlns:w="http://schemas.openxmlformats.org/wordprocessingml/2006/main" xmlns:w10="urn:schemas-microsoft-com:office:word" xmlns:wp14="http://schemas.microsoft.com/office/word/2010/wordprocessingDrawing" xmlns:v="urn:schemas-microsoft-com:vml" xmlns:o="urn:schemas-microsoft-com:office:office" xmlns:am3d="http://schemas.microsoft.com/office/drawing/2017/model3d" xmlns:aink="http://schemas.microsoft.com/office/drawing/2016/ink" xmlns:mc="http://schemas.openxmlformats.org/markup-compatibility/2006" xmlns:cx8="http://schemas.microsoft.com/office/drawing/2016/5/14/chartex" xmlns:cx7="http://schemas.microsoft.com/office/drawing/2016/5/13/chartex" xmlns:cx6="http://schemas.microsoft.com/office/drawing/2016/5/12/chartex" xmlns:cx5="http://schemas.microsoft.com/office/drawing/2016/5/11/chartex" xmlns:cx4="http://schemas.microsoft.com/office/drawing/2016/5/10/chartex" xmlns:cx3="http://schemas.microsoft.com/office/drawing/2016/5/9/chartex" xmlns:cx2="http://schemas.microsoft.com/office/drawing/2015/10/21/chartex" xmlns:cx1="http://schemas.microsoft.com/office/drawing/2015/9/8/chartex" xmlns:cx="http://schemas.microsoft.com/office/drawing/2014/chartex" xmlns:wpc="http://schemas.microsoft.com/office/word/2010/wordprocessingCanvas" xmlns="" val="0"/>
                         </a:ext>
                       </a:extLst>
                     </a:blip>
@@ -9802,13 +9992,14 @@
         <w:rPr>
           <w:rFonts w:ascii="仿宋" w:eastAsia="仿宋" w:hAnsi="仿宋" w:hint="eastAsia"/>
         </w:rPr>
+        <w:lastRenderedPageBreak/>
         <w:t>还款子系统的功能描述</w:t>
       </w:r>
       <w:bookmarkEnd w:id="37"/>
     </w:p>
     <w:p>
       <w:pPr>
-        <w:pStyle w:val="a9"/>
+        <w:pStyle w:val="a7"/>
         <w:numPr>
           <w:ilvl w:val="0"/>
           <w:numId w:val="5"/>
@@ -9824,7 +10015,7 @@
     </w:p>
     <w:p>
       <w:pPr>
-        <w:pStyle w:val="a9"/>
+        <w:pStyle w:val="a7"/>
         <w:ind w:leftChars="750" w:left="1575" w:firstLineChars="0" w:firstLine="0"/>
       </w:pPr>
       <w:r>
@@ -9836,14 +10027,13 @@
     </w:p>
     <w:p>
       <w:pPr>
-        <w:pStyle w:val="a9"/>
+        <w:pStyle w:val="a7"/>
         <w:ind w:leftChars="750" w:left="1575" w:firstLineChars="0" w:firstLine="0"/>
       </w:pPr>
       <w:r>
         <w:rPr>
           <w:rFonts w:hint="eastAsia"/>
         </w:rPr>
-        <w:lastRenderedPageBreak/>
         <w:t>输入</w:t>
       </w:r>
       <w:r>
@@ -9858,7 +10048,7 @@
     </w:p>
     <w:p>
       <w:pPr>
-        <w:pStyle w:val="a9"/>
+        <w:pStyle w:val="a7"/>
         <w:ind w:leftChars="750" w:left="1575" w:firstLineChars="0" w:firstLine="0"/>
       </w:pPr>
       <w:r>
@@ -9870,7 +10060,7 @@
     </w:p>
     <w:p>
       <w:pPr>
-        <w:pStyle w:val="a9"/>
+        <w:pStyle w:val="a7"/>
         <w:numPr>
           <w:ilvl w:val="0"/>
           <w:numId w:val="5"/>
@@ -9886,7 +10076,7 @@
     </w:p>
     <w:p>
       <w:pPr>
-        <w:pStyle w:val="a9"/>
+        <w:pStyle w:val="a7"/>
         <w:ind w:leftChars="750" w:left="1575" w:firstLineChars="0" w:firstLine="0"/>
       </w:pPr>
       <w:r>
@@ -9898,7 +10088,7 @@
     </w:p>
     <w:p>
       <w:pPr>
-        <w:pStyle w:val="a9"/>
+        <w:pStyle w:val="a7"/>
         <w:ind w:leftChars="750" w:left="1575" w:firstLineChars="0" w:firstLine="0"/>
       </w:pPr>
       <w:r>
@@ -9910,7 +10100,7 @@
     </w:p>
     <w:p>
       <w:pPr>
-        <w:pStyle w:val="a9"/>
+        <w:pStyle w:val="a7"/>
         <w:numPr>
           <w:ilvl w:val="0"/>
           <w:numId w:val="5"/>
@@ -9926,7 +10116,7 @@
     </w:p>
     <w:p>
       <w:pPr>
-        <w:pStyle w:val="a9"/>
+        <w:pStyle w:val="a7"/>
         <w:ind w:leftChars="750" w:left="1575" w:firstLineChars="0" w:firstLine="0"/>
       </w:pPr>
       <w:r>
@@ -9938,7 +10128,7 @@
     </w:p>
     <w:p>
       <w:pPr>
-        <w:pStyle w:val="a9"/>
+        <w:pStyle w:val="a7"/>
         <w:ind w:leftChars="750" w:left="1575" w:firstLineChars="0" w:firstLine="0"/>
       </w:pPr>
       <w:r>
@@ -9950,7 +10140,7 @@
     </w:p>
     <w:p>
       <w:pPr>
-        <w:pStyle w:val="a9"/>
+        <w:pStyle w:val="a7"/>
         <w:numPr>
           <w:ilvl w:val="0"/>
           <w:numId w:val="5"/>
@@ -9966,7 +10156,7 @@
     </w:p>
     <w:p>
       <w:pPr>
-        <w:pStyle w:val="a9"/>
+        <w:pStyle w:val="a7"/>
         <w:ind w:leftChars="750" w:left="1575" w:firstLineChars="0" w:firstLine="0"/>
       </w:pPr>
       <w:r>
@@ -9978,7 +10168,7 @@
     </w:p>
     <w:p>
       <w:pPr>
-        <w:pStyle w:val="a9"/>
+        <w:pStyle w:val="a7"/>
         <w:ind w:leftChars="750" w:left="1575" w:firstLineChars="0" w:firstLine="0"/>
       </w:pPr>
       <w:r>
@@ -10010,8 +10200,9 @@
         <w:rPr>
           <w:noProof/>
         </w:rPr>
+        <w:lastRenderedPageBreak/>
         <w:drawing>
-          <wp:inline distT="0" distB="0" distL="0" distR="0" wp14:anchorId="554EF8E8" wp14:editId="51AFB179">
+          <wp:inline distT="0" distB="0" distL="0" distR="0">
             <wp:extent cx="5274310" cy="4461510"/>
             <wp:effectExtent l="0" t="0" r="2540" b="0"/>
             <wp:docPr id="17" name="图片 17"/>
@@ -10026,7 +10217,7 @@
                     <pic:cNvPicPr/>
                   </pic:nvPicPr>
                   <pic:blipFill>
-                    <a:blip r:embed="rId30"/>
+                    <a:blip r:embed="rId27" cstate="print"/>
                     <a:stretch>
                       <a:fillRect/>
                     </a:stretch>
@@ -10091,7 +10282,6 @@
         <w:rPr>
           <w:rFonts w:ascii="仿宋" w:eastAsia="仿宋" w:hAnsi="仿宋" w:hint="eastAsia"/>
         </w:rPr>
-        <w:lastRenderedPageBreak/>
         <w:t>流水记录子系统</w:t>
       </w:r>
       <w:bookmarkEnd w:id="41"/>
@@ -10114,7 +10304,7 @@
     </w:p>
     <w:p>
       <w:pPr>
-        <w:pStyle w:val="a9"/>
+        <w:pStyle w:val="a7"/>
         <w:numPr>
           <w:ilvl w:val="0"/>
           <w:numId w:val="15"/>
@@ -10133,7 +10323,7 @@
     </w:p>
     <w:p>
       <w:pPr>
-        <w:pStyle w:val="a9"/>
+        <w:pStyle w:val="a7"/>
         <w:ind w:leftChars="771" w:left="1619" w:firstLineChars="0" w:firstLine="0"/>
         <w:rPr>
           <w:rFonts w:ascii="仿宋" w:eastAsia="仿宋" w:hAnsi="仿宋"/>
@@ -10148,7 +10338,7 @@
     </w:p>
     <w:p>
       <w:pPr>
-        <w:pStyle w:val="a9"/>
+        <w:pStyle w:val="a7"/>
         <w:ind w:leftChars="771" w:left="1619" w:firstLineChars="0" w:firstLine="0"/>
         <w:rPr>
           <w:rFonts w:ascii="仿宋" w:eastAsia="仿宋" w:hAnsi="仿宋"/>
@@ -10163,7 +10353,7 @@
     </w:p>
     <w:p>
       <w:pPr>
-        <w:pStyle w:val="a9"/>
+        <w:pStyle w:val="a7"/>
         <w:ind w:leftChars="771" w:left="1619" w:firstLineChars="0" w:firstLine="0"/>
         <w:rPr>
           <w:rFonts w:ascii="仿宋" w:eastAsia="仿宋" w:hAnsi="仿宋"/>
@@ -10178,7 +10368,7 @@
     </w:p>
     <w:p>
       <w:pPr>
-        <w:pStyle w:val="a9"/>
+        <w:pStyle w:val="a7"/>
         <w:numPr>
           <w:ilvl w:val="0"/>
           <w:numId w:val="15"/>
@@ -10197,7 +10387,7 @@
     </w:p>
     <w:p>
       <w:pPr>
-        <w:pStyle w:val="a9"/>
+        <w:pStyle w:val="a7"/>
         <w:ind w:leftChars="771" w:left="1619" w:firstLineChars="0" w:firstLine="0"/>
         <w:rPr>
           <w:rFonts w:ascii="仿宋" w:eastAsia="仿宋" w:hAnsi="仿宋"/>
@@ -10212,7 +10402,7 @@
     </w:p>
     <w:p>
       <w:pPr>
-        <w:pStyle w:val="a9"/>
+        <w:pStyle w:val="a7"/>
         <w:ind w:leftChars="771" w:left="1619" w:firstLineChars="0" w:firstLine="0"/>
         <w:rPr>
           <w:rFonts w:ascii="仿宋" w:eastAsia="仿宋" w:hAnsi="仿宋"/>
@@ -10227,7 +10417,7 @@
     </w:p>
     <w:p>
       <w:pPr>
-        <w:pStyle w:val="a9"/>
+        <w:pStyle w:val="a7"/>
         <w:numPr>
           <w:ilvl w:val="0"/>
           <w:numId w:val="15"/>
@@ -10246,7 +10436,7 @@
     </w:p>
     <w:p>
       <w:pPr>
-        <w:pStyle w:val="a9"/>
+        <w:pStyle w:val="a7"/>
         <w:ind w:leftChars="771" w:left="1619" w:firstLineChars="0" w:firstLine="0"/>
         <w:rPr>
           <w:rFonts w:ascii="仿宋" w:eastAsia="仿宋" w:hAnsi="仿宋"/>
@@ -10261,7 +10451,7 @@
     </w:p>
     <w:p>
       <w:pPr>
-        <w:pStyle w:val="a9"/>
+        <w:pStyle w:val="a7"/>
         <w:ind w:leftChars="771" w:left="1619" w:firstLineChars="0" w:firstLine="0"/>
         <w:rPr>
           <w:rFonts w:ascii="仿宋" w:eastAsia="仿宋" w:hAnsi="仿宋"/>
@@ -10271,12 +10461,13 @@
         <w:rPr>
           <w:rFonts w:ascii="仿宋" w:eastAsia="仿宋" w:hAnsi="仿宋" w:hint="eastAsia"/>
         </w:rPr>
+        <w:lastRenderedPageBreak/>
         <w:t>输出：用户每笔收款的金额、时间</w:t>
       </w:r>
     </w:p>
     <w:p>
       <w:pPr>
-        <w:pStyle w:val="a9"/>
+        <w:pStyle w:val="a7"/>
         <w:numPr>
           <w:ilvl w:val="0"/>
           <w:numId w:val="15"/>
@@ -10301,7 +10492,7 @@
     </w:p>
     <w:p>
       <w:pPr>
-        <w:pStyle w:val="a9"/>
+        <w:pStyle w:val="a7"/>
         <w:ind w:leftChars="771" w:left="1619" w:firstLineChars="0" w:firstLine="0"/>
         <w:rPr>
           <w:rFonts w:ascii="仿宋" w:eastAsia="仿宋" w:hAnsi="仿宋"/>
@@ -10316,7 +10507,7 @@
     </w:p>
     <w:p>
       <w:pPr>
-        <w:pStyle w:val="a9"/>
+        <w:pStyle w:val="a7"/>
         <w:ind w:leftChars="771" w:left="1619" w:firstLineChars="0" w:firstLine="0"/>
         <w:rPr>
           <w:rFonts w:ascii="仿宋" w:eastAsia="仿宋" w:hAnsi="仿宋"/>
@@ -10331,7 +10522,7 @@
     </w:p>
     <w:p>
       <w:pPr>
-        <w:pStyle w:val="a9"/>
+        <w:pStyle w:val="a7"/>
         <w:numPr>
           <w:ilvl w:val="0"/>
           <w:numId w:val="15"/>
@@ -10350,7 +10541,7 @@
     </w:p>
     <w:p>
       <w:pPr>
-        <w:pStyle w:val="a9"/>
+        <w:pStyle w:val="a7"/>
         <w:ind w:leftChars="771" w:left="1619" w:firstLineChars="0" w:firstLine="0"/>
         <w:rPr>
           <w:rFonts w:ascii="仿宋" w:eastAsia="仿宋" w:hAnsi="仿宋"/>
@@ -10365,7 +10556,7 @@
     </w:p>
     <w:p>
       <w:pPr>
-        <w:pStyle w:val="a9"/>
+        <w:pStyle w:val="a7"/>
         <w:ind w:leftChars="771" w:left="1619" w:firstLineChars="0" w:firstLine="0"/>
         <w:rPr>
           <w:rFonts w:ascii="仿宋" w:eastAsia="仿宋" w:hAnsi="仿宋"/>
@@ -10420,10 +10611,10 @@
                     </pic:cNvPicPr>
                   </pic:nvPicPr>
                   <pic:blipFill>
-                    <a:blip r:embed="rId31">
+                    <a:blip r:embed="rId28" cstate="print">
                       <a:extLst>
                         <a:ext uri="{28A0092B-C50C-407E-A947-70E740481C1C}">
-                          <a14:useLocalDpi xmlns:a14="http://schemas.microsoft.com/office/drawing/2010/main" val="0"/>
+                          <a14:useLocalDpi xmlns:a14="http://schemas.microsoft.com/office/drawing/2010/main" xmlns:wps="http://schemas.microsoft.com/office/word/2010/wordprocessingShape" xmlns:wpi="http://schemas.microsoft.com/office/word/2010/wordprocessingInk" xmlns:wpg="http://schemas.microsoft.com/office/word/2010/wordprocessingGroup" xmlns:w16se="http://schemas.microsoft.com/office/word/2015/wordml/symex" xmlns:w16cid="http://schemas.microsoft.com/office/word/2016/wordml/cid" xmlns:w15="http://schemas.microsoft.com/office/word/2012/wordml" xmlns:w14="http://schemas.microsoft.com/office/word/2010/wordml" xmlns:w="http://schemas.openxmlformats.org/wordprocessingml/2006/main" xmlns:w10="urn:schemas-microsoft-com:office:word" xmlns:wp14="http://schemas.microsoft.com/office/word/2010/wordprocessingDrawing" xmlns:v="urn:schemas-microsoft-com:vml" xmlns:o="urn:schemas-microsoft-com:office:office" xmlns:am3d="http://schemas.microsoft.com/office/drawing/2017/model3d" xmlns:aink="http://schemas.microsoft.com/office/drawing/2016/ink" xmlns:mc="http://schemas.openxmlformats.org/markup-compatibility/2006" xmlns:cx8="http://schemas.microsoft.com/office/drawing/2016/5/14/chartex" xmlns:cx7="http://schemas.microsoft.com/office/drawing/2016/5/13/chartex" xmlns:cx6="http://schemas.microsoft.com/office/drawing/2016/5/12/chartex" xmlns:cx5="http://schemas.microsoft.com/office/drawing/2016/5/11/chartex" xmlns:cx4="http://schemas.microsoft.com/office/drawing/2016/5/10/chartex" xmlns:cx3="http://schemas.microsoft.com/office/drawing/2016/5/9/chartex" xmlns:cx2="http://schemas.microsoft.com/office/drawing/2015/10/21/chartex" xmlns:cx1="http://schemas.microsoft.com/office/drawing/2015/9/8/chartex" xmlns:cx="http://schemas.microsoft.com/office/drawing/2014/chartex" xmlns:wpc="http://schemas.microsoft.com/office/word/2010/wordprocessingCanvas" xmlns="" val="0"/>
                         </a:ext>
                       </a:extLst>
                     </a:blip>
@@ -10464,25 +10655,25 @@
         <w:rPr>
           <w:rFonts w:ascii="仿宋" w:eastAsia="仿宋" w:hAnsi="仿宋" w:hint="eastAsia"/>
         </w:rPr>
+        <w:t>模块间的接口设计</w:t>
+      </w:r>
+      <w:bookmarkEnd w:id="44"/>
+    </w:p>
+    <w:p>
+      <w:pPr>
+        <w:jc w:val="center"/>
+        <w:rPr>
+          <w:rFonts w:ascii="仿宋" w:eastAsia="仿宋" w:hAnsi="仿宋"/>
+        </w:rPr>
+      </w:pPr>
+      <w:r>
+        <w:rPr>
+          <w:rFonts w:ascii="仿宋" w:eastAsia="仿宋" w:hAnsi="仿宋"/>
+          <w:noProof/>
+        </w:rPr>
         <w:lastRenderedPageBreak/>
-        <w:t>模块间的接口设计</w:t>
-      </w:r>
-      <w:bookmarkEnd w:id="44"/>
-    </w:p>
-    <w:p>
-      <w:pPr>
-        <w:jc w:val="center"/>
-        <w:rPr>
-          <w:rFonts w:ascii="仿宋" w:eastAsia="仿宋" w:hAnsi="仿宋"/>
-        </w:rPr>
-      </w:pPr>
-      <w:r>
-        <w:rPr>
-          <w:rFonts w:ascii="仿宋" w:eastAsia="仿宋" w:hAnsi="仿宋"/>
-          <w:noProof/>
-        </w:rPr>
         <w:drawing>
-          <wp:inline distT="0" distB="0" distL="0" distR="0" wp14:anchorId="02194990" wp14:editId="1F27D3D5">
+          <wp:inline distT="0" distB="0" distL="0" distR="0">
             <wp:extent cx="4626610" cy="3087006"/>
             <wp:effectExtent l="0" t="0" r="2540" b="0"/>
             <wp:docPr id="11" name="图片 11"/>
@@ -10497,7 +10688,7 @@
                     <pic:cNvPicPr/>
                   </pic:nvPicPr>
                   <pic:blipFill>
-                    <a:blip r:embed="rId32"/>
+                    <a:blip r:embed="rId29" cstate="print"/>
                     <a:stretch>
                       <a:fillRect/>
                     </a:stretch>
@@ -10657,10 +10848,10 @@
                     </pic:cNvPicPr>
                   </pic:nvPicPr>
                   <pic:blipFill>
-                    <a:blip r:embed="rId33">
+                    <a:blip r:embed="rId30" cstate="print">
                       <a:extLst>
                         <a:ext uri="{28A0092B-C50C-407E-A947-70E740481C1C}">
-                          <a14:useLocalDpi xmlns:a14="http://schemas.microsoft.com/office/drawing/2010/main" val="0"/>
+                          <a14:useLocalDpi xmlns:a14="http://schemas.microsoft.com/office/drawing/2010/main" xmlns:wps="http://schemas.microsoft.com/office/word/2010/wordprocessingShape" xmlns:wpi="http://schemas.microsoft.com/office/word/2010/wordprocessingInk" xmlns:wpg="http://schemas.microsoft.com/office/word/2010/wordprocessingGroup" xmlns:w16se="http://schemas.microsoft.com/office/word/2015/wordml/symex" xmlns:w16cid="http://schemas.microsoft.com/office/word/2016/wordml/cid" xmlns:w15="http://schemas.microsoft.com/office/word/2012/wordml" xmlns:w14="http://schemas.microsoft.com/office/word/2010/wordml" xmlns:w="http://schemas.openxmlformats.org/wordprocessingml/2006/main" xmlns:w10="urn:schemas-microsoft-com:office:word" xmlns:wp14="http://schemas.microsoft.com/office/word/2010/wordprocessingDrawing" xmlns:v="urn:schemas-microsoft-com:vml" xmlns:o="urn:schemas-microsoft-com:office:office" xmlns:am3d="http://schemas.microsoft.com/office/drawing/2017/model3d" xmlns:aink="http://schemas.microsoft.com/office/drawing/2016/ink" xmlns:mc="http://schemas.openxmlformats.org/markup-compatibility/2006" xmlns:cx8="http://schemas.microsoft.com/office/drawing/2016/5/14/chartex" xmlns:cx7="http://schemas.microsoft.com/office/drawing/2016/5/13/chartex" xmlns:cx6="http://schemas.microsoft.com/office/drawing/2016/5/12/chartex" xmlns:cx5="http://schemas.microsoft.com/office/drawing/2016/5/11/chartex" xmlns:cx4="http://schemas.microsoft.com/office/drawing/2016/5/10/chartex" xmlns:cx3="http://schemas.microsoft.com/office/drawing/2016/5/9/chartex" xmlns:cx2="http://schemas.microsoft.com/office/drawing/2015/10/21/chartex" xmlns:cx1="http://schemas.microsoft.com/office/drawing/2015/9/8/chartex" xmlns:cx="http://schemas.microsoft.com/office/drawing/2014/chartex" xmlns:wpc="http://schemas.microsoft.com/office/word/2010/wordprocessingCanvas" xmlns="" val="0"/>
                         </a:ext>
                       </a:extLst>
                     </a:blip>
@@ -10718,7 +10909,7 @@
           <w:noProof/>
         </w:rPr>
         <w:drawing>
-          <wp:inline distT="0" distB="0" distL="0" distR="0" wp14:anchorId="0D9B1584" wp14:editId="11952067">
+          <wp:inline distT="0" distB="0" distL="0" distR="0">
             <wp:extent cx="4378960" cy="3034589"/>
             <wp:effectExtent l="0" t="0" r="2540" b="0"/>
             <wp:docPr id="12" name="图片 12"/>
@@ -10733,7 +10924,7 @@
                     <pic:cNvPicPr/>
                   </pic:nvPicPr>
                   <pic:blipFill>
-                    <a:blip r:embed="rId34"/>
+                    <a:blip r:embed="rId31" cstate="print"/>
                     <a:stretch>
                       <a:fillRect/>
                     </a:stretch>
@@ -10945,7 +11136,7 @@
     </w:p>
     <w:p>
       <w:pPr>
-        <w:pStyle w:val="a9"/>
+        <w:pStyle w:val="a7"/>
         <w:numPr>
           <w:ilvl w:val="0"/>
           <w:numId w:val="20"/>
@@ -10964,7 +11155,7 @@
     </w:p>
     <w:p>
       <w:pPr>
-        <w:pStyle w:val="a9"/>
+        <w:pStyle w:val="a7"/>
         <w:ind w:left="1200" w:firstLineChars="0" w:firstLine="0"/>
         <w:rPr>
           <w:rFonts w:ascii="仿宋" w:eastAsia="仿宋" w:hAnsi="仿宋"/>
@@ -11195,7 +11386,7 @@
     </w:p>
     <w:p>
       <w:pPr>
-        <w:pStyle w:val="a9"/>
+        <w:pStyle w:val="a7"/>
         <w:ind w:left="840" w:firstLineChars="0" w:firstLine="0"/>
         <w:rPr>
           <w:rFonts w:ascii="仿宋" w:eastAsia="仿宋" w:hAnsi="仿宋"/>
@@ -11204,7 +11395,7 @@
     </w:p>
     <w:p>
       <w:pPr>
-        <w:pStyle w:val="a9"/>
+        <w:pStyle w:val="a7"/>
         <w:ind w:left="1200" w:firstLineChars="0" w:firstLine="0"/>
         <w:rPr>
           <w:rFonts w:ascii="仿宋" w:eastAsia="仿宋" w:hAnsi="仿宋"/>
@@ -11399,7 +11590,7 @@
     </w:p>
     <w:p>
       <w:pPr>
-        <w:pStyle w:val="a9"/>
+        <w:pStyle w:val="a7"/>
         <w:numPr>
           <w:ilvl w:val="0"/>
           <w:numId w:val="20"/>
@@ -11418,7 +11609,7 @@
     </w:p>
     <w:p>
       <w:pPr>
-        <w:pStyle w:val="a9"/>
+        <w:pStyle w:val="a7"/>
         <w:ind w:left="1260" w:firstLineChars="0" w:firstLine="0"/>
         <w:rPr>
           <w:rFonts w:ascii="仿宋" w:eastAsia="仿宋" w:hAnsi="仿宋"/>
@@ -11469,7 +11660,7 @@
     </w:p>
     <w:p>
       <w:pPr>
-        <w:pStyle w:val="a9"/>
+        <w:pStyle w:val="a7"/>
         <w:numPr>
           <w:ilvl w:val="0"/>
           <w:numId w:val="20"/>
@@ -11603,7 +11794,7 @@
     </w:p>
     <w:p>
       <w:pPr>
-        <w:pStyle w:val="a9"/>
+        <w:pStyle w:val="a7"/>
         <w:numPr>
           <w:ilvl w:val="3"/>
           <w:numId w:val="19"/>
@@ -11634,7 +11825,7 @@
     </w:p>
     <w:p>
       <w:pPr>
-        <w:pStyle w:val="a9"/>
+        <w:pStyle w:val="a7"/>
         <w:numPr>
           <w:ilvl w:val="3"/>
           <w:numId w:val="19"/>
@@ -11671,7 +11862,7 @@
     </w:p>
     <w:p>
       <w:pPr>
-        <w:pStyle w:val="a9"/>
+        <w:pStyle w:val="a7"/>
         <w:numPr>
           <w:ilvl w:val="3"/>
           <w:numId w:val="19"/>
@@ -11702,7 +11893,7 @@
     </w:p>
     <w:p>
       <w:pPr>
-        <w:pStyle w:val="a9"/>
+        <w:pStyle w:val="a7"/>
         <w:numPr>
           <w:ilvl w:val="3"/>
           <w:numId w:val="19"/>
@@ -11750,7 +11941,7 @@
     </w:p>
     <w:p>
       <w:pPr>
-        <w:pStyle w:val="a9"/>
+        <w:pStyle w:val="a7"/>
         <w:ind w:left="851" w:firstLineChars="0" w:firstLine="409"/>
         <w:rPr>
           <w:rFonts w:ascii="仿宋" w:eastAsia="仿宋" w:hAnsi="仿宋"/>
@@ -11948,10 +12139,10 @@
                     </pic:cNvPicPr>
                   </pic:nvPicPr>
                   <pic:blipFill>
-                    <a:blip r:embed="rId35">
+                    <a:blip r:embed="rId32" cstate="print">
                       <a:extLst>
                         <a:ext uri="{28A0092B-C50C-407E-A947-70E740481C1C}">
-                          <a14:useLocalDpi xmlns:a14="http://schemas.microsoft.com/office/drawing/2010/main" val="0"/>
+                          <a14:useLocalDpi xmlns:a14="http://schemas.microsoft.com/office/drawing/2010/main" xmlns:wps="http://schemas.microsoft.com/office/word/2010/wordprocessingShape" xmlns:wpi="http://schemas.microsoft.com/office/word/2010/wordprocessingInk" xmlns:wpg="http://schemas.microsoft.com/office/word/2010/wordprocessingGroup" xmlns:w16se="http://schemas.microsoft.com/office/word/2015/wordml/symex" xmlns:w16cid="http://schemas.microsoft.com/office/word/2016/wordml/cid" xmlns:w15="http://schemas.microsoft.com/office/word/2012/wordml" xmlns:w14="http://schemas.microsoft.com/office/word/2010/wordml" xmlns:w="http://schemas.openxmlformats.org/wordprocessingml/2006/main" xmlns:w10="urn:schemas-microsoft-com:office:word" xmlns:wp14="http://schemas.microsoft.com/office/word/2010/wordprocessingDrawing" xmlns:v="urn:schemas-microsoft-com:vml" xmlns:o="urn:schemas-microsoft-com:office:office" xmlns:am3d="http://schemas.microsoft.com/office/drawing/2017/model3d" xmlns:aink="http://schemas.microsoft.com/office/drawing/2016/ink" xmlns:mc="http://schemas.openxmlformats.org/markup-compatibility/2006" xmlns:cx8="http://schemas.microsoft.com/office/drawing/2016/5/14/chartex" xmlns:cx7="http://schemas.microsoft.com/office/drawing/2016/5/13/chartex" xmlns:cx6="http://schemas.microsoft.com/office/drawing/2016/5/12/chartex" xmlns:cx5="http://schemas.microsoft.com/office/drawing/2016/5/11/chartex" xmlns:cx4="http://schemas.microsoft.com/office/drawing/2016/5/10/chartex" xmlns:cx3="http://schemas.microsoft.com/office/drawing/2016/5/9/chartex" xmlns:cx2="http://schemas.microsoft.com/office/drawing/2015/10/21/chartex" xmlns:cx1="http://schemas.microsoft.com/office/drawing/2015/9/8/chartex" xmlns:cx="http://schemas.microsoft.com/office/drawing/2014/chartex" xmlns:wpc="http://schemas.microsoft.com/office/word/2010/wordprocessingCanvas" xmlns="" val="0"/>
                         </a:ext>
                       </a:extLst>
                     </a:blip>
@@ -11995,7 +12186,7 @@
         </w:rPr>
         <w:lastRenderedPageBreak/>
         <w:drawing>
-          <wp:inline distT="0" distB="0" distL="0" distR="0" wp14:anchorId="67C4FD3F" wp14:editId="0B3441BE">
+          <wp:inline distT="0" distB="0" distL="0" distR="0">
             <wp:extent cx="5270500" cy="3982156"/>
             <wp:effectExtent l="0" t="0" r="6350" b="0"/>
             <wp:docPr id="4" name="图片 4"/>
@@ -12010,7 +12201,7 @@
                     <pic:cNvPicPr/>
                   </pic:nvPicPr>
                   <pic:blipFill>
-                    <a:blip r:embed="rId36"/>
+                    <a:blip r:embed="rId33" cstate="print"/>
                     <a:stretch>
                       <a:fillRect/>
                     </a:stretch>
@@ -12092,10 +12283,10 @@
                     </pic:cNvPicPr>
                   </pic:nvPicPr>
                   <pic:blipFill>
-                    <a:blip r:embed="rId17" cstate="print">
+                    <a:blip r:embed="rId15" cstate="print">
                       <a:extLst>
                         <a:ext uri="{28A0092B-C50C-407E-A947-70E740481C1C}">
-                          <a14:useLocalDpi xmlns:a14="http://schemas.microsoft.com/office/drawing/2010/main" val="0"/>
+                          <a14:useLocalDpi xmlns:a14="http://schemas.microsoft.com/office/drawing/2010/main" xmlns:wps="http://schemas.microsoft.com/office/word/2010/wordprocessingShape" xmlns:wpi="http://schemas.microsoft.com/office/word/2010/wordprocessingInk" xmlns:wpg="http://schemas.microsoft.com/office/word/2010/wordprocessingGroup" xmlns:w16se="http://schemas.microsoft.com/office/word/2015/wordml/symex" xmlns:w16cid="http://schemas.microsoft.com/office/word/2016/wordml/cid" xmlns:w15="http://schemas.microsoft.com/office/word/2012/wordml" xmlns:w14="http://schemas.microsoft.com/office/word/2010/wordml" xmlns:w="http://schemas.openxmlformats.org/wordprocessingml/2006/main" xmlns:w10="urn:schemas-microsoft-com:office:word" xmlns:wp14="http://schemas.microsoft.com/office/word/2010/wordprocessingDrawing" xmlns:v="urn:schemas-microsoft-com:vml" xmlns:o="urn:schemas-microsoft-com:office:office" xmlns:am3d="http://schemas.microsoft.com/office/drawing/2017/model3d" xmlns:aink="http://schemas.microsoft.com/office/drawing/2016/ink" xmlns:mc="http://schemas.openxmlformats.org/markup-compatibility/2006" xmlns:cx8="http://schemas.microsoft.com/office/drawing/2016/5/14/chartex" xmlns:cx7="http://schemas.microsoft.com/office/drawing/2016/5/13/chartex" xmlns:cx6="http://schemas.microsoft.com/office/drawing/2016/5/12/chartex" xmlns:cx5="http://schemas.microsoft.com/office/drawing/2016/5/11/chartex" xmlns:cx4="http://schemas.microsoft.com/office/drawing/2016/5/10/chartex" xmlns:cx3="http://schemas.microsoft.com/office/drawing/2016/5/9/chartex" xmlns:cx2="http://schemas.microsoft.com/office/drawing/2015/10/21/chartex" xmlns:cx1="http://schemas.microsoft.com/office/drawing/2015/9/8/chartex" xmlns:cx="http://schemas.microsoft.com/office/drawing/2014/chartex" xmlns:wpc="http://schemas.microsoft.com/office/word/2010/wordprocessingCanvas" xmlns="" val="0"/>
                         </a:ext>
                       </a:extLst>
                     </a:blip>
@@ -12245,8 +12436,8 @@
       <w:bookmarkEnd w:id="69"/>
     </w:p>
     <w:sectPr>
-      <w:headerReference w:type="default" r:id="rId37"/>
-      <w:footerReference w:type="default" r:id="rId38"/>
+      <w:headerReference w:type="default" r:id="rId34"/>
+      <w:footerReference w:type="default" r:id="rId35"/>
       <w:pgSz w:w="11906" w:h="16838"/>
       <w:pgMar w:top="1440" w:right="1800" w:bottom="1440" w:left="1800" w:header="851" w:footer="992" w:gutter="0"/>
       <w:cols w:space="425"/>
@@ -12257,7 +12448,7 @@
 </file>
 
 <file path=word/endnotes.xml><?xml version="1.0" encoding="utf-8"?>
-<w:endnotes xmlns:wpc="http://schemas.microsoft.com/office/word/2010/wordprocessingCanvas" xmlns:cx="http://schemas.microsoft.com/office/drawing/2014/chartex" xmlns:cx1="http://schemas.microsoft.com/office/drawing/2015/9/8/chartex" xmlns:cx2="http://schemas.microsoft.com/office/drawing/2015/10/21/chartex" xmlns:cx3="http://schemas.microsoft.com/office/drawing/2016/5/9/chartex" xmlns:cx4="http://schemas.microsoft.com/office/drawing/2016/5/10/chartex" xmlns:cx5="http://schemas.microsoft.com/office/drawing/2016/5/11/chartex" xmlns:cx6="http://schemas.microsoft.com/office/drawing/2016/5/12/chartex" xmlns:cx7="http://schemas.microsoft.com/office/drawing/2016/5/13/chartex" xmlns:cx8="http://schemas.microsoft.com/office/drawing/2016/5/14/chartex" xmlns:mc="http://schemas.openxmlformats.org/markup-compatibility/2006" xmlns:aink="http://schemas.microsoft.com/office/drawing/2016/ink" xmlns:am3d="http://schemas.microsoft.com/office/drawing/2017/model3d" xmlns:o="urn:schemas-microsoft-com:office:office" xmlns:r="http://schemas.openxmlformats.org/officeDocument/2006/relationships" xmlns:m="http://schemas.openxmlformats.org/officeDocument/2006/math" xmlns:v="urn:schemas-microsoft-com:vml" xmlns:wp14="http://schemas.microsoft.com/office/word/2010/wordprocessingDrawing" xmlns:wp="http://schemas.openxmlformats.org/drawingml/2006/wordprocessingDrawing" xmlns:w10="urn:schemas-microsoft-com:office:word" xmlns:w="http://schemas.openxmlformats.org/wordprocessingml/2006/main" xmlns:w14="http://schemas.microsoft.com/office/word/2010/wordml" xmlns:w15="http://schemas.microsoft.com/office/word/2012/wordml" xmlns:w16cid="http://schemas.microsoft.com/office/word/2016/wordml/cid" xmlns:w16se="http://schemas.microsoft.com/office/word/2015/wordml/symex" xmlns:wpg="http://schemas.microsoft.com/office/word/2010/wordprocessingGroup" xmlns:wpi="http://schemas.microsoft.com/office/word/2010/wordprocessingInk" xmlns:wne="http://schemas.microsoft.com/office/word/2006/wordml" xmlns:wps="http://schemas.microsoft.com/office/word/2010/wordprocessingShape" mc:Ignorable="w14 w15 w16se w16cid wp14">
+<w:endnotes xmlns:ve="http://schemas.openxmlformats.org/markup-compatibility/2006" xmlns:o="urn:schemas-microsoft-com:office:office" xmlns:r="http://schemas.openxmlformats.org/officeDocument/2006/relationships" xmlns:m="http://schemas.openxmlformats.org/officeDocument/2006/math" xmlns:v="urn:schemas-microsoft-com:vml" xmlns:wp="http://schemas.openxmlformats.org/drawingml/2006/wordprocessingDrawing" xmlns:w10="urn:schemas-microsoft-com:office:word" xmlns:w="http://schemas.openxmlformats.org/wordprocessingml/2006/main" xmlns:wne="http://schemas.microsoft.com/office/word/2006/wordml">
   <w:endnote w:type="separator" w:id="-1">
     <w:p>
       <w:r>
@@ -12276,7 +12467,7 @@
 </file>
 
 <file path=word/footer1.xml><?xml version="1.0" encoding="utf-8"?>
-<w:ftr xmlns:wpc="http://schemas.microsoft.com/office/word/2010/wordprocessingCanvas" xmlns:cx="http://schemas.microsoft.com/office/drawing/2014/chartex" xmlns:cx1="http://schemas.microsoft.com/office/drawing/2015/9/8/chartex" xmlns:cx2="http://schemas.microsoft.com/office/drawing/2015/10/21/chartex" xmlns:cx3="http://schemas.microsoft.com/office/drawing/2016/5/9/chartex" xmlns:cx4="http://schemas.microsoft.com/office/drawing/2016/5/10/chartex" xmlns:cx5="http://schemas.microsoft.com/office/drawing/2016/5/11/chartex" xmlns:cx6="http://schemas.microsoft.com/office/drawing/2016/5/12/chartex" xmlns:cx7="http://schemas.microsoft.com/office/drawing/2016/5/13/chartex" xmlns:cx8="http://schemas.microsoft.com/office/drawing/2016/5/14/chartex" xmlns:mc="http://schemas.openxmlformats.org/markup-compatibility/2006" xmlns:aink="http://schemas.microsoft.com/office/drawing/2016/ink" xmlns:am3d="http://schemas.microsoft.com/office/drawing/2017/model3d" xmlns:o="urn:schemas-microsoft-com:office:office" xmlns:r="http://schemas.openxmlformats.org/officeDocument/2006/relationships" xmlns:m="http://schemas.openxmlformats.org/officeDocument/2006/math" xmlns:v="urn:schemas-microsoft-com:vml" xmlns:wp14="http://schemas.microsoft.com/office/word/2010/wordprocessingDrawing" xmlns:wp="http://schemas.openxmlformats.org/drawingml/2006/wordprocessingDrawing" xmlns:w10="urn:schemas-microsoft-com:office:word" xmlns:w="http://schemas.openxmlformats.org/wordprocessingml/2006/main" xmlns:w14="http://schemas.microsoft.com/office/word/2010/wordml" xmlns:w15="http://schemas.microsoft.com/office/word/2012/wordml" xmlns:w16cid="http://schemas.microsoft.com/office/word/2016/wordml/cid" xmlns:w16se="http://schemas.microsoft.com/office/word/2015/wordml/symex" xmlns:wpg="http://schemas.microsoft.com/office/word/2010/wordprocessingGroup" xmlns:wpi="http://schemas.microsoft.com/office/word/2010/wordprocessingInk" xmlns:wne="http://schemas.microsoft.com/office/word/2006/wordml" xmlns:wps="http://schemas.microsoft.com/office/word/2010/wordprocessingShape" mc:Ignorable="w14 w15 w16se w16cid wp14">
+<w:ftr xmlns:ve="http://schemas.openxmlformats.org/markup-compatibility/2006" xmlns:o="urn:schemas-microsoft-com:office:office" xmlns:r="http://schemas.openxmlformats.org/officeDocument/2006/relationships" xmlns:m="http://schemas.openxmlformats.org/officeDocument/2006/math" xmlns:v="urn:schemas-microsoft-com:vml" xmlns:wp="http://schemas.openxmlformats.org/drawingml/2006/wordprocessingDrawing" xmlns:w10="urn:schemas-microsoft-com:office:word" xmlns:w="http://schemas.openxmlformats.org/wordprocessingml/2006/main" xmlns:wne="http://schemas.microsoft.com/office/word/2006/wordml">
   <w:p>
     <w:pPr>
       <w:pStyle w:val="a3"/>
@@ -12295,14 +12486,20 @@
       <w:rPr>
         <w:rFonts w:hint="eastAsia"/>
       </w:rPr>
-      <w:t>J2EE实训</w:t>
+      <w:t>J2EE</w:t>
+    </w:r>
+    <w:r>
+      <w:rPr>
+        <w:rFonts w:hint="eastAsia"/>
+      </w:rPr>
+      <w:t>实训</w:t>
     </w:r>
   </w:p>
 </w:ftr>
 </file>
 
 <file path=word/footnotes.xml><?xml version="1.0" encoding="utf-8"?>
-<w:footnotes xmlns:wpc="http://schemas.microsoft.com/office/word/2010/wordprocessingCanvas" xmlns:cx="http://schemas.microsoft.com/office/drawing/2014/chartex" xmlns:cx1="http://schemas.microsoft.com/office/drawing/2015/9/8/chartex" xmlns:cx2="http://schemas.microsoft.com/office/drawing/2015/10/21/chartex" xmlns:cx3="http://schemas.microsoft.com/office/drawing/2016/5/9/chartex" xmlns:cx4="http://schemas.microsoft.com/office/drawing/2016/5/10/chartex" xmlns:cx5="http://schemas.microsoft.com/office/drawing/2016/5/11/chartex" xmlns:cx6="http://schemas.microsoft.com/office/drawing/2016/5/12/chartex" xmlns:cx7="http://schemas.microsoft.com/office/drawing/2016/5/13/chartex" xmlns:cx8="http://schemas.microsoft.com/office/drawing/2016/5/14/chartex" xmlns:mc="http://schemas.openxmlformats.org/markup-compatibility/2006" xmlns:aink="http://schemas.microsoft.com/office/drawing/2016/ink" xmlns:am3d="http://schemas.microsoft.com/office/drawing/2017/model3d" xmlns:o="urn:schemas-microsoft-com:office:office" xmlns:r="http://schemas.openxmlformats.org/officeDocument/2006/relationships" xmlns:m="http://schemas.openxmlformats.org/officeDocument/2006/math" xmlns:v="urn:schemas-microsoft-com:vml" xmlns:wp14="http://schemas.microsoft.com/office/word/2010/wordprocessingDrawing" xmlns:wp="http://schemas.openxmlformats.org/drawingml/2006/wordprocessingDrawing" xmlns:w10="urn:schemas-microsoft-com:office:word" xmlns:w="http://schemas.openxmlformats.org/wordprocessingml/2006/main" xmlns:w14="http://schemas.microsoft.com/office/word/2010/wordml" xmlns:w15="http://schemas.microsoft.com/office/word/2012/wordml" xmlns:w16cid="http://schemas.microsoft.com/office/word/2016/wordml/cid" xmlns:w16se="http://schemas.microsoft.com/office/word/2015/wordml/symex" xmlns:wpg="http://schemas.microsoft.com/office/word/2010/wordprocessingGroup" xmlns:wpi="http://schemas.microsoft.com/office/word/2010/wordprocessingInk" xmlns:wne="http://schemas.microsoft.com/office/word/2006/wordml" xmlns:wps="http://schemas.microsoft.com/office/word/2010/wordprocessingShape" mc:Ignorable="w14 w15 w16se w16cid wp14">
+<w:footnotes xmlns:ve="http://schemas.openxmlformats.org/markup-compatibility/2006" xmlns:o="urn:schemas-microsoft-com:office:office" xmlns:r="http://schemas.openxmlformats.org/officeDocument/2006/relationships" xmlns:m="http://schemas.openxmlformats.org/officeDocument/2006/math" xmlns:v="urn:schemas-microsoft-com:vml" xmlns:wp="http://schemas.openxmlformats.org/drawingml/2006/wordprocessingDrawing" xmlns:w10="urn:schemas-microsoft-com:office:word" xmlns:w="http://schemas.openxmlformats.org/wordprocessingml/2006/main" xmlns:wne="http://schemas.microsoft.com/office/word/2006/wordml">
   <w:footnote w:type="separator" w:id="-1">
     <w:p>
       <w:r>
@@ -12321,10 +12518,10 @@
 </file>
 
 <file path=word/header1.xml><?xml version="1.0" encoding="utf-8"?>
-<w:hdr xmlns:wpc="http://schemas.microsoft.com/office/word/2010/wordprocessingCanvas" xmlns:cx="http://schemas.microsoft.com/office/drawing/2014/chartex" xmlns:cx1="http://schemas.microsoft.com/office/drawing/2015/9/8/chartex" xmlns:cx2="http://schemas.microsoft.com/office/drawing/2015/10/21/chartex" xmlns:cx3="http://schemas.microsoft.com/office/drawing/2016/5/9/chartex" xmlns:cx4="http://schemas.microsoft.com/office/drawing/2016/5/10/chartex" xmlns:cx5="http://schemas.microsoft.com/office/drawing/2016/5/11/chartex" xmlns:cx6="http://schemas.microsoft.com/office/drawing/2016/5/12/chartex" xmlns:cx7="http://schemas.microsoft.com/office/drawing/2016/5/13/chartex" xmlns:cx8="http://schemas.microsoft.com/office/drawing/2016/5/14/chartex" xmlns:mc="http://schemas.openxmlformats.org/markup-compatibility/2006" xmlns:aink="http://schemas.microsoft.com/office/drawing/2016/ink" xmlns:am3d="http://schemas.microsoft.com/office/drawing/2017/model3d" xmlns:o="urn:schemas-microsoft-com:office:office" xmlns:r="http://schemas.openxmlformats.org/officeDocument/2006/relationships" xmlns:m="http://schemas.openxmlformats.org/officeDocument/2006/math" xmlns:v="urn:schemas-microsoft-com:vml" xmlns:wp14="http://schemas.microsoft.com/office/word/2010/wordprocessingDrawing" xmlns:wp="http://schemas.openxmlformats.org/drawingml/2006/wordprocessingDrawing" xmlns:w10="urn:schemas-microsoft-com:office:word" xmlns:w="http://schemas.openxmlformats.org/wordprocessingml/2006/main" xmlns:w14="http://schemas.microsoft.com/office/word/2010/wordml" xmlns:w15="http://schemas.microsoft.com/office/word/2012/wordml" xmlns:w16cid="http://schemas.microsoft.com/office/word/2016/wordml/cid" xmlns:w16se="http://schemas.microsoft.com/office/word/2015/wordml/symex" xmlns:wpg="http://schemas.microsoft.com/office/word/2010/wordprocessingGroup" xmlns:wpi="http://schemas.microsoft.com/office/word/2010/wordprocessingInk" xmlns:wne="http://schemas.microsoft.com/office/word/2006/wordml" xmlns:wps="http://schemas.microsoft.com/office/word/2010/wordprocessingShape" mc:Ignorable="w14 w15 w16se w16cid wp14">
+<w:hdr xmlns:ve="http://schemas.openxmlformats.org/markup-compatibility/2006" xmlns:o="urn:schemas-microsoft-com:office:office" xmlns:r="http://schemas.openxmlformats.org/officeDocument/2006/relationships" xmlns:m="http://schemas.openxmlformats.org/officeDocument/2006/math" xmlns:v="urn:schemas-microsoft-com:vml" xmlns:wp="http://schemas.openxmlformats.org/drawingml/2006/wordprocessingDrawing" xmlns:w10="urn:schemas-microsoft-com:office:word" xmlns:w="http://schemas.openxmlformats.org/wordprocessingml/2006/main" xmlns:wne="http://schemas.microsoft.com/office/word/2006/wordml">
   <w:p>
     <w:pPr>
-      <w:pStyle w:val="a5"/>
+      <w:pStyle w:val="a4"/>
     </w:pPr>
     <w:r>
       <w:rPr>
@@ -12337,8 +12534,8 @@
 </file>
 
 <file path=word/numbering.xml><?xml version="1.0" encoding="utf-8"?>
-<w:numbering xmlns:wpc="http://schemas.microsoft.com/office/word/2010/wordprocessingCanvas" xmlns:cx="http://schemas.microsoft.com/office/drawing/2014/chartex" xmlns:cx1="http://schemas.microsoft.com/office/drawing/2015/9/8/chartex" xmlns:cx2="http://schemas.microsoft.com/office/drawing/2015/10/21/chartex" xmlns:cx3="http://schemas.microsoft.com/office/drawing/2016/5/9/chartex" xmlns:cx4="http://schemas.microsoft.com/office/drawing/2016/5/10/chartex" xmlns:cx5="http://schemas.microsoft.com/office/drawing/2016/5/11/chartex" xmlns:cx6="http://schemas.microsoft.com/office/drawing/2016/5/12/chartex" xmlns:cx7="http://schemas.microsoft.com/office/drawing/2016/5/13/chartex" xmlns:cx8="http://schemas.microsoft.com/office/drawing/2016/5/14/chartex" xmlns:mc="http://schemas.openxmlformats.org/markup-compatibility/2006" xmlns:aink="http://schemas.microsoft.com/office/drawing/2016/ink" xmlns:am3d="http://schemas.microsoft.com/office/drawing/2017/model3d" xmlns:o="urn:schemas-microsoft-com:office:office" xmlns:r="http://schemas.openxmlformats.org/officeDocument/2006/relationships" xmlns:m="http://schemas.openxmlformats.org/officeDocument/2006/math" xmlns:v="urn:schemas-microsoft-com:vml" xmlns:wp14="http://schemas.microsoft.com/office/word/2010/wordprocessingDrawing" xmlns:wp="http://schemas.openxmlformats.org/drawingml/2006/wordprocessingDrawing" xmlns:w10="urn:schemas-microsoft-com:office:word" xmlns:w="http://schemas.openxmlformats.org/wordprocessingml/2006/main" xmlns:w14="http://schemas.microsoft.com/office/word/2010/wordml" xmlns:w15="http://schemas.microsoft.com/office/word/2012/wordml" xmlns:w16cid="http://schemas.microsoft.com/office/word/2016/wordml/cid" xmlns:w16se="http://schemas.microsoft.com/office/word/2015/wordml/symex" xmlns:wpg="http://schemas.microsoft.com/office/word/2010/wordprocessingGroup" xmlns:wpi="http://schemas.microsoft.com/office/word/2010/wordprocessingInk" xmlns:wne="http://schemas.microsoft.com/office/word/2006/wordml" xmlns:wps="http://schemas.microsoft.com/office/word/2010/wordprocessingShape" mc:Ignorable="w14 w15 w16se w16cid wp14">
-  <w:abstractNum w:abstractNumId="0" w15:restartNumberingAfterBreak="0">
+<w:numbering xmlns:ve="http://schemas.openxmlformats.org/markup-compatibility/2006" xmlns:o="urn:schemas-microsoft-com:office:office" xmlns:r="http://schemas.openxmlformats.org/officeDocument/2006/relationships" xmlns:m="http://schemas.openxmlformats.org/officeDocument/2006/math" xmlns:v="urn:schemas-microsoft-com:vml" xmlns:wp="http://schemas.openxmlformats.org/drawingml/2006/wordprocessingDrawing" xmlns:w10="urn:schemas-microsoft-com:office:word" xmlns:w="http://schemas.openxmlformats.org/wordprocessingml/2006/main" xmlns:wne="http://schemas.microsoft.com/office/word/2006/wordml">
+  <w:abstractNum w:abstractNumId="0">
     <w:nsid w:val="A3E015C3"/>
     <w:multiLevelType w:val="singleLevel"/>
     <w:tmpl w:val="A3E015C3"/>
@@ -12354,7 +12551,7 @@
       </w:pPr>
     </w:lvl>
   </w:abstractNum>
-  <w:abstractNum w:abstractNumId="1" w15:restartNumberingAfterBreak="0">
+  <w:abstractNum w:abstractNumId="1">
     <w:nsid w:val="06DE19E6"/>
     <w:multiLevelType w:val="hybridMultilevel"/>
     <w:tmpl w:val="68AAB954"/>
@@ -12443,7 +12640,7 @@
       </w:pPr>
     </w:lvl>
   </w:abstractNum>
-  <w:abstractNum w:abstractNumId="2" w15:restartNumberingAfterBreak="0">
+  <w:abstractNum w:abstractNumId="2">
     <w:nsid w:val="10525B02"/>
     <w:multiLevelType w:val="hybridMultilevel"/>
     <w:tmpl w:val="5F7EC328"/>
@@ -12532,7 +12729,7 @@
       </w:pPr>
     </w:lvl>
   </w:abstractNum>
-  <w:abstractNum w:abstractNumId="3" w15:restartNumberingAfterBreak="0">
+  <w:abstractNum w:abstractNumId="3">
     <w:nsid w:val="12113BB1"/>
     <w:multiLevelType w:val="hybridMultilevel"/>
     <w:tmpl w:val="C1C66106"/>
@@ -12621,7 +12818,7 @@
       </w:pPr>
     </w:lvl>
   </w:abstractNum>
-  <w:abstractNum w:abstractNumId="4" w15:restartNumberingAfterBreak="0">
+  <w:abstractNum w:abstractNumId="4">
     <w:nsid w:val="128D5959"/>
     <w:multiLevelType w:val="multilevel"/>
     <w:tmpl w:val="06C63CC2"/>
@@ -12734,7 +12931,7 @@
       </w:rPr>
     </w:lvl>
   </w:abstractNum>
-  <w:abstractNum w:abstractNumId="5" w15:restartNumberingAfterBreak="0">
+  <w:abstractNum w:abstractNumId="5">
     <w:nsid w:val="20F21F3F"/>
     <w:multiLevelType w:val="hybridMultilevel"/>
     <w:tmpl w:val="5F7EC328"/>
@@ -12823,7 +13020,7 @@
       </w:pPr>
     </w:lvl>
   </w:abstractNum>
-  <w:abstractNum w:abstractNumId="6" w15:restartNumberingAfterBreak="0">
+  <w:abstractNum w:abstractNumId="6">
     <w:nsid w:val="2732632D"/>
     <w:multiLevelType w:val="hybridMultilevel"/>
     <w:tmpl w:val="5F7EC328"/>
@@ -12912,7 +13109,7 @@
       </w:pPr>
     </w:lvl>
   </w:abstractNum>
-  <w:abstractNum w:abstractNumId="7" w15:restartNumberingAfterBreak="0">
+  <w:abstractNum w:abstractNumId="7">
     <w:nsid w:val="279E1E2E"/>
     <w:multiLevelType w:val="hybridMultilevel"/>
     <w:tmpl w:val="07A0CB3C"/>
@@ -13001,7 +13198,7 @@
       </w:pPr>
     </w:lvl>
   </w:abstractNum>
-  <w:abstractNum w:abstractNumId="8" w15:restartNumberingAfterBreak="0">
+  <w:abstractNum w:abstractNumId="8">
     <w:nsid w:val="2F1A436D"/>
     <w:multiLevelType w:val="hybridMultilevel"/>
     <w:tmpl w:val="5F7EC328"/>
@@ -13090,7 +13287,7 @@
       </w:pPr>
     </w:lvl>
   </w:abstractNum>
-  <w:abstractNum w:abstractNumId="9" w15:restartNumberingAfterBreak="0">
+  <w:abstractNum w:abstractNumId="9">
     <w:nsid w:val="35A64EF0"/>
     <w:multiLevelType w:val="multilevel"/>
     <w:tmpl w:val="5D8ACBDA"/>
@@ -13204,7 +13401,7 @@
       </w:rPr>
     </w:lvl>
   </w:abstractNum>
-  <w:abstractNum w:abstractNumId="10" w15:restartNumberingAfterBreak="0">
+  <w:abstractNum w:abstractNumId="10">
     <w:nsid w:val="42A750A0"/>
     <w:multiLevelType w:val="hybridMultilevel"/>
     <w:tmpl w:val="EC1C7680"/>
@@ -13293,7 +13490,7 @@
       </w:pPr>
     </w:lvl>
   </w:abstractNum>
-  <w:abstractNum w:abstractNumId="11" w15:restartNumberingAfterBreak="0">
+  <w:abstractNum w:abstractNumId="11">
     <w:nsid w:val="42E761E1"/>
     <w:multiLevelType w:val="hybridMultilevel"/>
     <w:tmpl w:val="3C445B9A"/>
@@ -13382,7 +13579,7 @@
       </w:pPr>
     </w:lvl>
   </w:abstractNum>
-  <w:abstractNum w:abstractNumId="12" w15:restartNumberingAfterBreak="0">
+  <w:abstractNum w:abstractNumId="12">
     <w:nsid w:val="45837488"/>
     <w:multiLevelType w:val="multilevel"/>
     <w:tmpl w:val="45837488"/>
@@ -13495,7 +13692,7 @@
       </w:rPr>
     </w:lvl>
   </w:abstractNum>
-  <w:abstractNum w:abstractNumId="13" w15:restartNumberingAfterBreak="0">
+  <w:abstractNum w:abstractNumId="13">
     <w:nsid w:val="488A147C"/>
     <w:multiLevelType w:val="multilevel"/>
     <w:tmpl w:val="488A147C"/>
@@ -13584,7 +13781,7 @@
       </w:pPr>
     </w:lvl>
   </w:abstractNum>
-  <w:abstractNum w:abstractNumId="14" w15:restartNumberingAfterBreak="0">
+  <w:abstractNum w:abstractNumId="14">
     <w:nsid w:val="55985FDE"/>
     <w:multiLevelType w:val="hybridMultilevel"/>
     <w:tmpl w:val="8CECC70A"/>
@@ -13670,7 +13867,7 @@
       </w:pPr>
     </w:lvl>
   </w:abstractNum>
-  <w:abstractNum w:abstractNumId="15" w15:restartNumberingAfterBreak="0">
+  <w:abstractNum w:abstractNumId="15">
     <w:nsid w:val="569B5120"/>
     <w:multiLevelType w:val="hybridMultilevel"/>
     <w:tmpl w:val="4F5AA062"/>
@@ -13759,7 +13956,7 @@
       </w:pPr>
     </w:lvl>
   </w:abstractNum>
-  <w:abstractNum w:abstractNumId="16" w15:restartNumberingAfterBreak="0">
+  <w:abstractNum w:abstractNumId="16">
     <w:nsid w:val="5D8038D5"/>
     <w:multiLevelType w:val="hybridMultilevel"/>
     <w:tmpl w:val="C5F859BA"/>
@@ -13848,7 +14045,7 @@
       </w:pPr>
     </w:lvl>
   </w:abstractNum>
-  <w:abstractNum w:abstractNumId="17" w15:restartNumberingAfterBreak="0">
+  <w:abstractNum w:abstractNumId="17">
     <w:nsid w:val="64E56ABF"/>
     <w:multiLevelType w:val="hybridMultilevel"/>
     <w:tmpl w:val="444C6DB2"/>
@@ -13937,7 +14134,7 @@
       </w:pPr>
     </w:lvl>
   </w:abstractNum>
-  <w:abstractNum w:abstractNumId="18" w15:restartNumberingAfterBreak="0">
+  <w:abstractNum w:abstractNumId="18">
     <w:nsid w:val="67AD1411"/>
     <w:multiLevelType w:val="hybridMultilevel"/>
     <w:tmpl w:val="5F7EC328"/>
@@ -14026,7 +14223,7 @@
       </w:pPr>
     </w:lvl>
   </w:abstractNum>
-  <w:abstractNum w:abstractNumId="19" w15:restartNumberingAfterBreak="0">
+  <w:abstractNum w:abstractNumId="19">
     <w:nsid w:val="7FCE5C59"/>
     <w:multiLevelType w:val="multilevel"/>
     <w:tmpl w:val="7FCE5C59"/>
@@ -14206,7 +14403,7 @@
 </file>
 
 <file path=word/styles.xml><?xml version="1.0" encoding="utf-8"?>
-<w:styles xmlns:mc="http://schemas.openxmlformats.org/markup-compatibility/2006" xmlns:r="http://schemas.openxmlformats.org/officeDocument/2006/relationships" xmlns:w="http://schemas.openxmlformats.org/wordprocessingml/2006/main" xmlns:w14="http://schemas.microsoft.com/office/word/2010/wordml" xmlns:w15="http://schemas.microsoft.com/office/word/2012/wordml" xmlns:w16cid="http://schemas.microsoft.com/office/word/2016/wordml/cid" xmlns:w16se="http://schemas.microsoft.com/office/word/2015/wordml/symex" mc:Ignorable="w14 w15 w16se w16cid">
+<w:styles xmlns:r="http://schemas.openxmlformats.org/officeDocument/2006/relationships" xmlns:w="http://schemas.openxmlformats.org/wordprocessingml/2006/main">
   <w:docDefaults>
     <w:rPrDefault>
       <w:rPr>
@@ -14216,384 +14413,152 @@
     </w:rPrDefault>
     <w:pPrDefault/>
   </w:docDefaults>
-  <w:latentStyles w:defLockedState="0" w:defUIPriority="99" w:defSemiHidden="0" w:defUnhideWhenUsed="0" w:defQFormat="0" w:count="376">
-    <w:lsdException w:name="Normal" w:uiPriority="0" w:qFormat="1"/>
-    <w:lsdException w:name="heading 1" w:uiPriority="9" w:qFormat="1"/>
-    <w:lsdException w:name="heading 2" w:uiPriority="9" w:unhideWhenUsed="1" w:qFormat="1"/>
-    <w:lsdException w:name="heading 3" w:uiPriority="9" w:unhideWhenUsed="1" w:qFormat="1"/>
-    <w:lsdException w:name="heading 4" w:semiHidden="1" w:uiPriority="9" w:unhideWhenUsed="1" w:qFormat="1"/>
-    <w:lsdException w:name="heading 5" w:semiHidden="1" w:uiPriority="9" w:unhideWhenUsed="1" w:qFormat="1"/>
-    <w:lsdException w:name="heading 6" w:semiHidden="1" w:uiPriority="9" w:unhideWhenUsed="1" w:qFormat="1"/>
-    <w:lsdException w:name="heading 7" w:semiHidden="1" w:uiPriority="9" w:unhideWhenUsed="1" w:qFormat="1"/>
-    <w:lsdException w:name="heading 8" w:semiHidden="1" w:uiPriority="9" w:unhideWhenUsed="1" w:qFormat="1"/>
-    <w:lsdException w:name="heading 9" w:semiHidden="1" w:uiPriority="9" w:unhideWhenUsed="1" w:qFormat="1"/>
-    <w:lsdException w:name="index 1" w:semiHidden="1" w:unhideWhenUsed="1"/>
-    <w:lsdException w:name="index 2" w:semiHidden="1" w:unhideWhenUsed="1"/>
-    <w:lsdException w:name="index 3" w:semiHidden="1" w:unhideWhenUsed="1"/>
-    <w:lsdException w:name="index 4" w:semiHidden="1" w:unhideWhenUsed="1"/>
-    <w:lsdException w:name="index 5" w:semiHidden="1" w:unhideWhenUsed="1"/>
-    <w:lsdException w:name="index 6" w:semiHidden="1" w:unhideWhenUsed="1"/>
-    <w:lsdException w:name="index 7" w:semiHidden="1" w:unhideWhenUsed="1"/>
-    <w:lsdException w:name="index 8" w:semiHidden="1" w:unhideWhenUsed="1"/>
-    <w:lsdException w:name="index 9" w:semiHidden="1" w:unhideWhenUsed="1"/>
-    <w:lsdException w:name="toc 1" w:uiPriority="39" w:unhideWhenUsed="1"/>
-    <w:lsdException w:name="toc 2" w:uiPriority="39" w:unhideWhenUsed="1"/>
-    <w:lsdException w:name="toc 3" w:uiPriority="39" w:unhideWhenUsed="1" w:qFormat="1"/>
-    <w:lsdException w:name="toc 4" w:semiHidden="1" w:uiPriority="39" w:unhideWhenUsed="1"/>
-    <w:lsdException w:name="toc 5" w:semiHidden="1" w:uiPriority="39" w:unhideWhenUsed="1"/>
-    <w:lsdException w:name="toc 6" w:semiHidden="1" w:uiPriority="39" w:unhideWhenUsed="1"/>
-    <w:lsdException w:name="toc 7" w:semiHidden="1" w:uiPriority="39" w:unhideWhenUsed="1"/>
-    <w:lsdException w:name="toc 8" w:semiHidden="1" w:uiPriority="39" w:unhideWhenUsed="1"/>
-    <w:lsdException w:name="toc 9" w:semiHidden="1" w:uiPriority="39" w:unhideWhenUsed="1"/>
-    <w:lsdException w:name="Normal Indent" w:semiHidden="1" w:unhideWhenUsed="1"/>
-    <w:lsdException w:name="footnote text" w:semiHidden="1" w:unhideWhenUsed="1"/>
-    <w:lsdException w:name="annotation text" w:semiHidden="1" w:unhideWhenUsed="1"/>
-    <w:lsdException w:name="header" w:unhideWhenUsed="1"/>
-    <w:lsdException w:name="footer" w:unhideWhenUsed="1" w:qFormat="1"/>
-    <w:lsdException w:name="index heading" w:semiHidden="1" w:unhideWhenUsed="1"/>
-    <w:lsdException w:name="caption" w:semiHidden="1" w:uiPriority="35" w:unhideWhenUsed="1" w:qFormat="1"/>
-    <w:lsdException w:name="table of figures" w:semiHidden="1" w:unhideWhenUsed="1"/>
-    <w:lsdException w:name="envelope address" w:semiHidden="1" w:unhideWhenUsed="1"/>
-    <w:lsdException w:name="envelope return" w:semiHidden="1" w:unhideWhenUsed="1"/>
-    <w:lsdException w:name="footnote reference" w:semiHidden="1" w:unhideWhenUsed="1"/>
-    <w:lsdException w:name="annotation reference" w:semiHidden="1" w:unhideWhenUsed="1"/>
-    <w:lsdException w:name="line number" w:semiHidden="1" w:unhideWhenUsed="1"/>
-    <w:lsdException w:name="page number" w:semiHidden="1" w:unhideWhenUsed="1"/>
-    <w:lsdException w:name="endnote reference" w:semiHidden="1" w:unhideWhenUsed="1"/>
-    <w:lsdException w:name="endnote text" w:semiHidden="1" w:unhideWhenUsed="1"/>
-    <w:lsdException w:name="table of authorities" w:semiHidden="1" w:unhideWhenUsed="1"/>
-    <w:lsdException w:name="macro" w:semiHidden="1" w:unhideWhenUsed="1"/>
-    <w:lsdException w:name="toa heading" w:semiHidden="1" w:unhideWhenUsed="1"/>
-    <w:lsdException w:name="List" w:semiHidden="1" w:unhideWhenUsed="1"/>
-    <w:lsdException w:name="List Bullet" w:semiHidden="1" w:unhideWhenUsed="1"/>
-    <w:lsdException w:name="List Number" w:semiHidden="1" w:unhideWhenUsed="1"/>
-    <w:lsdException w:name="List 2" w:semiHidden="1" w:unhideWhenUsed="1"/>
-    <w:lsdException w:name="List 3" w:semiHidden="1" w:unhideWhenUsed="1"/>
-    <w:lsdException w:name="List 4" w:semiHidden="1" w:unhideWhenUsed="1"/>
-    <w:lsdException w:name="List 5" w:semiHidden="1" w:unhideWhenUsed="1"/>
-    <w:lsdException w:name="List Bullet 2" w:semiHidden="1" w:unhideWhenUsed="1"/>
-    <w:lsdException w:name="List Bullet 3" w:semiHidden="1" w:unhideWhenUsed="1"/>
-    <w:lsdException w:name="List Bullet 4" w:semiHidden="1" w:unhideWhenUsed="1"/>
-    <w:lsdException w:name="List Bullet 5" w:semiHidden="1" w:unhideWhenUsed="1"/>
-    <w:lsdException w:name="List Number 2" w:semiHidden="1" w:unhideWhenUsed="1"/>
-    <w:lsdException w:name="List Number 3" w:semiHidden="1" w:unhideWhenUsed="1"/>
-    <w:lsdException w:name="List Number 4" w:semiHidden="1" w:unhideWhenUsed="1"/>
-    <w:lsdException w:name="List Number 5" w:semiHidden="1" w:unhideWhenUsed="1"/>
-    <w:lsdException w:name="Title" w:uiPriority="10" w:qFormat="1"/>
-    <w:lsdException w:name="Closing" w:semiHidden="1" w:unhideWhenUsed="1"/>
-    <w:lsdException w:name="Signature" w:semiHidden="1" w:unhideWhenUsed="1"/>
-    <w:lsdException w:name="Default Paragraph Font" w:semiHidden="1" w:uiPriority="1" w:unhideWhenUsed="1"/>
-    <w:lsdException w:name="Body Text" w:semiHidden="1" w:unhideWhenUsed="1"/>
-    <w:lsdException w:name="Body Text Indent" w:semiHidden="1" w:unhideWhenUsed="1"/>
-    <w:lsdException w:name="List Continue" w:semiHidden="1" w:unhideWhenUsed="1"/>
-    <w:lsdException w:name="List Continue 2" w:semiHidden="1" w:unhideWhenUsed="1"/>
-    <w:lsdException w:name="List Continue 3" w:semiHidden="1" w:unhideWhenUsed="1"/>
-    <w:lsdException w:name="List Continue 4" w:semiHidden="1" w:unhideWhenUsed="1"/>
-    <w:lsdException w:name="List Continue 5" w:semiHidden="1" w:unhideWhenUsed="1"/>
-    <w:lsdException w:name="Message Header" w:semiHidden="1" w:unhideWhenUsed="1"/>
-    <w:lsdException w:name="Subtitle" w:uiPriority="11" w:qFormat="1"/>
-    <w:lsdException w:name="Salutation" w:semiHidden="1" w:unhideWhenUsed="1"/>
-    <w:lsdException w:name="Date" w:semiHidden="1" w:unhideWhenUsed="1"/>
-    <w:lsdException w:name="Body Text First Indent" w:semiHidden="1" w:unhideWhenUsed="1"/>
-    <w:lsdException w:name="Body Text First Indent 2" w:semiHidden="1" w:unhideWhenUsed="1"/>
-    <w:lsdException w:name="Note Heading" w:semiHidden="1" w:unhideWhenUsed="1"/>
-    <w:lsdException w:name="Body Text 2" w:semiHidden="1" w:unhideWhenUsed="1"/>
-    <w:lsdException w:name="Body Text 3" w:semiHidden="1" w:unhideWhenUsed="1"/>
-    <w:lsdException w:name="Body Text Indent 2" w:semiHidden="1" w:unhideWhenUsed="1"/>
-    <w:lsdException w:name="Body Text Indent 3" w:semiHidden="1" w:unhideWhenUsed="1"/>
-    <w:lsdException w:name="Block Text" w:semiHidden="1" w:unhideWhenUsed="1"/>
-    <w:lsdException w:name="Hyperlink" w:unhideWhenUsed="1"/>
-    <w:lsdException w:name="FollowedHyperlink" w:semiHidden="1" w:unhideWhenUsed="1"/>
-    <w:lsdException w:name="Strong" w:uiPriority="22" w:qFormat="1"/>
-    <w:lsdException w:name="Emphasis" w:uiPriority="20" w:qFormat="1"/>
-    <w:lsdException w:name="Document Map" w:semiHidden="1" w:unhideWhenUsed="1"/>
-    <w:lsdException w:name="Plain Text" w:semiHidden="1" w:unhideWhenUsed="1"/>
-    <w:lsdException w:name="E-mail Signature" w:semiHidden="1" w:unhideWhenUsed="1"/>
-    <w:lsdException w:name="HTML Top of Form" w:semiHidden="1" w:unhideWhenUsed="1"/>
-    <w:lsdException w:name="HTML Bottom of Form" w:semiHidden="1" w:unhideWhenUsed="1"/>
-    <w:lsdException w:name="Normal (Web)" w:semiHidden="1" w:unhideWhenUsed="1"/>
-    <w:lsdException w:name="HTML Acronym" w:semiHidden="1" w:unhideWhenUsed="1"/>
-    <w:lsdException w:name="HTML Address" w:semiHidden="1" w:unhideWhenUsed="1"/>
-    <w:lsdException w:name="HTML Cite" w:semiHidden="1" w:unhideWhenUsed="1"/>
-    <w:lsdException w:name="HTML Code" w:semiHidden="1" w:unhideWhenUsed="1"/>
-    <w:lsdException w:name="HTML Definition" w:semiHidden="1" w:unhideWhenUsed="1"/>
-    <w:lsdException w:name="HTML Keyboard" w:semiHidden="1" w:unhideWhenUsed="1"/>
-    <w:lsdException w:name="HTML Preformatted" w:semiHidden="1" w:unhideWhenUsed="1"/>
-    <w:lsdException w:name="HTML Sample" w:semiHidden="1" w:unhideWhenUsed="1"/>
-    <w:lsdException w:name="HTML Typewriter" w:semiHidden="1" w:unhideWhenUsed="1"/>
-    <w:lsdException w:name="HTML Variable" w:semiHidden="1" w:unhideWhenUsed="1"/>
-    <w:lsdException w:name="Normal Table" w:semiHidden="1" w:unhideWhenUsed="1"/>
-    <w:lsdException w:name="annotation subject" w:semiHidden="1" w:unhideWhenUsed="1"/>
-    <w:lsdException w:name="No List" w:semiHidden="1" w:unhideWhenUsed="1"/>
-    <w:lsdException w:name="Outline List 1" w:semiHidden="1" w:unhideWhenUsed="1"/>
-    <w:lsdException w:name="Outline List 2" w:semiHidden="1" w:unhideWhenUsed="1"/>
-    <w:lsdException w:name="Outline List 3" w:semiHidden="1" w:unhideWhenUsed="1"/>
-    <w:lsdException w:name="Table Simple 1" w:semiHidden="1" w:unhideWhenUsed="1"/>
-    <w:lsdException w:name="Table Simple 2" w:semiHidden="1" w:unhideWhenUsed="1"/>
-    <w:lsdException w:name="Table Simple 3" w:semiHidden="1" w:unhideWhenUsed="1"/>
-    <w:lsdException w:name="Table Classic 1" w:semiHidden="1" w:unhideWhenUsed="1"/>
-    <w:lsdException w:name="Table Classic 2" w:semiHidden="1" w:unhideWhenUsed="1"/>
-    <w:lsdException w:name="Table Classic 3" w:semiHidden="1" w:unhideWhenUsed="1"/>
-    <w:lsdException w:name="Table Classic 4" w:semiHidden="1" w:unhideWhenUsed="1"/>
-    <w:lsdException w:name="Table Colorful 1" w:semiHidden="1" w:unhideWhenUsed="1"/>
-    <w:lsdException w:name="Table Colorful 2" w:semiHidden="1" w:unhideWhenUsed="1"/>
-    <w:lsdException w:name="Table Colorful 3" w:semiHidden="1" w:unhideWhenUsed="1"/>
-    <w:lsdException w:name="Table Columns 1" w:semiHidden="1" w:unhideWhenUsed="1"/>
-    <w:lsdException w:name="Table Columns 2" w:semiHidden="1" w:unhideWhenUsed="1"/>
-    <w:lsdException w:name="Table Columns 3" w:semiHidden="1" w:unhideWhenUsed="1"/>
-    <w:lsdException w:name="Table Columns 4" w:semiHidden="1" w:unhideWhenUsed="1"/>
-    <w:lsdException w:name="Table Columns 5" w:semiHidden="1" w:unhideWhenUsed="1"/>
-    <w:lsdException w:name="Table Grid 1" w:semiHidden="1" w:unhideWhenUsed="1"/>
-    <w:lsdException w:name="Table Grid 2" w:semiHidden="1" w:unhideWhenUsed="1"/>
-    <w:lsdException w:name="Table Grid 3" w:semiHidden="1" w:unhideWhenUsed="1"/>
-    <w:lsdException w:name="Table Grid 4" w:semiHidden="1" w:unhideWhenUsed="1"/>
-    <w:lsdException w:name="Table Grid 5" w:semiHidden="1" w:unhideWhenUsed="1"/>
-    <w:lsdException w:name="Table Grid 6" w:semiHidden="1" w:unhideWhenUsed="1"/>
-    <w:lsdException w:name="Table Grid 7" w:semiHidden="1" w:unhideWhenUsed="1"/>
-    <w:lsdException w:name="Table Grid 8" w:semiHidden="1" w:unhideWhenUsed="1"/>
-    <w:lsdException w:name="Table List 1" w:semiHidden="1" w:unhideWhenUsed="1"/>
-    <w:lsdException w:name="Table List 2" w:semiHidden="1" w:unhideWhenUsed="1"/>
-    <w:lsdException w:name="Table List 3" w:semiHidden="1" w:unhideWhenUsed="1"/>
-    <w:lsdException w:name="Table List 4" w:semiHidden="1" w:unhideWhenUsed="1"/>
-    <w:lsdException w:name="Table List 5" w:semiHidden="1" w:unhideWhenUsed="1"/>
-    <w:lsdException w:name="Table List 6" w:semiHidden="1" w:unhideWhenUsed="1"/>
-    <w:lsdException w:name="Table List 7" w:semiHidden="1" w:unhideWhenUsed="1"/>
-    <w:lsdException w:name="Table List 8" w:semiHidden="1" w:unhideWhenUsed="1"/>
-    <w:lsdException w:name="Table 3D effects 1" w:semiHidden="1" w:unhideWhenUsed="1"/>
-    <w:lsdException w:name="Table 3D effects 2" w:semiHidden="1" w:unhideWhenUsed="1"/>
-    <w:lsdException w:name="Table 3D effects 3" w:semiHidden="1" w:unhideWhenUsed="1"/>
-    <w:lsdException w:name="Table Contemporary" w:semiHidden="1" w:unhideWhenUsed="1"/>
-    <w:lsdException w:name="Table Elegant" w:semiHidden="1" w:unhideWhenUsed="1"/>
-    <w:lsdException w:name="Table Professional" w:semiHidden="1" w:unhideWhenUsed="1"/>
-    <w:lsdException w:name="Table Subtle 1" w:semiHidden="1" w:unhideWhenUsed="1"/>
-    <w:lsdException w:name="Table Subtle 2" w:semiHidden="1" w:unhideWhenUsed="1"/>
-    <w:lsdException w:name="Table Web 1" w:semiHidden="1" w:unhideWhenUsed="1"/>
-    <w:lsdException w:name="Table Web 2" w:semiHidden="1" w:unhideWhenUsed="1"/>
-    <w:lsdException w:name="Table Web 3" w:semiHidden="1" w:unhideWhenUsed="1"/>
-    <w:lsdException w:name="Balloon Text" w:semiHidden="1" w:unhideWhenUsed="1"/>
-    <w:lsdException w:name="Table Grid" w:uiPriority="39"/>
-    <w:lsdException w:name="Table Theme" w:semiHidden="1" w:unhideWhenUsed="1"/>
-    <w:lsdException w:name="Placeholder Text" w:semiHidden="1"/>
-    <w:lsdException w:name="Light Shading" w:uiPriority="60"/>
-    <w:lsdException w:name="Light List" w:uiPriority="61"/>
-    <w:lsdException w:name="Light Grid" w:uiPriority="62"/>
-    <w:lsdException w:name="Medium Shading 1" w:uiPriority="63"/>
-    <w:lsdException w:name="Medium Shading 2" w:uiPriority="64"/>
-    <w:lsdException w:name="Medium List 1" w:uiPriority="65"/>
-    <w:lsdException w:name="Medium List 2" w:uiPriority="66"/>
-    <w:lsdException w:name="Medium Grid 1" w:uiPriority="67"/>
-    <w:lsdException w:name="Medium Grid 2" w:uiPriority="68"/>
-    <w:lsdException w:name="Medium Grid 3" w:uiPriority="69"/>
-    <w:lsdException w:name="Dark List" w:uiPriority="70"/>
-    <w:lsdException w:name="Colorful Shading" w:uiPriority="71"/>
-    <w:lsdException w:name="Colorful List" w:uiPriority="72"/>
-    <w:lsdException w:name="Colorful Grid" w:uiPriority="73"/>
-    <w:lsdException w:name="Light Shading Accent 1" w:uiPriority="60"/>
-    <w:lsdException w:name="Light List Accent 1" w:uiPriority="61"/>
-    <w:lsdException w:name="Light Grid Accent 1" w:uiPriority="62"/>
-    <w:lsdException w:name="Medium Shading 1 Accent 1" w:uiPriority="63"/>
-    <w:lsdException w:name="Medium Shading 2 Accent 1" w:uiPriority="64"/>
-    <w:lsdException w:name="Medium List 1 Accent 1" w:uiPriority="65"/>
-    <w:lsdException w:name="Revision" w:semiHidden="1"/>
-    <w:lsdException w:name="List Paragraph" w:uiPriority="34" w:qFormat="1"/>
-    <w:lsdException w:name="Medium List 2 Accent 1" w:uiPriority="66"/>
-    <w:lsdException w:name="Medium Grid 1 Accent 1" w:uiPriority="67"/>
-    <w:lsdException w:name="Medium Grid 2 Accent 1" w:uiPriority="68"/>
-    <w:lsdException w:name="Medium Grid 3 Accent 1" w:uiPriority="69"/>
-    <w:lsdException w:name="Dark List Accent 1" w:uiPriority="70"/>
-    <w:lsdException w:name="Colorful Shading Accent 1" w:uiPriority="71"/>
-    <w:lsdException w:name="Colorful List Accent 1" w:uiPriority="72"/>
-    <w:lsdException w:name="Colorful Grid Accent 1" w:uiPriority="73"/>
-    <w:lsdException w:name="Light Shading Accent 2" w:uiPriority="60"/>
-    <w:lsdException w:name="Light List Accent 2" w:uiPriority="61"/>
-    <w:lsdException w:name="Light Grid Accent 2" w:uiPriority="62"/>
-    <w:lsdException w:name="Medium Shading 1 Accent 2" w:uiPriority="63"/>
-    <w:lsdException w:name="Medium Shading 2 Accent 2" w:uiPriority="64"/>
-    <w:lsdException w:name="Medium List 1 Accent 2" w:uiPriority="65"/>
-    <w:lsdException w:name="Medium List 2 Accent 2" w:uiPriority="66"/>
-    <w:lsdException w:name="Medium Grid 1 Accent 2" w:uiPriority="67"/>
-    <w:lsdException w:name="Medium Grid 2 Accent 2" w:uiPriority="68"/>
-    <w:lsdException w:name="Medium Grid 3 Accent 2" w:uiPriority="69"/>
-    <w:lsdException w:name="Dark List Accent 2" w:uiPriority="70"/>
-    <w:lsdException w:name="Colorful Shading Accent 2" w:uiPriority="71"/>
-    <w:lsdException w:name="Colorful List Accent 2" w:uiPriority="72"/>
-    <w:lsdException w:name="Colorful Grid Accent 2" w:uiPriority="73"/>
-    <w:lsdException w:name="Light Shading Accent 3" w:uiPriority="60"/>
-    <w:lsdException w:name="Light List Accent 3" w:uiPriority="61"/>
-    <w:lsdException w:name="Light Grid Accent 3" w:uiPriority="62"/>
-    <w:lsdException w:name="Medium Shading 1 Accent 3" w:uiPriority="63"/>
-    <w:lsdException w:name="Medium Shading 2 Accent 3" w:uiPriority="64"/>
-    <w:lsdException w:name="Medium List 1 Accent 3" w:uiPriority="65"/>
-    <w:lsdException w:name="Medium List 2 Accent 3" w:uiPriority="66"/>
-    <w:lsdException w:name="Medium Grid 1 Accent 3" w:uiPriority="67"/>
-    <w:lsdException w:name="Medium Grid 2 Accent 3" w:uiPriority="68"/>
-    <w:lsdException w:name="Medium Grid 3 Accent 3" w:uiPriority="69"/>
-    <w:lsdException w:name="Dark List Accent 3" w:uiPriority="70"/>
-    <w:lsdException w:name="Colorful Shading Accent 3" w:uiPriority="71"/>
-    <w:lsdException w:name="Colorful List Accent 3" w:uiPriority="72"/>
-    <w:lsdException w:name="Colorful Grid Accent 3" w:uiPriority="73"/>
-    <w:lsdException w:name="Light Shading Accent 4" w:uiPriority="60"/>
-    <w:lsdException w:name="Light List Accent 4" w:uiPriority="61"/>
-    <w:lsdException w:name="Light Grid Accent 4" w:uiPriority="62"/>
-    <w:lsdException w:name="Medium Shading 1 Accent 4" w:uiPriority="63"/>
-    <w:lsdException w:name="Medium Shading 2 Accent 4" w:uiPriority="64"/>
-    <w:lsdException w:name="Medium List 1 Accent 4" w:uiPriority="65"/>
-    <w:lsdException w:name="Medium List 2 Accent 4" w:uiPriority="66"/>
-    <w:lsdException w:name="Medium Grid 1 Accent 4" w:uiPriority="67"/>
-    <w:lsdException w:name="Medium Grid 2 Accent 4" w:uiPriority="68"/>
-    <w:lsdException w:name="Medium Grid 3 Accent 4" w:uiPriority="69"/>
-    <w:lsdException w:name="Dark List Accent 4" w:uiPriority="70"/>
-    <w:lsdException w:name="Colorful Shading Accent 4" w:uiPriority="71"/>
-    <w:lsdException w:name="Colorful List Accent 4" w:uiPriority="72"/>
-    <w:lsdException w:name="Colorful Grid Accent 4" w:uiPriority="73"/>
-    <w:lsdException w:name="Light Shading Accent 5" w:uiPriority="60"/>
-    <w:lsdException w:name="Light List Accent 5" w:uiPriority="61"/>
-    <w:lsdException w:name="Light Grid Accent 5" w:uiPriority="62"/>
-    <w:lsdException w:name="Medium Shading 1 Accent 5" w:uiPriority="63"/>
-    <w:lsdException w:name="Medium Shading 2 Accent 5" w:uiPriority="64"/>
-    <w:lsdException w:name="Medium List 1 Accent 5" w:uiPriority="65"/>
-    <w:lsdException w:name="Medium List 2 Accent 5" w:uiPriority="66"/>
-    <w:lsdException w:name="Medium Grid 1 Accent 5" w:uiPriority="67"/>
-    <w:lsdException w:name="Medium Grid 2 Accent 5" w:uiPriority="68"/>
-    <w:lsdException w:name="Medium Grid 3 Accent 5" w:uiPriority="69"/>
-    <w:lsdException w:name="Dark List Accent 5" w:uiPriority="70"/>
-    <w:lsdException w:name="Colorful Shading Accent 5" w:uiPriority="71"/>
-    <w:lsdException w:name="Colorful List Accent 5" w:uiPriority="72"/>
-    <w:lsdException w:name="Colorful Grid Accent 5" w:uiPriority="73"/>
-    <w:lsdException w:name="Light Shading Accent 6" w:uiPriority="60"/>
-    <w:lsdException w:name="Light List Accent 6" w:uiPriority="61"/>
-    <w:lsdException w:name="Light Grid Accent 6" w:uiPriority="62"/>
-    <w:lsdException w:name="Medium Shading 1 Accent 6" w:uiPriority="63"/>
-    <w:lsdException w:name="Medium Shading 2 Accent 6" w:uiPriority="64"/>
-    <w:lsdException w:name="Medium List 1 Accent 6" w:uiPriority="65"/>
-    <w:lsdException w:name="Medium List 2 Accent 6" w:uiPriority="66"/>
-    <w:lsdException w:name="Medium Grid 1 Accent 6" w:uiPriority="67"/>
-    <w:lsdException w:name="Medium Grid 2 Accent 6" w:uiPriority="68"/>
-    <w:lsdException w:name="Medium Grid 3 Accent 6" w:uiPriority="69"/>
-    <w:lsdException w:name="Dark List Accent 6" w:uiPriority="70"/>
-    <w:lsdException w:name="Colorful Shading Accent 6" w:uiPriority="71"/>
-    <w:lsdException w:name="Colorful List Accent 6" w:uiPriority="72"/>
-    <w:lsdException w:name="Colorful Grid Accent 6" w:uiPriority="73"/>
-    <w:lsdException w:name="Subtle Emphasis" w:uiPriority="19" w:qFormat="1"/>
-    <w:lsdException w:name="Intense Emphasis" w:uiPriority="21" w:qFormat="1"/>
-    <w:lsdException w:name="Subtle Reference" w:uiPriority="31" w:qFormat="1"/>
-    <w:lsdException w:name="Intense Reference" w:uiPriority="32" w:qFormat="1"/>
-    <w:lsdException w:name="Book Title" w:uiPriority="33" w:qFormat="1"/>
-    <w:lsdException w:name="Bibliography" w:semiHidden="1" w:uiPriority="37" w:unhideWhenUsed="1"/>
-    <w:lsdException w:name="TOC Heading" w:semiHidden="1" w:uiPriority="39" w:unhideWhenUsed="1" w:qFormat="1"/>
-    <w:lsdException w:name="Plain Table 1" w:uiPriority="41"/>
-    <w:lsdException w:name="Plain Table 2" w:uiPriority="42"/>
-    <w:lsdException w:name="Plain Table 3" w:uiPriority="43"/>
-    <w:lsdException w:name="Plain Table 4" w:uiPriority="44"/>
-    <w:lsdException w:name="Plain Table 5" w:uiPriority="45"/>
-    <w:lsdException w:name="Grid Table Light" w:uiPriority="40"/>
-    <w:lsdException w:name="Grid Table 1 Light" w:uiPriority="46"/>
-    <w:lsdException w:name="Grid Table 2" w:uiPriority="47"/>
-    <w:lsdException w:name="Grid Table 3" w:uiPriority="48"/>
-    <w:lsdException w:name="Grid Table 4" w:uiPriority="49"/>
-    <w:lsdException w:name="Grid Table 5 Dark" w:uiPriority="50"/>
-    <w:lsdException w:name="Grid Table 6 Colorful" w:uiPriority="51"/>
-    <w:lsdException w:name="Grid Table 7 Colorful" w:uiPriority="52"/>
-    <w:lsdException w:name="Grid Table 1 Light Accent 1" w:uiPriority="46"/>
-    <w:lsdException w:name="Grid Table 2 Accent 1" w:uiPriority="47"/>
-    <w:lsdException w:name="Grid Table 3 Accent 1" w:uiPriority="48"/>
-    <w:lsdException w:name="Grid Table 4 Accent 1" w:uiPriority="49"/>
-    <w:lsdException w:name="Grid Table 5 Dark Accent 1" w:uiPriority="50"/>
-    <w:lsdException w:name="Grid Table 6 Colorful Accent 1" w:uiPriority="51"/>
-    <w:lsdException w:name="Grid Table 7 Colorful Accent 1" w:uiPriority="52"/>
-    <w:lsdException w:name="Grid Table 1 Light Accent 2" w:uiPriority="46"/>
-    <w:lsdException w:name="Grid Table 2 Accent 2" w:uiPriority="47"/>
-    <w:lsdException w:name="Grid Table 3 Accent 2" w:uiPriority="48"/>
-    <w:lsdException w:name="Grid Table 4 Accent 2" w:uiPriority="49"/>
-    <w:lsdException w:name="Grid Table 5 Dark Accent 2" w:uiPriority="50"/>
-    <w:lsdException w:name="Grid Table 6 Colorful Accent 2" w:uiPriority="51"/>
-    <w:lsdException w:name="Grid Table 7 Colorful Accent 2" w:uiPriority="52"/>
-    <w:lsdException w:name="Grid Table 1 Light Accent 3" w:uiPriority="46"/>
-    <w:lsdException w:name="Grid Table 2 Accent 3" w:uiPriority="47"/>
-    <w:lsdException w:name="Grid Table 3 Accent 3" w:uiPriority="48"/>
-    <w:lsdException w:name="Grid Table 4 Accent 3" w:uiPriority="49"/>
-    <w:lsdException w:name="Grid Table 5 Dark Accent 3" w:uiPriority="50"/>
-    <w:lsdException w:name="Grid Table 6 Colorful Accent 3" w:uiPriority="51"/>
-    <w:lsdException w:name="Grid Table 7 Colorful Accent 3" w:uiPriority="52"/>
-    <w:lsdException w:name="Grid Table 1 Light Accent 4" w:uiPriority="46"/>
-    <w:lsdException w:name="Grid Table 2 Accent 4" w:uiPriority="47"/>
-    <w:lsdException w:name="Grid Table 3 Accent 4" w:uiPriority="48"/>
-    <w:lsdException w:name="Grid Table 4 Accent 4" w:uiPriority="49"/>
-    <w:lsdException w:name="Grid Table 5 Dark Accent 4" w:uiPriority="50"/>
-    <w:lsdException w:name="Grid Table 6 Colorful Accent 4" w:uiPriority="51"/>
-    <w:lsdException w:name="Grid Table 7 Colorful Accent 4" w:uiPriority="52"/>
-    <w:lsdException w:name="Grid Table 1 Light Accent 5" w:uiPriority="46"/>
-    <w:lsdException w:name="Grid Table 2 Accent 5" w:uiPriority="47"/>
-    <w:lsdException w:name="Grid Table 3 Accent 5" w:uiPriority="48"/>
-    <w:lsdException w:name="Grid Table 4 Accent 5" w:uiPriority="49"/>
-    <w:lsdException w:name="Grid Table 5 Dark Accent 5" w:uiPriority="50"/>
-    <w:lsdException w:name="Grid Table 6 Colorful Accent 5" w:uiPriority="51"/>
-    <w:lsdException w:name="Grid Table 7 Colorful Accent 5" w:uiPriority="52"/>
-    <w:lsdException w:name="Grid Table 1 Light Accent 6" w:uiPriority="46"/>
-    <w:lsdException w:name="Grid Table 2 Accent 6" w:uiPriority="47"/>
-    <w:lsdException w:name="Grid Table 3 Accent 6" w:uiPriority="48"/>
-    <w:lsdException w:name="Grid Table 4 Accent 6" w:uiPriority="49"/>
-    <w:lsdException w:name="Grid Table 5 Dark Accent 6" w:uiPriority="50"/>
-    <w:lsdException w:name="Grid Table 6 Colorful Accent 6" w:uiPriority="51"/>
-    <w:lsdException w:name="Grid Table 7 Colorful Accent 6" w:uiPriority="52"/>
-    <w:lsdException w:name="List Table 1 Light" w:uiPriority="46"/>
-    <w:lsdException w:name="List Table 2" w:uiPriority="47"/>
-    <w:lsdException w:name="List Table 3" w:uiPriority="48"/>
-    <w:lsdException w:name="List Table 4" w:uiPriority="49"/>
-    <w:lsdException w:name="List Table 5 Dark" w:uiPriority="50"/>
-    <w:lsdException w:name="List Table 6 Colorful" w:uiPriority="51"/>
-    <w:lsdException w:name="List Table 7 Colorful" w:uiPriority="52"/>
-    <w:lsdException w:name="List Table 1 Light Accent 1" w:uiPriority="46"/>
-    <w:lsdException w:name="List Table 2 Accent 1" w:uiPriority="47"/>
-    <w:lsdException w:name="List Table 3 Accent 1" w:uiPriority="48"/>
-    <w:lsdException w:name="List Table 4 Accent 1" w:uiPriority="49"/>
-    <w:lsdException w:name="List Table 5 Dark Accent 1" w:uiPriority="50"/>
-    <w:lsdException w:name="List Table 6 Colorful Accent 1" w:uiPriority="51"/>
-    <w:lsdException w:name="List Table 7 Colorful Accent 1" w:uiPriority="52"/>
-    <w:lsdException w:name="List Table 1 Light Accent 2" w:uiPriority="46"/>
-    <w:lsdException w:name="List Table 2 Accent 2" w:uiPriority="47"/>
-    <w:lsdException w:name="List Table 3 Accent 2" w:uiPriority="48"/>
-    <w:lsdException w:name="List Table 4 Accent 2" w:uiPriority="49"/>
-    <w:lsdException w:name="List Table 5 Dark Accent 2" w:uiPriority="50"/>
-    <w:lsdException w:name="List Table 6 Colorful Accent 2" w:uiPriority="51"/>
-    <w:lsdException w:name="List Table 7 Colorful Accent 2" w:uiPriority="52"/>
-    <w:lsdException w:name="List Table 1 Light Accent 3" w:uiPriority="46"/>
-    <w:lsdException w:name="List Table 2 Accent 3" w:uiPriority="47"/>
-    <w:lsdException w:name="List Table 3 Accent 3" w:uiPriority="48"/>
-    <w:lsdException w:name="List Table 4 Accent 3" w:uiPriority="49"/>
-    <w:lsdException w:name="List Table 5 Dark Accent 3" w:uiPriority="50"/>
-    <w:lsdException w:name="List Table 6 Colorful Accent 3" w:uiPriority="51"/>
-    <w:lsdException w:name="List Table 7 Colorful Accent 3" w:uiPriority="52"/>
-    <w:lsdException w:name="List Table 1 Light Accent 4" w:uiPriority="46"/>
-    <w:lsdException w:name="List Table 2 Accent 4" w:uiPriority="47"/>
-    <w:lsdException w:name="List Table 3 Accent 4" w:uiPriority="48"/>
-    <w:lsdException w:name="List Table 4 Accent 4" w:uiPriority="49"/>
-    <w:lsdException w:name="List Table 5 Dark Accent 4" w:uiPriority="50"/>
-    <w:lsdException w:name="List Table 6 Colorful Accent 4" w:uiPriority="51"/>
-    <w:lsdException w:name="List Table 7 Colorful Accent 4" w:uiPriority="52"/>
-    <w:lsdException w:name="List Table 1 Light Accent 5" w:uiPriority="46"/>
-    <w:lsdException w:name="List Table 2 Accent 5" w:uiPriority="47"/>
-    <w:lsdException w:name="List Table 3 Accent 5" w:uiPriority="48"/>
-    <w:lsdException w:name="List Table 4 Accent 5" w:uiPriority="49"/>
-    <w:lsdException w:name="List Table 5 Dark Accent 5" w:uiPriority="50"/>
-    <w:lsdException w:name="List Table 6 Colorful Accent 5" w:uiPriority="51"/>
-    <w:lsdException w:name="List Table 7 Colorful Accent 5" w:uiPriority="52"/>
-    <w:lsdException w:name="List Table 1 Light Accent 6" w:uiPriority="46"/>
-    <w:lsdException w:name="List Table 2 Accent 6" w:uiPriority="47"/>
-    <w:lsdException w:name="List Table 3 Accent 6" w:uiPriority="48"/>
-    <w:lsdException w:name="List Table 4 Accent 6" w:uiPriority="49"/>
-    <w:lsdException w:name="List Table 5 Dark Accent 6" w:uiPriority="50"/>
-    <w:lsdException w:name="List Table 6 Colorful Accent 6" w:uiPriority="51"/>
-    <w:lsdException w:name="List Table 7 Colorful Accent 6" w:uiPriority="52"/>
-    <w:lsdException w:name="Mention" w:semiHidden="1" w:unhideWhenUsed="1"/>
-    <w:lsdException w:name="Smart Hyperlink" w:semiHidden="1" w:unhideWhenUsed="1"/>
-    <w:lsdException w:name="Hashtag" w:semiHidden="1" w:unhideWhenUsed="1"/>
-    <w:lsdException w:name="Unresolved Mention" w:semiHidden="1" w:unhideWhenUsed="1"/>
-    <w:lsdException w:name="Smart Link" w:semiHidden="1" w:unhideWhenUsed="1"/>
+  <w:latentStyles w:defLockedState="0" w:defUIPriority="99" w:defSemiHidden="1" w:defUnhideWhenUsed="1" w:defQFormat="0" w:count="267">
+    <w:lsdException w:name="Normal" w:semiHidden="0" w:uiPriority="0" w:unhideWhenUsed="0" w:qFormat="1"/>
+    <w:lsdException w:name="heading 1" w:semiHidden="0" w:uiPriority="9" w:unhideWhenUsed="0" w:qFormat="1"/>
+    <w:lsdException w:name="heading 2" w:semiHidden="0" w:uiPriority="9" w:qFormat="1"/>
+    <w:lsdException w:name="heading 3" w:semiHidden="0" w:uiPriority="9" w:qFormat="1"/>
+    <w:lsdException w:name="heading 4" w:uiPriority="9" w:qFormat="1"/>
+    <w:lsdException w:name="heading 5" w:uiPriority="9" w:qFormat="1"/>
+    <w:lsdException w:name="heading 6" w:uiPriority="9" w:qFormat="1"/>
+    <w:lsdException w:name="heading 7" w:uiPriority="9" w:qFormat="1"/>
+    <w:lsdException w:name="heading 8" w:uiPriority="9" w:qFormat="1"/>
+    <w:lsdException w:name="heading 9" w:uiPriority="9" w:qFormat="1"/>
+    <w:lsdException w:name="toc 1" w:semiHidden="0" w:uiPriority="39"/>
+    <w:lsdException w:name="toc 2" w:semiHidden="0" w:uiPriority="39"/>
+    <w:lsdException w:name="toc 3" w:semiHidden="0" w:uiPriority="39" w:qFormat="1"/>
+    <w:lsdException w:name="toc 4" w:uiPriority="39"/>
+    <w:lsdException w:name="toc 5" w:uiPriority="39"/>
+    <w:lsdException w:name="toc 6" w:uiPriority="39"/>
+    <w:lsdException w:name="toc 7" w:uiPriority="39"/>
+    <w:lsdException w:name="toc 8" w:uiPriority="39"/>
+    <w:lsdException w:name="toc 9" w:uiPriority="39"/>
+    <w:lsdException w:name="header" w:semiHidden="0"/>
+    <w:lsdException w:name="footer" w:semiHidden="0" w:qFormat="1"/>
+    <w:lsdException w:name="caption" w:uiPriority="35" w:qFormat="1"/>
+    <w:lsdException w:name="Title" w:semiHidden="0" w:uiPriority="10" w:unhideWhenUsed="0" w:qFormat="1"/>
+    <w:lsdException w:name="Default Paragraph Font" w:uiPriority="1"/>
+    <w:lsdException w:name="Subtitle" w:semiHidden="0" w:uiPriority="11" w:unhideWhenUsed="0" w:qFormat="1"/>
+    <w:lsdException w:name="Hyperlink" w:semiHidden="0"/>
+    <w:lsdException w:name="Strong" w:semiHidden="0" w:uiPriority="22" w:unhideWhenUsed="0" w:qFormat="1"/>
+    <w:lsdException w:name="Emphasis" w:semiHidden="0" w:uiPriority="20" w:unhideWhenUsed="0" w:qFormat="1"/>
+    <w:lsdException w:name="Table Grid" w:semiHidden="0" w:uiPriority="39" w:unhideWhenUsed="0"/>
+    <w:lsdException w:name="Placeholder Text" w:unhideWhenUsed="0"/>
+    <w:lsdException w:name="No Spacing" w:semiHidden="0" w:unhideWhenUsed="0"/>
+    <w:lsdException w:name="Light Shading" w:semiHidden="0" w:uiPriority="60" w:unhideWhenUsed="0"/>
+    <w:lsdException w:name="Light List" w:semiHidden="0" w:uiPriority="61" w:unhideWhenUsed="0"/>
+    <w:lsdException w:name="Light Grid" w:semiHidden="0" w:uiPriority="62" w:unhideWhenUsed="0"/>
+    <w:lsdException w:name="Medium Shading 1" w:semiHidden="0" w:uiPriority="63" w:unhideWhenUsed="0"/>
+    <w:lsdException w:name="Medium Shading 2" w:semiHidden="0" w:uiPriority="64" w:unhideWhenUsed="0"/>
+    <w:lsdException w:name="Medium List 1" w:semiHidden="0" w:uiPriority="65" w:unhideWhenUsed="0"/>
+    <w:lsdException w:name="Medium List 2" w:semiHidden="0" w:uiPriority="66" w:unhideWhenUsed="0"/>
+    <w:lsdException w:name="Medium Grid 1" w:semiHidden="0" w:uiPriority="67" w:unhideWhenUsed="0"/>
+    <w:lsdException w:name="Medium Grid 2" w:semiHidden="0" w:uiPriority="68" w:unhideWhenUsed="0"/>
+    <w:lsdException w:name="Medium Grid 3" w:semiHidden="0" w:uiPriority="69" w:unhideWhenUsed="0"/>
+    <w:lsdException w:name="Dark List" w:semiHidden="0" w:uiPriority="70" w:unhideWhenUsed="0"/>
+    <w:lsdException w:name="Colorful Shading" w:semiHidden="0" w:uiPriority="71" w:unhideWhenUsed="0"/>
+    <w:lsdException w:name="Colorful List" w:semiHidden="0" w:uiPriority="72" w:unhideWhenUsed="0"/>
+    <w:lsdException w:name="Colorful Grid" w:semiHidden="0" w:uiPriority="73" w:unhideWhenUsed="0"/>
+    <w:lsdException w:name="Light Shading Accent 1" w:semiHidden="0" w:uiPriority="60" w:unhideWhenUsed="0"/>
+    <w:lsdException w:name="Light List Accent 1" w:semiHidden="0" w:uiPriority="61" w:unhideWhenUsed="0"/>
+    <w:lsdException w:name="Light Grid Accent 1" w:semiHidden="0" w:uiPriority="62" w:unhideWhenUsed="0"/>
+    <w:lsdException w:name="Medium Shading 1 Accent 1" w:semiHidden="0" w:uiPriority="63" w:unhideWhenUsed="0"/>
+    <w:lsdException w:name="Medium Shading 2 Accent 1" w:semiHidden="0" w:uiPriority="64" w:unhideWhenUsed="0"/>
+    <w:lsdException w:name="Medium List 1 Accent 1" w:semiHidden="0" w:uiPriority="65" w:unhideWhenUsed="0"/>
+    <w:lsdException w:name="Revision" w:unhideWhenUsed="0"/>
+    <w:lsdException w:name="List Paragraph" w:semiHidden="0" w:uiPriority="34" w:unhideWhenUsed="0" w:qFormat="1"/>
+    <w:lsdException w:name="Quote" w:semiHidden="0" w:unhideWhenUsed="0"/>
+    <w:lsdException w:name="Intense Quote" w:semiHidden="0" w:unhideWhenUsed="0"/>
+    <w:lsdException w:name="Medium List 2 Accent 1" w:semiHidden="0" w:uiPriority="66" w:unhideWhenUsed="0"/>
+    <w:lsdException w:name="Medium Grid 1 Accent 1" w:semiHidden="0" w:uiPriority="67" w:unhideWhenUsed="0"/>
+    <w:lsdException w:name="Medium Grid 2 Accent 1" w:semiHidden="0" w:uiPriority="68" w:unhideWhenUsed="0"/>
+    <w:lsdException w:name="Medium Grid 3 Accent 1" w:semiHidden="0" w:uiPriority="69" w:unhideWhenUsed="0"/>
+    <w:lsdException w:name="Dark List Accent 1" w:semiHidden="0" w:uiPriority="70" w:unhideWhenUsed="0"/>
+    <w:lsdException w:name="Colorful Shading Accent 1" w:semiHidden="0" w:uiPriority="71" w:unhideWhenUsed="0"/>
+    <w:lsdException w:name="Colorful List Accent 1" w:semiHidden="0" w:uiPriority="72" w:unhideWhenUsed="0"/>
+    <w:lsdException w:name="Colorful Grid Accent 1" w:semiHidden="0" w:uiPriority="73" w:unhideWhenUsed="0"/>
+    <w:lsdException w:name="Light Shading Accent 2" w:semiHidden="0" w:uiPriority="60" w:unhideWhenUsed="0"/>
+    <w:lsdException w:name="Light List Accent 2" w:semiHidden="0" w:uiPriority="61" w:unhideWhenUsed="0"/>
+    <w:lsdException w:name="Light Grid Accent 2" w:semiHidden="0" w:uiPriority="62" w:unhideWhenUsed="0"/>
+    <w:lsdException w:name="Medium Shading 1 Accent 2" w:semiHidden="0" w:uiPriority="63" w:unhideWhenUsed="0"/>
+    <w:lsdException w:name="Medium Shading 2 Accent 2" w:semiHidden="0" w:uiPriority="64" w:unhideWhenUsed="0"/>
+    <w:lsdException w:name="Medium List 1 Accent 2" w:semiHidden="0" w:uiPriority="65" w:unhideWhenUsed="0"/>
+    <w:lsdException w:name="Medium List 2 Accent 2" w:semiHidden="0" w:uiPriority="66" w:unhideWhenUsed="0"/>
+    <w:lsdException w:name="Medium Grid 1 Accent 2" w:semiHidden="0" w:uiPriority="67" w:unhideWhenUsed="0"/>
+    <w:lsdException w:name="Medium Grid 2 Accent 2" w:semiHidden="0" w:uiPriority="68" w:unhideWhenUsed="0"/>
+    <w:lsdException w:name="Medium Grid 3 Accent 2" w:semiHidden="0" w:uiPriority="69" w:unhideWhenUsed="0"/>
+    <w:lsdException w:name="Dark List Accent 2" w:semiHidden="0" w:uiPriority="70" w:unhideWhenUsed="0"/>
+    <w:lsdException w:name="Colorful Shading Accent 2" w:semiHidden="0" w:uiPriority="71" w:unhideWhenUsed="0"/>
+    <w:lsdException w:name="Colorful List Accent 2" w:semiHidden="0" w:uiPriority="72" w:unhideWhenUsed="0"/>
+    <w:lsdException w:name="Colorful Grid Accent 2" w:semiHidden="0" w:uiPriority="73" w:unhideWhenUsed="0"/>
+    <w:lsdException w:name="Light Shading Accent 3" w:semiHidden="0" w:uiPriority="60" w:unhideWhenUsed="0"/>
+    <w:lsdException w:name="Light List Accent 3" w:semiHidden="0" w:uiPriority="61" w:unhideWhenUsed="0"/>
+    <w:lsdException w:name="Light Grid Accent 3" w:semiHidden="0" w:uiPriority="62" w:unhideWhenUsed="0"/>
+    <w:lsdException w:name="Medium Shading 1 Accent 3" w:semiHidden="0" w:uiPriority="63" w:unhideWhenUsed="0"/>
+    <w:lsdException w:name="Medium Shading 2 Accent 3" w:semiHidden="0" w:uiPriority="64" w:unhideWhenUsed="0"/>
+    <w:lsdException w:name="Medium List 1 Accent 3" w:semiHidden="0" w:uiPriority="65" w:unhideWhenUsed="0"/>
+    <w:lsdException w:name="Medium List 2 Accent 3" w:semiHidden="0" w:uiPriority="66" w:unhideWhenUsed="0"/>
+    <w:lsdException w:name="Medium Grid 1 Accent 3" w:semiHidden="0" w:uiPriority="67" w:unhideWhenUsed="0"/>
+    <w:lsdException w:name="Medium Grid 2 Accent 3" w:semiHidden="0" w:uiPriority="68" w:unhideWhenUsed="0"/>
+    <w:lsdException w:name="Medium Grid 3 Accent 3" w:semiHidden="0" w:uiPriority="69" w:unhideWhenUsed="0"/>
+    <w:lsdException w:name="Dark List Accent 3" w:semiHidden="0" w:uiPriority="70" w:unhideWhenUsed="0"/>
+    <w:lsdException w:name="Colorful Shading Accent 3" w:semiHidden="0" w:uiPriority="71" w:unhideWhenUsed="0"/>
+    <w:lsdException w:name="Colorful List Accent 3" w:semiHidden="0" w:uiPriority="72" w:unhideWhenUsed="0"/>
+    <w:lsdException w:name="Colorful Grid Accent 3" w:semiHidden="0" w:uiPriority="73" w:unhideWhenUsed="0"/>
+    <w:lsdException w:name="Light Shading Accent 4" w:semiHidden="0" w:uiPriority="60" w:unhideWhenUsed="0"/>
+    <w:lsdException w:name="Light List Accent 4" w:semiHidden="0" w:uiPriority="61" w:unhideWhenUsed="0"/>
+    <w:lsdException w:name="Light Grid Accent 4" w:semiHidden="0" w:uiPriority="62" w:unhideWhenUsed="0"/>
+    <w:lsdException w:name="Medium Shading 1 Accent 4" w:semiHidden="0" w:uiPriority="63" w:unhideWhenUsed="0"/>
+    <w:lsdException w:name="Medium Shading 2 Accent 4" w:semiHidden="0" w:uiPriority="64" w:unhideWhenUsed="0"/>
+    <w:lsdException w:name="Medium List 1 Accent 4" w:semiHidden="0" w:uiPriority="65" w:unhideWhenUsed="0"/>
+    <w:lsdException w:name="Medium List 2 Accent 4" w:semiHidden="0" w:uiPriority="66" w:unhideWhenUsed="0"/>
+    <w:lsdException w:name="Medium Grid 1 Accent 4" w:semiHidden="0" w:uiPriority="67" w:unhideWhenUsed="0"/>
+    <w:lsdException w:name="Medium Grid 2 Accent 4" w:semiHidden="0" w:uiPriority="68" w:unhideWhenUsed="0"/>
+    <w:lsdException w:name="Medium Grid 3 Accent 4" w:semiHidden="0" w:uiPriority="69" w:unhideWhenUsed="0"/>
+    <w:lsdException w:name="Dark List Accent 4" w:semiHidden="0" w:uiPriority="70" w:unhideWhenUsed="0"/>
+    <w:lsdException w:name="Colorful Shading Accent 4" w:semiHidden="0" w:uiPriority="71" w:unhideWhenUsed="0"/>
+    <w:lsdException w:name="Colorful List Accent 4" w:semiHidden="0" w:uiPriority="72" w:unhideWhenUsed="0"/>
+    <w:lsdException w:name="Colorful Grid Accent 4" w:semiHidden="0" w:uiPriority="73" w:unhideWhenUsed="0"/>
+    <w:lsdException w:name="Light Shading Accent 5" w:semiHidden="0" w:uiPriority="60" w:unhideWhenUsed="0"/>
+    <w:lsdException w:name="Light List Accent 5" w:semiHidden="0" w:uiPriority="61" w:unhideWhenUsed="0"/>
+    <w:lsdException w:name="Light Grid Accent 5" w:semiHidden="0" w:uiPriority="62" w:unhideWhenUsed="0"/>
+    <w:lsdException w:name="Medium Shading 1 Accent 5" w:semiHidden="0" w:uiPriority="63" w:unhideWhenUsed="0"/>
+    <w:lsdException w:name="Medium Shading 2 Accent 5" w:semiHidden="0" w:uiPriority="64" w:unhideWhenUsed="0"/>
+    <w:lsdException w:name="Medium List 1 Accent 5" w:semiHidden="0" w:uiPriority="65" w:unhideWhenUsed="0"/>
+    <w:lsdException w:name="Medium List 2 Accent 5" w:semiHidden="0" w:uiPriority="66" w:unhideWhenUsed="0"/>
+    <w:lsdException w:name="Medium Grid 1 Accent 5" w:semiHidden="0" w:uiPriority="67" w:unhideWhenUsed="0"/>
+    <w:lsdException w:name="Medium Grid 2 Accent 5" w:semiHidden="0" w:uiPriority="68" w:unhideWhenUsed="0"/>
+    <w:lsdException w:name="Medium Grid 3 Accent 5" w:semiHidden="0" w:uiPriority="69" w:unhideWhenUsed="0"/>
+    <w:lsdException w:name="Dark List Accent 5" w:semiHidden="0" w:uiPriority="70" w:unhideWhenUsed="0"/>
+    <w:lsdException w:name="Colorful Shading Accent 5" w:semiHidden="0" w:uiPriority="71" w:unhideWhenUsed="0"/>
+    <w:lsdException w:name="Colorful List Accent 5" w:semiHidden="0" w:uiPriority="72" w:unhideWhenUsed="0"/>
+    <w:lsdException w:name="Colorful Grid Accent 5" w:semiHidden="0" w:uiPriority="73" w:unhideWhenUsed="0"/>
+    <w:lsdException w:name="Light Shading Accent 6" w:semiHidden="0" w:uiPriority="60" w:unhideWhenUsed="0"/>
+    <w:lsdException w:name="Light List Accent 6" w:semiHidden="0" w:uiPriority="61" w:unhideWhenUsed="0"/>
+    <w:lsdException w:name="Light Grid Accent 6" w:semiHidden="0" w:uiPriority="62" w:unhideWhenUsed="0"/>
+    <w:lsdException w:name="Medium Shading 1 Accent 6" w:semiHidden="0" w:uiPriority="63" w:unhideWhenUsed="0"/>
+    <w:lsdException w:name="Medium Shading 2 Accent 6" w:semiHidden="0" w:uiPriority="64" w:unhideWhenUsed="0"/>
+    <w:lsdException w:name="Medium List 1 Accent 6" w:semiHidden="0" w:uiPriority="65" w:unhideWhenUsed="0"/>
+    <w:lsdException w:name="Medium List 2 Accent 6" w:semiHidden="0" w:uiPriority="66" w:unhideWhenUsed="0"/>
+    <w:lsdException w:name="Medium Grid 1 Accent 6" w:semiHidden="0" w:uiPriority="67" w:unhideWhenUsed="0"/>
+    <w:lsdException w:name="Medium Grid 2 Accent 6" w:semiHidden="0" w:uiPriority="68" w:unhideWhenUsed="0"/>
+    <w:lsdException w:name="Medium Grid 3 Accent 6" w:semiHidden="0" w:uiPriority="69" w:unhideWhenUsed="0"/>
+    <w:lsdException w:name="Dark List Accent 6" w:semiHidden="0" w:uiPriority="70" w:unhideWhenUsed="0"/>
+    <w:lsdException w:name="Colorful Shading Accent 6" w:semiHidden="0" w:uiPriority="71" w:unhideWhenUsed="0"/>
+    <w:lsdException w:name="Colorful List Accent 6" w:semiHidden="0" w:uiPriority="72" w:unhideWhenUsed="0"/>
+    <w:lsdException w:name="Colorful Grid Accent 6" w:semiHidden="0" w:uiPriority="73" w:unhideWhenUsed="0"/>
+    <w:lsdException w:name="Subtle Emphasis" w:semiHidden="0" w:uiPriority="19" w:unhideWhenUsed="0" w:qFormat="1"/>
+    <w:lsdException w:name="Intense Emphasis" w:semiHidden="0" w:uiPriority="21" w:unhideWhenUsed="0" w:qFormat="1"/>
+    <w:lsdException w:name="Subtle Reference" w:semiHidden="0" w:uiPriority="31" w:unhideWhenUsed="0" w:qFormat="1"/>
+    <w:lsdException w:name="Intense Reference" w:semiHidden="0" w:uiPriority="32" w:unhideWhenUsed="0" w:qFormat="1"/>
+    <w:lsdException w:name="Book Title" w:semiHidden="0" w:uiPriority="33" w:unhideWhenUsed="0" w:qFormat="1"/>
+    <w:lsdException w:name="Bibliography" w:uiPriority="37"/>
+    <w:lsdException w:name="TOC Heading" w:uiPriority="39" w:qFormat="1"/>
   </w:latentStyles>
   <w:style w:type="paragraph" w:default="1" w:styleId="a">
     <w:name w:val="Normal"/>
     <w:qFormat/>
+    <w:rsid w:val="00A94BBC"/>
     <w:pPr>
       <w:widowControl w:val="0"/>
       <w:jc w:val="both"/>
@@ -14608,9 +14573,10 @@
     <w:name w:val="heading 1"/>
     <w:basedOn w:val="a"/>
     <w:next w:val="a"/>
-    <w:link w:val="10"/>
+    <w:link w:val="1Char"/>
     <w:uiPriority w:val="9"/>
     <w:qFormat/>
+    <w:rsid w:val="00A94BBC"/>
     <w:pPr>
       <w:numPr>
         <w:numId w:val="1"/>
@@ -14630,10 +14596,11 @@
     <w:name w:val="heading 2"/>
     <w:basedOn w:val="a"/>
     <w:next w:val="a"/>
-    <w:link w:val="20"/>
+    <w:link w:val="2Char"/>
     <w:uiPriority w:val="9"/>
     <w:unhideWhenUsed/>
     <w:qFormat/>
+    <w:rsid w:val="00A94BBC"/>
     <w:pPr>
       <w:numPr>
         <w:ilvl w:val="1"/>
@@ -14654,10 +14621,11 @@
     <w:name w:val="heading 3"/>
     <w:basedOn w:val="a"/>
     <w:next w:val="a"/>
-    <w:link w:val="30"/>
+    <w:link w:val="3Char"/>
     <w:uiPriority w:val="9"/>
     <w:unhideWhenUsed/>
     <w:qFormat/>
+    <w:rsid w:val="00A94BBC"/>
     <w:pPr>
       <w:numPr>
         <w:ilvl w:val="2"/>
@@ -14683,6 +14651,7 @@
     <w:uiPriority w:val="99"/>
     <w:semiHidden/>
     <w:unhideWhenUsed/>
+    <w:qFormat/>
     <w:tblPr>
       <w:tblInd w:w="0" w:type="dxa"/>
       <w:tblCellMar>
@@ -14699,13 +14668,14 @@
     <w:semiHidden/>
     <w:unhideWhenUsed/>
   </w:style>
-  <w:style w:type="paragraph" w:styleId="TOC3">
+  <w:style w:type="paragraph" w:styleId="30">
     <w:name w:val="toc 3"/>
     <w:basedOn w:val="a"/>
     <w:next w:val="a"/>
     <w:uiPriority w:val="39"/>
     <w:unhideWhenUsed/>
     <w:qFormat/>
+    <w:rsid w:val="00A94BBC"/>
     <w:pPr>
       <w:ind w:leftChars="400" w:left="840"/>
     </w:pPr>
@@ -14713,10 +14683,11 @@
   <w:style w:type="paragraph" w:styleId="a3">
     <w:name w:val="footer"/>
     <w:basedOn w:val="a"/>
-    <w:link w:val="a4"/>
+    <w:link w:val="Char"/>
     <w:uiPriority w:val="99"/>
     <w:unhideWhenUsed/>
     <w:qFormat/>
+    <w:rsid w:val="00A94BBC"/>
     <w:pPr>
       <w:tabs>
         <w:tab w:val="center" w:pos="4153"/>
@@ -14730,12 +14701,13 @@
       <w:szCs w:val="18"/>
     </w:rPr>
   </w:style>
-  <w:style w:type="paragraph" w:styleId="a5">
+  <w:style w:type="paragraph" w:styleId="a4">
     <w:name w:val="header"/>
     <w:basedOn w:val="a"/>
-    <w:link w:val="a6"/>
+    <w:link w:val="Char0"/>
     <w:uiPriority w:val="99"/>
     <w:unhideWhenUsed/>
+    <w:rsid w:val="00A94BBC"/>
     <w:pPr>
       <w:pBdr>
         <w:bottom w:val="single" w:sz="6" w:space="1" w:color="auto"/>
@@ -14752,58 +14724,64 @@
       <w:szCs w:val="18"/>
     </w:rPr>
   </w:style>
-  <w:style w:type="paragraph" w:styleId="TOC1">
+  <w:style w:type="paragraph" w:styleId="10">
     <w:name w:val="toc 1"/>
     <w:basedOn w:val="a"/>
     <w:next w:val="a"/>
     <w:uiPriority w:val="39"/>
     <w:unhideWhenUsed/>
+    <w:rsid w:val="00A94BBC"/>
   </w:style>
-  <w:style w:type="paragraph" w:styleId="TOC2">
+  <w:style w:type="paragraph" w:styleId="20">
     <w:name w:val="toc 2"/>
     <w:basedOn w:val="a"/>
     <w:next w:val="a"/>
     <w:uiPriority w:val="39"/>
     <w:unhideWhenUsed/>
+    <w:rsid w:val="00A94BBC"/>
     <w:pPr>
       <w:ind w:leftChars="200" w:left="420"/>
     </w:pPr>
   </w:style>
-  <w:style w:type="character" w:styleId="a7">
+  <w:style w:type="character" w:styleId="a5">
     <w:name w:val="Hyperlink"/>
     <w:basedOn w:val="a0"/>
     <w:uiPriority w:val="99"/>
     <w:unhideWhenUsed/>
+    <w:rsid w:val="00A94BBC"/>
     <w:rPr>
       <w:color w:val="0563C1" w:themeColor="hyperlink"/>
       <w:u w:val="single"/>
     </w:rPr>
   </w:style>
-  <w:style w:type="character" w:customStyle="1" w:styleId="a8">
+  <w:style w:type="character" w:customStyle="1" w:styleId="a6">
     <w:name w:val="大标题"/>
     <w:basedOn w:val="a0"/>
     <w:uiPriority w:val="1"/>
     <w:qFormat/>
+    <w:rsid w:val="00A94BBC"/>
     <w:rPr>
       <w:rFonts w:eastAsiaTheme="majorEastAsia"/>
       <w:b/>
       <w:sz w:val="36"/>
     </w:rPr>
   </w:style>
-  <w:style w:type="paragraph" w:styleId="a9">
+  <w:style w:type="paragraph" w:styleId="a7">
     <w:name w:val="List Paragraph"/>
     <w:basedOn w:val="a"/>
     <w:uiPriority w:val="34"/>
     <w:qFormat/>
+    <w:rsid w:val="00A94BBC"/>
     <w:pPr>
       <w:ind w:firstLineChars="200" w:firstLine="420"/>
     </w:pPr>
   </w:style>
-  <w:style w:type="character" w:customStyle="1" w:styleId="10">
-    <w:name w:val="标题 1 字符"/>
+  <w:style w:type="character" w:customStyle="1" w:styleId="1Char">
+    <w:name w:val="标题 1 Char"/>
     <w:basedOn w:val="a0"/>
     <w:link w:val="1"/>
     <w:uiPriority w:val="9"/>
+    <w:rsid w:val="00A94BBC"/>
     <w:rPr>
       <w:b/>
       <w:bCs/>
@@ -14812,11 +14790,12 @@
       <w:szCs w:val="44"/>
     </w:rPr>
   </w:style>
-  <w:style w:type="character" w:customStyle="1" w:styleId="20">
-    <w:name w:val="标题 2 字符"/>
+  <w:style w:type="character" w:customStyle="1" w:styleId="2Char">
+    <w:name w:val="标题 2 Char"/>
     <w:basedOn w:val="a0"/>
     <w:link w:val="2"/>
     <w:uiPriority w:val="9"/>
+    <w:rsid w:val="00A94BBC"/>
     <w:rPr>
       <w:rFonts w:asciiTheme="majorHAnsi" w:eastAsiaTheme="majorEastAsia" w:hAnsiTheme="majorHAnsi" w:cstheme="majorBidi"/>
       <w:b/>
@@ -14825,24 +14804,26 @@
       <w:szCs w:val="32"/>
     </w:rPr>
   </w:style>
-  <w:style w:type="character" w:customStyle="1" w:styleId="30">
-    <w:name w:val="标题 3 字符"/>
+  <w:style w:type="character" w:customStyle="1" w:styleId="3Char">
+    <w:name w:val="标题 3 Char"/>
     <w:basedOn w:val="a0"/>
     <w:link w:val="3"/>
     <w:uiPriority w:val="9"/>
+    <w:rsid w:val="00A94BBC"/>
     <w:rPr>
       <w:bCs/>
       <w:sz w:val="32"/>
       <w:szCs w:val="32"/>
     </w:rPr>
   </w:style>
-  <w:style w:type="paragraph" w:customStyle="1" w:styleId="TOC10">
+  <w:style w:type="paragraph" w:customStyle="1" w:styleId="TOC1">
     <w:name w:val="TOC 标题1"/>
     <w:basedOn w:val="1"/>
     <w:next w:val="a"/>
     <w:uiPriority w:val="39"/>
     <w:unhideWhenUsed/>
     <w:qFormat/>
+    <w:rsid w:val="00A94BBC"/>
     <w:pPr>
       <w:keepNext/>
       <w:keepLines/>
@@ -14864,22 +14845,50 @@
       <w:szCs w:val="32"/>
     </w:rPr>
   </w:style>
-  <w:style w:type="character" w:customStyle="1" w:styleId="a6">
-    <w:name w:val="页眉 字符"/>
+  <w:style w:type="character" w:customStyle="1" w:styleId="Char0">
+    <w:name w:val="页眉 Char"/>
     <w:basedOn w:val="a0"/>
-    <w:link w:val="a5"/>
+    <w:link w:val="a4"/>
     <w:uiPriority w:val="99"/>
+    <w:rsid w:val="00A94BBC"/>
     <w:rPr>
       <w:sz w:val="18"/>
       <w:szCs w:val="18"/>
     </w:rPr>
   </w:style>
-  <w:style w:type="character" w:customStyle="1" w:styleId="a4">
-    <w:name w:val="页脚 字符"/>
+  <w:style w:type="character" w:customStyle="1" w:styleId="Char">
+    <w:name w:val="页脚 Char"/>
     <w:basedOn w:val="a0"/>
     <w:link w:val="a3"/>
     <w:uiPriority w:val="99"/>
+    <w:rsid w:val="00A94BBC"/>
     <w:rPr>
+      <w:sz w:val="18"/>
+      <w:szCs w:val="18"/>
+    </w:rPr>
+  </w:style>
+  <w:style w:type="paragraph" w:styleId="a8">
+    <w:name w:val="Balloon Text"/>
+    <w:basedOn w:val="a"/>
+    <w:link w:val="Char1"/>
+    <w:uiPriority w:val="99"/>
+    <w:semiHidden/>
+    <w:unhideWhenUsed/>
+    <w:rsid w:val="00D329C7"/>
+    <w:rPr>
+      <w:sz w:val="18"/>
+      <w:szCs w:val="18"/>
+    </w:rPr>
+  </w:style>
+  <w:style w:type="character" w:customStyle="1" w:styleId="Char1">
+    <w:name w:val="批注框文本 Char"/>
+    <w:basedOn w:val="a0"/>
+    <w:link w:val="a8"/>
+    <w:uiPriority w:val="99"/>
+    <w:semiHidden/>
+    <w:rsid w:val="00D329C7"/>
+    <w:rPr>
+      <w:kern w:val="2"/>
       <w:sz w:val="18"/>
       <w:szCs w:val="18"/>
     </w:rPr>

</xml_diff>